<commit_message>
Prepared Linked List Review
</commit_message>
<xml_diff>
--- a/code_Review_Summary/Working With Statics.docx
+++ b/code_Review_Summary/Working With Statics.docx
@@ -2957,15 +2957,7 @@
           <w:b/>
           <w:bCs/>
         </w:rPr>
-        <w:t>\util\*.class</w:t>
-      </w:r>
-      <w:r>
-        <w:rPr>
-          <w:rFonts w:ascii="AnonymousPro" w:hAnsi="AnonymousPro" w:cs="AnonymousPro"/>
-          <w:b/>
-          <w:bCs/>
-        </w:rPr>
-        <w:t xml:space="preserve"> )</w:t>
+        <w:t>\util\*.class )</w:t>
       </w:r>
     </w:p>
     <w:p>
@@ -2983,19 +2975,7 @@
         <w:rPr>
           <w:rFonts w:cstheme="minorHAnsi"/>
         </w:rPr>
-        <w:t>To verify that the jar file was created correctly, use the jar command</w:t>
-      </w:r>
-      <w:r>
-        <w:rPr>
-          <w:rFonts w:cstheme="minorHAnsi"/>
-        </w:rPr>
-        <w:t xml:space="preserve"> </w:t>
-      </w:r>
-      <w:r>
-        <w:rPr>
-          <w:rFonts w:cstheme="minorHAnsi"/>
-        </w:rPr>
-        <w:t xml:space="preserve">that specifies the options </w:t>
+        <w:t xml:space="preserve">To verify that the jar file was created correctly, use the jar command that specifies the options </w:t>
       </w:r>
       <w:proofErr w:type="spellStart"/>
       <w:r>
@@ -3041,13 +3021,7 @@
         <w:rPr>
           <w:rFonts w:cstheme="minorHAnsi"/>
         </w:rPr>
-        <w:t xml:space="preserve"> </w:t>
-      </w:r>
-      <w:r>
-        <w:rPr>
-          <w:rFonts w:cstheme="minorHAnsi"/>
-        </w:rPr>
-        <w:t>jar cfm game.jar com\</w:t>
+        <w:t xml:space="preserve"> jar cfm game.jar com\</w:t>
       </w:r>
       <w:proofErr w:type="spellStart"/>
       <w:r>
@@ -3123,13 +3097,7 @@
         <w:rPr>
           <w:rFonts w:cstheme="minorHAnsi"/>
         </w:rPr>
-        <w:t xml:space="preserve"> </w:t>
-      </w:r>
-      <w:r>
-        <w:rPr>
-          <w:rFonts w:cstheme="minorHAnsi"/>
-        </w:rPr>
-        <w:t>java -jar game.jar</w:t>
+        <w:t xml:space="preserve"> java -jar game.jar</w:t>
       </w:r>
     </w:p>
     <w:p>
@@ -3201,7 +3169,731 @@
         <w:t xml:space="preserve"> Collections</w:t>
       </w:r>
     </w:p>
-    <w:p/>
+    <w:p>
+      <w:r>
+        <w:br w:type="page"/>
+      </w:r>
+    </w:p>
+    <w:p>
+      <w:pPr>
+        <w:pStyle w:val="Title"/>
+        <w:jc w:val="center"/>
+      </w:pPr>
+      <w:r>
+        <w:lastRenderedPageBreak/>
+        <w:t>Linked Lists</w:t>
+      </w:r>
+    </w:p>
+    <w:p>
+      <w:pPr>
+        <w:pStyle w:val="Heading1"/>
+      </w:pPr>
+      <w:r>
+        <w:t>Understanding Linked lists</w:t>
+      </w:r>
+    </w:p>
+    <w:p>
+      <w:pPr>
+        <w:autoSpaceDE w:val="0"/>
+        <w:autoSpaceDN w:val="0"/>
+        <w:adjustRightInd w:val="0"/>
+        <w:spacing w:after="0" w:line="240" w:lineRule="auto"/>
+        <w:rPr>
+          <w:rFonts w:cstheme="minorHAnsi"/>
+        </w:rPr>
+      </w:pPr>
+      <w:r>
+        <w:rPr>
+          <w:rFonts w:cstheme="minorHAnsi"/>
+        </w:rPr>
+        <w:t xml:space="preserve">A </w:t>
+      </w:r>
+      <w:r>
+        <w:rPr>
+          <w:rFonts w:cstheme="minorHAnsi"/>
+          <w:i/>
+          <w:iCs/>
+        </w:rPr>
+        <w:t xml:space="preserve">linked list </w:t>
+      </w:r>
+      <w:r>
+        <w:rPr>
+          <w:rFonts w:cstheme="minorHAnsi"/>
+        </w:rPr>
+        <w:t xml:space="preserve">is a collection in which every object in the list maintains with </w:t>
+      </w:r>
+      <w:proofErr w:type="gramStart"/>
+      <w:r>
+        <w:rPr>
+          <w:rFonts w:cstheme="minorHAnsi"/>
+        </w:rPr>
+        <w:t>it</w:t>
+      </w:r>
+      <w:proofErr w:type="gramEnd"/>
+      <w:r>
+        <w:rPr>
+          <w:rFonts w:cstheme="minorHAnsi"/>
+        </w:rPr>
+        <w:t xml:space="preserve"> a</w:t>
+      </w:r>
+    </w:p>
+    <w:p>
+      <w:pPr>
+        <w:autoSpaceDE w:val="0"/>
+        <w:autoSpaceDN w:val="0"/>
+        <w:adjustRightInd w:val="0"/>
+        <w:spacing w:after="0" w:line="240" w:lineRule="auto"/>
+        <w:rPr>
+          <w:rFonts w:cstheme="minorHAnsi"/>
+        </w:rPr>
+      </w:pPr>
+      <w:r>
+        <w:rPr>
+          <w:rFonts w:cstheme="minorHAnsi"/>
+        </w:rPr>
+        <w:t>pointer to the following object in the list and another pointer to the preceding</w:t>
+      </w:r>
+    </w:p>
+    <w:p>
+      <w:pPr>
+        <w:autoSpaceDE w:val="0"/>
+        <w:autoSpaceDN w:val="0"/>
+        <w:adjustRightInd w:val="0"/>
+        <w:spacing w:after="0" w:line="240" w:lineRule="auto"/>
+        <w:rPr>
+          <w:rFonts w:cstheme="minorHAnsi"/>
+        </w:rPr>
+      </w:pPr>
+      <w:r>
+        <w:rPr>
+          <w:rFonts w:cstheme="minorHAnsi"/>
+        </w:rPr>
+        <w:t>object in the list. No array is involved at all in a linked list. Instead, the list is managed</w:t>
+      </w:r>
+    </w:p>
+    <w:p>
+      <w:pPr>
+        <w:rPr>
+          <w:rFonts w:cstheme="minorHAnsi"/>
+        </w:rPr>
+      </w:pPr>
+      <w:r>
+        <w:rPr>
+          <w:rFonts w:cstheme="minorHAnsi"/>
+        </w:rPr>
+        <w:t>entirely by these pointers.</w:t>
+      </w:r>
+    </w:p>
+    <w:p>
+      <w:pPr>
+        <w:pStyle w:val="Heading2"/>
+      </w:pPr>
+      <w:r>
+        <w:t>Differences</w:t>
+      </w:r>
+      <w:r>
+        <w:t xml:space="preserve"> over </w:t>
+      </w:r>
+      <w:proofErr w:type="spellStart"/>
+      <w:r>
+        <w:t>arraylist</w:t>
+      </w:r>
+      <w:proofErr w:type="spellEnd"/>
+    </w:p>
+    <w:p>
+      <w:pPr>
+        <w:pStyle w:val="ListParagraph"/>
+        <w:numPr>
+          <w:ilvl w:val="0"/>
+          <w:numId w:val="11"/>
+        </w:numPr>
+      </w:pPr>
+      <w:r>
+        <w:t>Linked lists don’t have size issues</w:t>
+      </w:r>
+    </w:p>
+    <w:p>
+      <w:pPr>
+        <w:pStyle w:val="ListParagraph"/>
+        <w:numPr>
+          <w:ilvl w:val="0"/>
+          <w:numId w:val="11"/>
+        </w:numPr>
+      </w:pPr>
+      <w:r>
+        <w:t>Inserting in the middle of linked list is easy, just change the pointers (</w:t>
+      </w:r>
+      <w:proofErr w:type="spellStart"/>
+      <w:r>
+        <w:t>Arraylist</w:t>
+      </w:r>
+      <w:proofErr w:type="spellEnd"/>
+      <w:r>
+        <w:t xml:space="preserve"> have to recopy everything)</w:t>
+      </w:r>
+    </w:p>
+    <w:p>
+      <w:pPr>
+        <w:pStyle w:val="ListParagraph"/>
+        <w:numPr>
+          <w:ilvl w:val="0"/>
+          <w:numId w:val="11"/>
+        </w:numPr>
+      </w:pPr>
+      <w:r>
+        <w:t>Removing from a linked list also just change the pointers</w:t>
+      </w:r>
+    </w:p>
+    <w:p>
+      <w:pPr>
+        <w:pStyle w:val="ListParagraph"/>
+        <w:numPr>
+          <w:ilvl w:val="0"/>
+          <w:numId w:val="11"/>
+        </w:numPr>
+      </w:pPr>
+      <w:r>
+        <w:t>Well suited for stack and q</w:t>
+      </w:r>
+      <w:r>
+        <w:t>ueues</w:t>
+      </w:r>
+    </w:p>
+    <w:p>
+      <w:pPr>
+        <w:pStyle w:val="ListParagraph"/>
+        <w:numPr>
+          <w:ilvl w:val="0"/>
+          <w:numId w:val="11"/>
+        </w:numPr>
+      </w:pPr>
+      <w:r>
+        <w:t>Linked list uses more memory</w:t>
+      </w:r>
+    </w:p>
+    <w:p>
+      <w:pPr>
+        <w:pStyle w:val="Heading1"/>
+      </w:pPr>
+      <w:r>
+        <w:t>Creating a Linked list</w:t>
+      </w:r>
+    </w:p>
+    <w:p>
+      <w:pPr>
+        <w:pStyle w:val="ListParagraph"/>
+        <w:numPr>
+          <w:ilvl w:val="0"/>
+          <w:numId w:val="12"/>
+        </w:numPr>
+        <w:rPr>
+          <w:rFonts w:cstheme="minorHAnsi"/>
+          <w:sz w:val="28"/>
+          <w:szCs w:val="28"/>
+        </w:rPr>
+      </w:pPr>
+      <w:r>
+        <w:rPr>
+          <w:rFonts w:cstheme="minorHAnsi"/>
+        </w:rPr>
+        <w:t xml:space="preserve">LinkedList officers = new </w:t>
+      </w:r>
+      <w:proofErr w:type="gramStart"/>
+      <w:r>
+        <w:rPr>
+          <w:rFonts w:cstheme="minorHAnsi"/>
+        </w:rPr>
+        <w:t>LinkedList(</w:t>
+      </w:r>
+      <w:proofErr w:type="gramEnd"/>
+      <w:r>
+        <w:rPr>
+          <w:rFonts w:cstheme="minorHAnsi"/>
+        </w:rPr>
+        <w:t>);</w:t>
+      </w:r>
+    </w:p>
+    <w:p>
+      <w:pPr>
+        <w:pStyle w:val="ListParagraph"/>
+        <w:numPr>
+          <w:ilvl w:val="0"/>
+          <w:numId w:val="12"/>
+        </w:numPr>
+        <w:rPr>
+          <w:rFonts w:cstheme="minorHAnsi"/>
+          <w:sz w:val="28"/>
+          <w:szCs w:val="28"/>
+        </w:rPr>
+      </w:pPr>
+      <w:r>
+        <w:rPr>
+          <w:rFonts w:cstheme="minorHAnsi"/>
+        </w:rPr>
+        <w:t>LinkedList&lt;String&gt; officers = new LinkedList&lt;String</w:t>
+      </w:r>
+      <w:proofErr w:type="gramStart"/>
+      <w:r>
+        <w:rPr>
+          <w:rFonts w:cstheme="minorHAnsi"/>
+        </w:rPr>
+        <w:t>&gt;(</w:t>
+      </w:r>
+      <w:proofErr w:type="gramEnd"/>
+      <w:r>
+        <w:rPr>
+          <w:rFonts w:cstheme="minorHAnsi"/>
+        </w:rPr>
+        <w:t>);</w:t>
+      </w:r>
+      <w:r>
+        <w:rPr>
+          <w:rFonts w:cstheme="minorHAnsi"/>
+        </w:rPr>
+        <w:tab/>
+      </w:r>
+      <w:r>
+        <w:rPr>
+          <w:rFonts w:cstheme="minorHAnsi"/>
+        </w:rPr>
+        <w:tab/>
+        <w:t>(This uses the generic way)</w:t>
+      </w:r>
+    </w:p>
+    <w:p>
+      <w:pPr>
+        <w:pStyle w:val="Heading1"/>
+      </w:pPr>
+      <w:r>
+        <w:t>Adding items to a Linked List</w:t>
+      </w:r>
+    </w:p>
+    <w:p>
+      <w:pPr>
+        <w:pStyle w:val="ListParagraph"/>
+        <w:numPr>
+          <w:ilvl w:val="0"/>
+          <w:numId w:val="13"/>
+        </w:numPr>
+        <w:rPr>
+          <w:rFonts w:cstheme="minorHAnsi"/>
+        </w:rPr>
+      </w:pPr>
+      <w:proofErr w:type="spellStart"/>
+      <w:r>
+        <w:rPr>
+          <w:rFonts w:cstheme="minorHAnsi"/>
+        </w:rPr>
+        <w:t>Officers.add</w:t>
+      </w:r>
+      <w:proofErr w:type="spellEnd"/>
+      <w:r>
+        <w:rPr>
+          <w:rFonts w:cstheme="minorHAnsi"/>
+        </w:rPr>
+        <w:t>(“Blake”)</w:t>
+      </w:r>
+    </w:p>
+    <w:p>
+      <w:pPr>
+        <w:pStyle w:val="ListParagraph"/>
+        <w:numPr>
+          <w:ilvl w:val="0"/>
+          <w:numId w:val="13"/>
+        </w:numPr>
+        <w:rPr>
+          <w:rFonts w:cstheme="minorHAnsi"/>
+        </w:rPr>
+      </w:pPr>
+      <w:proofErr w:type="spellStart"/>
+      <w:r>
+        <w:rPr>
+          <w:rFonts w:cstheme="minorHAnsi"/>
+        </w:rPr>
+        <w:t>Officers.addFirst</w:t>
+      </w:r>
+      <w:proofErr w:type="spellEnd"/>
+      <w:r>
+        <w:rPr>
+          <w:rFonts w:cstheme="minorHAnsi"/>
+        </w:rPr>
+        <w:t>(“Blake”)</w:t>
+      </w:r>
+    </w:p>
+    <w:p>
+      <w:pPr>
+        <w:pStyle w:val="ListParagraph"/>
+        <w:numPr>
+          <w:ilvl w:val="0"/>
+          <w:numId w:val="13"/>
+        </w:numPr>
+        <w:rPr>
+          <w:rFonts w:cstheme="minorHAnsi"/>
+        </w:rPr>
+      </w:pPr>
+      <w:proofErr w:type="spellStart"/>
+      <w:proofErr w:type="gramStart"/>
+      <w:r>
+        <w:rPr>
+          <w:rFonts w:cstheme="minorHAnsi"/>
+        </w:rPr>
+        <w:t>officers.add</w:t>
+      </w:r>
+      <w:proofErr w:type="spellEnd"/>
+      <w:r>
+        <w:rPr>
+          <w:rFonts w:cstheme="minorHAnsi"/>
+        </w:rPr>
+        <w:t>(</w:t>
+      </w:r>
+      <w:proofErr w:type="gramEnd"/>
+      <w:r>
+        <w:rPr>
+          <w:rFonts w:cstheme="minorHAnsi"/>
+        </w:rPr>
+        <w:t>2, "Tuttle");</w:t>
+      </w:r>
+    </w:p>
+    <w:p>
+      <w:pPr>
+        <w:pStyle w:val="Heading1"/>
+      </w:pPr>
+      <w:r>
+        <w:t>Retrieving Items from a Linked List</w:t>
+      </w:r>
+    </w:p>
+    <w:p>
+      <w:pPr>
+        <w:pStyle w:val="ListParagraph"/>
+        <w:numPr>
+          <w:ilvl w:val="0"/>
+          <w:numId w:val="14"/>
+        </w:numPr>
+      </w:pPr>
+      <w:proofErr w:type="spellStart"/>
+      <w:r>
+        <w:t>getFirst</w:t>
+      </w:r>
+      <w:proofErr w:type="spellEnd"/>
+    </w:p>
+    <w:p>
+      <w:pPr>
+        <w:pStyle w:val="ListParagraph"/>
+        <w:numPr>
+          <w:ilvl w:val="0"/>
+          <w:numId w:val="14"/>
+        </w:numPr>
+      </w:pPr>
+      <w:r>
+        <w:t>element</w:t>
+      </w:r>
+    </w:p>
+    <w:p>
+      <w:pPr>
+        <w:pStyle w:val="ListParagraph"/>
+        <w:numPr>
+          <w:ilvl w:val="0"/>
+          <w:numId w:val="14"/>
+        </w:numPr>
+      </w:pPr>
+      <w:r>
+        <w:t>peek</w:t>
+      </w:r>
+    </w:p>
+    <w:p>
+      <w:pPr>
+        <w:pStyle w:val="ListParagraph"/>
+        <w:numPr>
+          <w:ilvl w:val="0"/>
+          <w:numId w:val="14"/>
+        </w:numPr>
+      </w:pPr>
+      <w:proofErr w:type="spellStart"/>
+      <w:r>
+        <w:t>peekFirst</w:t>
+      </w:r>
+      <w:proofErr w:type="spellEnd"/>
+    </w:p>
+    <w:p>
+      <w:pPr>
+        <w:pStyle w:val="ListParagraph"/>
+        <w:numPr>
+          <w:ilvl w:val="0"/>
+          <w:numId w:val="14"/>
+        </w:numPr>
+      </w:pPr>
+      <w:r>
+        <w:t>remove</w:t>
+      </w:r>
+    </w:p>
+    <w:p>
+      <w:pPr>
+        <w:pStyle w:val="ListParagraph"/>
+        <w:numPr>
+          <w:ilvl w:val="0"/>
+          <w:numId w:val="14"/>
+        </w:numPr>
+      </w:pPr>
+      <w:proofErr w:type="spellStart"/>
+      <w:r>
+        <w:t>removeFirst</w:t>
+      </w:r>
+      <w:proofErr w:type="spellEnd"/>
+    </w:p>
+    <w:p>
+      <w:pPr>
+        <w:pStyle w:val="ListParagraph"/>
+        <w:numPr>
+          <w:ilvl w:val="0"/>
+          <w:numId w:val="14"/>
+        </w:numPr>
+      </w:pPr>
+      <w:r>
+        <w:t>poll</w:t>
+      </w:r>
+    </w:p>
+    <w:p>
+      <w:pPr>
+        <w:pStyle w:val="ListParagraph"/>
+        <w:numPr>
+          <w:ilvl w:val="0"/>
+          <w:numId w:val="14"/>
+        </w:numPr>
+      </w:pPr>
+      <w:proofErr w:type="spellStart"/>
+      <w:r>
+        <w:t>polFirst</w:t>
+      </w:r>
+      <w:proofErr w:type="spellEnd"/>
+    </w:p>
+    <w:p>
+      <w:pPr>
+        <w:pStyle w:val="ListParagraph"/>
+        <w:numPr>
+          <w:ilvl w:val="0"/>
+          <w:numId w:val="14"/>
+        </w:numPr>
+      </w:pPr>
+      <w:r>
+        <w:t>pop</w:t>
+      </w:r>
+    </w:p>
+    <w:p>
+      <w:pPr>
+        <w:pStyle w:val="ListParagraph"/>
+        <w:numPr>
+          <w:ilvl w:val="0"/>
+          <w:numId w:val="14"/>
+        </w:numPr>
+      </w:pPr>
+      <w:proofErr w:type="spellStart"/>
+      <w:r>
+        <w:t>getLast</w:t>
+      </w:r>
+      <w:proofErr w:type="spellEnd"/>
+    </w:p>
+    <w:p>
+      <w:pPr>
+        <w:pStyle w:val="ListParagraph"/>
+        <w:numPr>
+          <w:ilvl w:val="0"/>
+          <w:numId w:val="14"/>
+        </w:numPr>
+      </w:pPr>
+      <w:proofErr w:type="spellStart"/>
+      <w:r>
+        <w:t>peekLast</w:t>
+      </w:r>
+      <w:proofErr w:type="spellEnd"/>
+    </w:p>
+    <w:p>
+      <w:pPr>
+        <w:pStyle w:val="ListParagraph"/>
+        <w:numPr>
+          <w:ilvl w:val="0"/>
+          <w:numId w:val="14"/>
+        </w:numPr>
+      </w:pPr>
+      <w:proofErr w:type="spellStart"/>
+      <w:r>
+        <w:t>removeLast</w:t>
+      </w:r>
+      <w:proofErr w:type="spellEnd"/>
+    </w:p>
+    <w:p>
+      <w:pPr>
+        <w:pStyle w:val="ListParagraph"/>
+        <w:numPr>
+          <w:ilvl w:val="0"/>
+          <w:numId w:val="14"/>
+        </w:numPr>
+      </w:pPr>
+      <w:proofErr w:type="spellStart"/>
+      <w:r>
+        <w:t>pollLast</w:t>
+      </w:r>
+      <w:proofErr w:type="spellEnd"/>
+    </w:p>
+    <w:p>
+      <w:pPr>
+        <w:pStyle w:val="Heading2"/>
+      </w:pPr>
+      <w:r>
+        <w:t>Updating and Removing LinkedList Items</w:t>
+      </w:r>
+    </w:p>
+    <w:p>
+      <w:pPr>
+        <w:pStyle w:val="ListParagraph"/>
+        <w:numPr>
+          <w:ilvl w:val="0"/>
+          <w:numId w:val="15"/>
+        </w:numPr>
+      </w:pPr>
+      <w:proofErr w:type="spellStart"/>
+      <w:proofErr w:type="gramStart"/>
+      <w:r>
+        <w:t>officers.set</w:t>
+      </w:r>
+      <w:proofErr w:type="spellEnd"/>
+      <w:r>
+        <w:t>(</w:t>
+      </w:r>
+      <w:proofErr w:type="gramEnd"/>
+      <w:r>
+        <w:t>2, “Murdock”)</w:t>
+      </w:r>
+    </w:p>
+    <w:p>
+      <w:pPr>
+        <w:pStyle w:val="ListParagraph"/>
+        <w:numPr>
+          <w:ilvl w:val="0"/>
+          <w:numId w:val="15"/>
+        </w:numPr>
+        <w:rPr>
+          <w:rFonts w:cstheme="minorHAnsi"/>
+          <w:sz w:val="28"/>
+          <w:szCs w:val="28"/>
+        </w:rPr>
+      </w:pPr>
+      <w:proofErr w:type="spellStart"/>
+      <w:proofErr w:type="gramStart"/>
+      <w:r>
+        <w:rPr>
+          <w:rFonts w:cstheme="minorHAnsi"/>
+        </w:rPr>
+        <w:t>officers.remove</w:t>
+      </w:r>
+      <w:proofErr w:type="spellEnd"/>
+      <w:proofErr w:type="gramEnd"/>
+      <w:r>
+        <w:rPr>
+          <w:rFonts w:cstheme="minorHAnsi"/>
+        </w:rPr>
+        <w:t>(3);</w:t>
+      </w:r>
+    </w:p>
+    <w:p>
+      <w:pPr>
+        <w:pStyle w:val="ListParagraph"/>
+        <w:numPr>
+          <w:ilvl w:val="0"/>
+          <w:numId w:val="15"/>
+        </w:numPr>
+        <w:rPr>
+          <w:rFonts w:cstheme="minorHAnsi"/>
+          <w:sz w:val="28"/>
+          <w:szCs w:val="28"/>
+        </w:rPr>
+      </w:pPr>
+      <w:proofErr w:type="spellStart"/>
+      <w:proofErr w:type="gramStart"/>
+      <w:r>
+        <w:rPr>
+          <w:rFonts w:cstheme="minorHAnsi"/>
+        </w:rPr>
+        <w:t>officers.remove</w:t>
+      </w:r>
+      <w:proofErr w:type="spellEnd"/>
+      <w:proofErr w:type="gramEnd"/>
+      <w:r>
+        <w:rPr>
+          <w:rFonts w:cstheme="minorHAnsi"/>
+        </w:rPr>
+        <w:t>(</w:t>
+      </w:r>
+      <w:proofErr w:type="spellStart"/>
+      <w:r>
+        <w:rPr>
+          <w:rFonts w:cstheme="minorHAnsi"/>
+        </w:rPr>
+        <w:t>tuttle</w:t>
+      </w:r>
+      <w:proofErr w:type="spellEnd"/>
+      <w:r>
+        <w:rPr>
+          <w:rFonts w:cstheme="minorHAnsi"/>
+        </w:rPr>
+        <w:t>);</w:t>
+      </w:r>
+    </w:p>
+    <w:p>
+      <w:pPr>
+        <w:pStyle w:val="ListParagraph"/>
+        <w:numPr>
+          <w:ilvl w:val="0"/>
+          <w:numId w:val="15"/>
+        </w:numPr>
+        <w:rPr>
+          <w:rFonts w:cstheme="minorHAnsi"/>
+          <w:sz w:val="28"/>
+          <w:szCs w:val="28"/>
+        </w:rPr>
+      </w:pPr>
+      <w:proofErr w:type="spellStart"/>
+      <w:proofErr w:type="gramStart"/>
+      <w:r>
+        <w:rPr>
+          <w:rFonts w:cstheme="minorHAnsi"/>
+        </w:rPr>
+        <w:t>officers.clear</w:t>
+      </w:r>
+      <w:proofErr w:type="spellEnd"/>
+      <w:proofErr w:type="gramEnd"/>
+      <w:r>
+        <w:rPr>
+          <w:rFonts w:cstheme="minorHAnsi"/>
+        </w:rPr>
+        <w:t>();</w:t>
+      </w:r>
+    </w:p>
+    <w:p>
+      <w:pPr>
+        <w:rPr>
+          <w:rFonts w:cstheme="minorHAnsi"/>
+          <w:sz w:val="28"/>
+          <w:szCs w:val="28"/>
+        </w:rPr>
+      </w:pPr>
+      <w:r>
+        <w:rPr>
+          <w:rFonts w:cstheme="minorHAnsi"/>
+          <w:sz w:val="28"/>
+          <w:szCs w:val="28"/>
+        </w:rPr>
+        <w:br w:type="page"/>
+      </w:r>
+    </w:p>
+    <w:p>
+      <w:pPr>
+        <w:rPr>
+          <w:rFonts w:cstheme="minorHAnsi"/>
+          <w:sz w:val="28"/>
+          <w:szCs w:val="28"/>
+        </w:rPr>
+      </w:pPr>
+    </w:p>
     <w:sectPr>
       <w:pgSz w:w="11906" w:h="16838"/>
       <w:pgMar w:top="720" w:right="720" w:bottom="720" w:left="720" w:header="708" w:footer="708" w:gutter="0"/>
@@ -3301,6 +3993,232 @@
     </w:lvl>
   </w:abstractNum>
   <w:abstractNum w:abstractNumId="1" w15:restartNumberingAfterBreak="0">
+    <w:nsid w:val="02DA147C"/>
+    <w:multiLevelType w:val="hybridMultilevel"/>
+    <w:tmpl w:val="198ED57A"/>
+    <w:lvl w:ilvl="0" w:tplc="1C090001">
+      <w:start w:val="1"/>
+      <w:numFmt w:val="bullet"/>
+      <w:lvlText w:val=""/>
+      <w:lvlJc w:val="left"/>
+      <w:pPr>
+        <w:ind w:left="720" w:hanging="360"/>
+      </w:pPr>
+      <w:rPr>
+        <w:rFonts w:ascii="Symbol" w:hAnsi="Symbol" w:hint="default"/>
+      </w:rPr>
+    </w:lvl>
+    <w:lvl w:ilvl="1" w:tplc="1C090003" w:tentative="1">
+      <w:start w:val="1"/>
+      <w:numFmt w:val="bullet"/>
+      <w:lvlText w:val="o"/>
+      <w:lvlJc w:val="left"/>
+      <w:pPr>
+        <w:ind w:left="1440" w:hanging="360"/>
+      </w:pPr>
+      <w:rPr>
+        <w:rFonts w:ascii="Courier New" w:hAnsi="Courier New" w:cs="Courier New" w:hint="default"/>
+      </w:rPr>
+    </w:lvl>
+    <w:lvl w:ilvl="2" w:tplc="1C090005" w:tentative="1">
+      <w:start w:val="1"/>
+      <w:numFmt w:val="bullet"/>
+      <w:lvlText w:val=""/>
+      <w:lvlJc w:val="left"/>
+      <w:pPr>
+        <w:ind w:left="2160" w:hanging="360"/>
+      </w:pPr>
+      <w:rPr>
+        <w:rFonts w:ascii="Wingdings" w:hAnsi="Wingdings" w:hint="default"/>
+      </w:rPr>
+    </w:lvl>
+    <w:lvl w:ilvl="3" w:tplc="1C090001" w:tentative="1">
+      <w:start w:val="1"/>
+      <w:numFmt w:val="bullet"/>
+      <w:lvlText w:val=""/>
+      <w:lvlJc w:val="left"/>
+      <w:pPr>
+        <w:ind w:left="2880" w:hanging="360"/>
+      </w:pPr>
+      <w:rPr>
+        <w:rFonts w:ascii="Symbol" w:hAnsi="Symbol" w:hint="default"/>
+      </w:rPr>
+    </w:lvl>
+    <w:lvl w:ilvl="4" w:tplc="1C090003" w:tentative="1">
+      <w:start w:val="1"/>
+      <w:numFmt w:val="bullet"/>
+      <w:lvlText w:val="o"/>
+      <w:lvlJc w:val="left"/>
+      <w:pPr>
+        <w:ind w:left="3600" w:hanging="360"/>
+      </w:pPr>
+      <w:rPr>
+        <w:rFonts w:ascii="Courier New" w:hAnsi="Courier New" w:cs="Courier New" w:hint="default"/>
+      </w:rPr>
+    </w:lvl>
+    <w:lvl w:ilvl="5" w:tplc="1C090005" w:tentative="1">
+      <w:start w:val="1"/>
+      <w:numFmt w:val="bullet"/>
+      <w:lvlText w:val=""/>
+      <w:lvlJc w:val="left"/>
+      <w:pPr>
+        <w:ind w:left="4320" w:hanging="360"/>
+      </w:pPr>
+      <w:rPr>
+        <w:rFonts w:ascii="Wingdings" w:hAnsi="Wingdings" w:hint="default"/>
+      </w:rPr>
+    </w:lvl>
+    <w:lvl w:ilvl="6" w:tplc="1C090001" w:tentative="1">
+      <w:start w:val="1"/>
+      <w:numFmt w:val="bullet"/>
+      <w:lvlText w:val=""/>
+      <w:lvlJc w:val="left"/>
+      <w:pPr>
+        <w:ind w:left="5040" w:hanging="360"/>
+      </w:pPr>
+      <w:rPr>
+        <w:rFonts w:ascii="Symbol" w:hAnsi="Symbol" w:hint="default"/>
+      </w:rPr>
+    </w:lvl>
+    <w:lvl w:ilvl="7" w:tplc="1C090003" w:tentative="1">
+      <w:start w:val="1"/>
+      <w:numFmt w:val="bullet"/>
+      <w:lvlText w:val="o"/>
+      <w:lvlJc w:val="left"/>
+      <w:pPr>
+        <w:ind w:left="5760" w:hanging="360"/>
+      </w:pPr>
+      <w:rPr>
+        <w:rFonts w:ascii="Courier New" w:hAnsi="Courier New" w:cs="Courier New" w:hint="default"/>
+      </w:rPr>
+    </w:lvl>
+    <w:lvl w:ilvl="8" w:tplc="1C090005" w:tentative="1">
+      <w:start w:val="1"/>
+      <w:numFmt w:val="bullet"/>
+      <w:lvlText w:val=""/>
+      <w:lvlJc w:val="left"/>
+      <w:pPr>
+        <w:ind w:left="6480" w:hanging="360"/>
+      </w:pPr>
+      <w:rPr>
+        <w:rFonts w:ascii="Wingdings" w:hAnsi="Wingdings" w:hint="default"/>
+      </w:rPr>
+    </w:lvl>
+  </w:abstractNum>
+  <w:abstractNum w:abstractNumId="2" w15:restartNumberingAfterBreak="0">
+    <w:nsid w:val="0DA52E55"/>
+    <w:multiLevelType w:val="hybridMultilevel"/>
+    <w:tmpl w:val="3AFC63AC"/>
+    <w:lvl w:ilvl="0" w:tplc="1C090001">
+      <w:start w:val="1"/>
+      <w:numFmt w:val="bullet"/>
+      <w:lvlText w:val=""/>
+      <w:lvlJc w:val="left"/>
+      <w:pPr>
+        <w:ind w:left="720" w:hanging="360"/>
+      </w:pPr>
+      <w:rPr>
+        <w:rFonts w:ascii="Symbol" w:hAnsi="Symbol" w:hint="default"/>
+      </w:rPr>
+    </w:lvl>
+    <w:lvl w:ilvl="1" w:tplc="1C090003" w:tentative="1">
+      <w:start w:val="1"/>
+      <w:numFmt w:val="bullet"/>
+      <w:lvlText w:val="o"/>
+      <w:lvlJc w:val="left"/>
+      <w:pPr>
+        <w:ind w:left="1440" w:hanging="360"/>
+      </w:pPr>
+      <w:rPr>
+        <w:rFonts w:ascii="Courier New" w:hAnsi="Courier New" w:cs="Courier New" w:hint="default"/>
+      </w:rPr>
+    </w:lvl>
+    <w:lvl w:ilvl="2" w:tplc="1C090005" w:tentative="1">
+      <w:start w:val="1"/>
+      <w:numFmt w:val="bullet"/>
+      <w:lvlText w:val=""/>
+      <w:lvlJc w:val="left"/>
+      <w:pPr>
+        <w:ind w:left="2160" w:hanging="360"/>
+      </w:pPr>
+      <w:rPr>
+        <w:rFonts w:ascii="Wingdings" w:hAnsi="Wingdings" w:hint="default"/>
+      </w:rPr>
+    </w:lvl>
+    <w:lvl w:ilvl="3" w:tplc="1C090001" w:tentative="1">
+      <w:start w:val="1"/>
+      <w:numFmt w:val="bullet"/>
+      <w:lvlText w:val=""/>
+      <w:lvlJc w:val="left"/>
+      <w:pPr>
+        <w:ind w:left="2880" w:hanging="360"/>
+      </w:pPr>
+      <w:rPr>
+        <w:rFonts w:ascii="Symbol" w:hAnsi="Symbol" w:hint="default"/>
+      </w:rPr>
+    </w:lvl>
+    <w:lvl w:ilvl="4" w:tplc="1C090003" w:tentative="1">
+      <w:start w:val="1"/>
+      <w:numFmt w:val="bullet"/>
+      <w:lvlText w:val="o"/>
+      <w:lvlJc w:val="left"/>
+      <w:pPr>
+        <w:ind w:left="3600" w:hanging="360"/>
+      </w:pPr>
+      <w:rPr>
+        <w:rFonts w:ascii="Courier New" w:hAnsi="Courier New" w:cs="Courier New" w:hint="default"/>
+      </w:rPr>
+    </w:lvl>
+    <w:lvl w:ilvl="5" w:tplc="1C090005" w:tentative="1">
+      <w:start w:val="1"/>
+      <w:numFmt w:val="bullet"/>
+      <w:lvlText w:val=""/>
+      <w:lvlJc w:val="left"/>
+      <w:pPr>
+        <w:ind w:left="4320" w:hanging="360"/>
+      </w:pPr>
+      <w:rPr>
+        <w:rFonts w:ascii="Wingdings" w:hAnsi="Wingdings" w:hint="default"/>
+      </w:rPr>
+    </w:lvl>
+    <w:lvl w:ilvl="6" w:tplc="1C090001" w:tentative="1">
+      <w:start w:val="1"/>
+      <w:numFmt w:val="bullet"/>
+      <w:lvlText w:val=""/>
+      <w:lvlJc w:val="left"/>
+      <w:pPr>
+        <w:ind w:left="5040" w:hanging="360"/>
+      </w:pPr>
+      <w:rPr>
+        <w:rFonts w:ascii="Symbol" w:hAnsi="Symbol" w:hint="default"/>
+      </w:rPr>
+    </w:lvl>
+    <w:lvl w:ilvl="7" w:tplc="1C090003" w:tentative="1">
+      <w:start w:val="1"/>
+      <w:numFmt w:val="bullet"/>
+      <w:lvlText w:val="o"/>
+      <w:lvlJc w:val="left"/>
+      <w:pPr>
+        <w:ind w:left="5760" w:hanging="360"/>
+      </w:pPr>
+      <w:rPr>
+        <w:rFonts w:ascii="Courier New" w:hAnsi="Courier New" w:cs="Courier New" w:hint="default"/>
+      </w:rPr>
+    </w:lvl>
+    <w:lvl w:ilvl="8" w:tplc="1C090005" w:tentative="1">
+      <w:start w:val="1"/>
+      <w:numFmt w:val="bullet"/>
+      <w:lvlText w:val=""/>
+      <w:lvlJc w:val="left"/>
+      <w:pPr>
+        <w:ind w:left="6480" w:hanging="360"/>
+      </w:pPr>
+      <w:rPr>
+        <w:rFonts w:ascii="Wingdings" w:hAnsi="Wingdings" w:hint="default"/>
+      </w:rPr>
+    </w:lvl>
+  </w:abstractNum>
+  <w:abstractNum w:abstractNumId="3" w15:restartNumberingAfterBreak="0">
     <w:nsid w:val="1C7743E2"/>
     <w:multiLevelType w:val="hybridMultilevel"/>
     <w:tmpl w:val="D34ED650"/>
@@ -3413,7 +4331,7 @@
       </w:rPr>
     </w:lvl>
   </w:abstractNum>
-  <w:abstractNum w:abstractNumId="2" w15:restartNumberingAfterBreak="0">
+  <w:abstractNum w:abstractNumId="4" w15:restartNumberingAfterBreak="0">
     <w:nsid w:val="2AA11E7C"/>
     <w:multiLevelType w:val="hybridMultilevel"/>
     <w:tmpl w:val="83942918"/>
@@ -3499,7 +4417,7 @@
       </w:pPr>
     </w:lvl>
   </w:abstractNum>
-  <w:abstractNum w:abstractNumId="3" w15:restartNumberingAfterBreak="0">
+  <w:abstractNum w:abstractNumId="5" w15:restartNumberingAfterBreak="0">
     <w:nsid w:val="2CD227DE"/>
     <w:multiLevelType w:val="hybridMultilevel"/>
     <w:tmpl w:val="2EF6F752"/>
@@ -3589,7 +4507,346 @@
       </w:pPr>
     </w:lvl>
   </w:abstractNum>
-  <w:abstractNum w:abstractNumId="4" w15:restartNumberingAfterBreak="0">
+  <w:abstractNum w:abstractNumId="6" w15:restartNumberingAfterBreak="0">
+    <w:nsid w:val="46B957AF"/>
+    <w:multiLevelType w:val="hybridMultilevel"/>
+    <w:tmpl w:val="41B66138"/>
+    <w:lvl w:ilvl="0" w:tplc="1C090001">
+      <w:start w:val="1"/>
+      <w:numFmt w:val="bullet"/>
+      <w:lvlText w:val=""/>
+      <w:lvlJc w:val="left"/>
+      <w:pPr>
+        <w:ind w:left="720" w:hanging="360"/>
+      </w:pPr>
+      <w:rPr>
+        <w:rFonts w:ascii="Symbol" w:hAnsi="Symbol" w:hint="default"/>
+      </w:rPr>
+    </w:lvl>
+    <w:lvl w:ilvl="1" w:tplc="1C090003" w:tentative="1">
+      <w:start w:val="1"/>
+      <w:numFmt w:val="bullet"/>
+      <w:lvlText w:val="o"/>
+      <w:lvlJc w:val="left"/>
+      <w:pPr>
+        <w:ind w:left="1440" w:hanging="360"/>
+      </w:pPr>
+      <w:rPr>
+        <w:rFonts w:ascii="Courier New" w:hAnsi="Courier New" w:cs="Courier New" w:hint="default"/>
+      </w:rPr>
+    </w:lvl>
+    <w:lvl w:ilvl="2" w:tplc="1C090005" w:tentative="1">
+      <w:start w:val="1"/>
+      <w:numFmt w:val="bullet"/>
+      <w:lvlText w:val=""/>
+      <w:lvlJc w:val="left"/>
+      <w:pPr>
+        <w:ind w:left="2160" w:hanging="360"/>
+      </w:pPr>
+      <w:rPr>
+        <w:rFonts w:ascii="Wingdings" w:hAnsi="Wingdings" w:hint="default"/>
+      </w:rPr>
+    </w:lvl>
+    <w:lvl w:ilvl="3" w:tplc="1C090001" w:tentative="1">
+      <w:start w:val="1"/>
+      <w:numFmt w:val="bullet"/>
+      <w:lvlText w:val=""/>
+      <w:lvlJc w:val="left"/>
+      <w:pPr>
+        <w:ind w:left="2880" w:hanging="360"/>
+      </w:pPr>
+      <w:rPr>
+        <w:rFonts w:ascii="Symbol" w:hAnsi="Symbol" w:hint="default"/>
+      </w:rPr>
+    </w:lvl>
+    <w:lvl w:ilvl="4" w:tplc="1C090003" w:tentative="1">
+      <w:start w:val="1"/>
+      <w:numFmt w:val="bullet"/>
+      <w:lvlText w:val="o"/>
+      <w:lvlJc w:val="left"/>
+      <w:pPr>
+        <w:ind w:left="3600" w:hanging="360"/>
+      </w:pPr>
+      <w:rPr>
+        <w:rFonts w:ascii="Courier New" w:hAnsi="Courier New" w:cs="Courier New" w:hint="default"/>
+      </w:rPr>
+    </w:lvl>
+    <w:lvl w:ilvl="5" w:tplc="1C090005" w:tentative="1">
+      <w:start w:val="1"/>
+      <w:numFmt w:val="bullet"/>
+      <w:lvlText w:val=""/>
+      <w:lvlJc w:val="left"/>
+      <w:pPr>
+        <w:ind w:left="4320" w:hanging="360"/>
+      </w:pPr>
+      <w:rPr>
+        <w:rFonts w:ascii="Wingdings" w:hAnsi="Wingdings" w:hint="default"/>
+      </w:rPr>
+    </w:lvl>
+    <w:lvl w:ilvl="6" w:tplc="1C090001" w:tentative="1">
+      <w:start w:val="1"/>
+      <w:numFmt w:val="bullet"/>
+      <w:lvlText w:val=""/>
+      <w:lvlJc w:val="left"/>
+      <w:pPr>
+        <w:ind w:left="5040" w:hanging="360"/>
+      </w:pPr>
+      <w:rPr>
+        <w:rFonts w:ascii="Symbol" w:hAnsi="Symbol" w:hint="default"/>
+      </w:rPr>
+    </w:lvl>
+    <w:lvl w:ilvl="7" w:tplc="1C090003" w:tentative="1">
+      <w:start w:val="1"/>
+      <w:numFmt w:val="bullet"/>
+      <w:lvlText w:val="o"/>
+      <w:lvlJc w:val="left"/>
+      <w:pPr>
+        <w:ind w:left="5760" w:hanging="360"/>
+      </w:pPr>
+      <w:rPr>
+        <w:rFonts w:ascii="Courier New" w:hAnsi="Courier New" w:cs="Courier New" w:hint="default"/>
+      </w:rPr>
+    </w:lvl>
+    <w:lvl w:ilvl="8" w:tplc="1C090005" w:tentative="1">
+      <w:start w:val="1"/>
+      <w:numFmt w:val="bullet"/>
+      <w:lvlText w:val=""/>
+      <w:lvlJc w:val="left"/>
+      <w:pPr>
+        <w:ind w:left="6480" w:hanging="360"/>
+      </w:pPr>
+      <w:rPr>
+        <w:rFonts w:ascii="Wingdings" w:hAnsi="Wingdings" w:hint="default"/>
+      </w:rPr>
+    </w:lvl>
+  </w:abstractNum>
+  <w:abstractNum w:abstractNumId="7" w15:restartNumberingAfterBreak="0">
+    <w:nsid w:val="4C326844"/>
+    <w:multiLevelType w:val="hybridMultilevel"/>
+    <w:tmpl w:val="7BC6EBE4"/>
+    <w:lvl w:ilvl="0" w:tplc="1C090001">
+      <w:start w:val="1"/>
+      <w:numFmt w:val="bullet"/>
+      <w:lvlText w:val=""/>
+      <w:lvlJc w:val="left"/>
+      <w:pPr>
+        <w:ind w:left="720" w:hanging="360"/>
+      </w:pPr>
+      <w:rPr>
+        <w:rFonts w:ascii="Symbol" w:hAnsi="Symbol" w:hint="default"/>
+      </w:rPr>
+    </w:lvl>
+    <w:lvl w:ilvl="1" w:tplc="1C090003" w:tentative="1">
+      <w:start w:val="1"/>
+      <w:numFmt w:val="bullet"/>
+      <w:lvlText w:val="o"/>
+      <w:lvlJc w:val="left"/>
+      <w:pPr>
+        <w:ind w:left="1440" w:hanging="360"/>
+      </w:pPr>
+      <w:rPr>
+        <w:rFonts w:ascii="Courier New" w:hAnsi="Courier New" w:cs="Courier New" w:hint="default"/>
+      </w:rPr>
+    </w:lvl>
+    <w:lvl w:ilvl="2" w:tplc="1C090005" w:tentative="1">
+      <w:start w:val="1"/>
+      <w:numFmt w:val="bullet"/>
+      <w:lvlText w:val=""/>
+      <w:lvlJc w:val="left"/>
+      <w:pPr>
+        <w:ind w:left="2160" w:hanging="360"/>
+      </w:pPr>
+      <w:rPr>
+        <w:rFonts w:ascii="Wingdings" w:hAnsi="Wingdings" w:hint="default"/>
+      </w:rPr>
+    </w:lvl>
+    <w:lvl w:ilvl="3" w:tplc="1C090001" w:tentative="1">
+      <w:start w:val="1"/>
+      <w:numFmt w:val="bullet"/>
+      <w:lvlText w:val=""/>
+      <w:lvlJc w:val="left"/>
+      <w:pPr>
+        <w:ind w:left="2880" w:hanging="360"/>
+      </w:pPr>
+      <w:rPr>
+        <w:rFonts w:ascii="Symbol" w:hAnsi="Symbol" w:hint="default"/>
+      </w:rPr>
+    </w:lvl>
+    <w:lvl w:ilvl="4" w:tplc="1C090003" w:tentative="1">
+      <w:start w:val="1"/>
+      <w:numFmt w:val="bullet"/>
+      <w:lvlText w:val="o"/>
+      <w:lvlJc w:val="left"/>
+      <w:pPr>
+        <w:ind w:left="3600" w:hanging="360"/>
+      </w:pPr>
+      <w:rPr>
+        <w:rFonts w:ascii="Courier New" w:hAnsi="Courier New" w:cs="Courier New" w:hint="default"/>
+      </w:rPr>
+    </w:lvl>
+    <w:lvl w:ilvl="5" w:tplc="1C090005" w:tentative="1">
+      <w:start w:val="1"/>
+      <w:numFmt w:val="bullet"/>
+      <w:lvlText w:val=""/>
+      <w:lvlJc w:val="left"/>
+      <w:pPr>
+        <w:ind w:left="4320" w:hanging="360"/>
+      </w:pPr>
+      <w:rPr>
+        <w:rFonts w:ascii="Wingdings" w:hAnsi="Wingdings" w:hint="default"/>
+      </w:rPr>
+    </w:lvl>
+    <w:lvl w:ilvl="6" w:tplc="1C090001" w:tentative="1">
+      <w:start w:val="1"/>
+      <w:numFmt w:val="bullet"/>
+      <w:lvlText w:val=""/>
+      <w:lvlJc w:val="left"/>
+      <w:pPr>
+        <w:ind w:left="5040" w:hanging="360"/>
+      </w:pPr>
+      <w:rPr>
+        <w:rFonts w:ascii="Symbol" w:hAnsi="Symbol" w:hint="default"/>
+      </w:rPr>
+    </w:lvl>
+    <w:lvl w:ilvl="7" w:tplc="1C090003" w:tentative="1">
+      <w:start w:val="1"/>
+      <w:numFmt w:val="bullet"/>
+      <w:lvlText w:val="o"/>
+      <w:lvlJc w:val="left"/>
+      <w:pPr>
+        <w:ind w:left="5760" w:hanging="360"/>
+      </w:pPr>
+      <w:rPr>
+        <w:rFonts w:ascii="Courier New" w:hAnsi="Courier New" w:cs="Courier New" w:hint="default"/>
+      </w:rPr>
+    </w:lvl>
+    <w:lvl w:ilvl="8" w:tplc="1C090005" w:tentative="1">
+      <w:start w:val="1"/>
+      <w:numFmt w:val="bullet"/>
+      <w:lvlText w:val=""/>
+      <w:lvlJc w:val="left"/>
+      <w:pPr>
+        <w:ind w:left="6480" w:hanging="360"/>
+      </w:pPr>
+      <w:rPr>
+        <w:rFonts w:ascii="Wingdings" w:hAnsi="Wingdings" w:hint="default"/>
+      </w:rPr>
+    </w:lvl>
+  </w:abstractNum>
+  <w:abstractNum w:abstractNumId="8" w15:restartNumberingAfterBreak="0">
+    <w:nsid w:val="57D30EDE"/>
+    <w:multiLevelType w:val="hybridMultilevel"/>
+    <w:tmpl w:val="0AAA88A6"/>
+    <w:lvl w:ilvl="0" w:tplc="1C090001">
+      <w:start w:val="1"/>
+      <w:numFmt w:val="bullet"/>
+      <w:lvlText w:val=""/>
+      <w:lvlJc w:val="left"/>
+      <w:pPr>
+        <w:ind w:left="720" w:hanging="360"/>
+      </w:pPr>
+      <w:rPr>
+        <w:rFonts w:ascii="Symbol" w:hAnsi="Symbol" w:hint="default"/>
+      </w:rPr>
+    </w:lvl>
+    <w:lvl w:ilvl="1" w:tplc="1C090003" w:tentative="1">
+      <w:start w:val="1"/>
+      <w:numFmt w:val="bullet"/>
+      <w:lvlText w:val="o"/>
+      <w:lvlJc w:val="left"/>
+      <w:pPr>
+        <w:ind w:left="1440" w:hanging="360"/>
+      </w:pPr>
+      <w:rPr>
+        <w:rFonts w:ascii="Courier New" w:hAnsi="Courier New" w:cs="Courier New" w:hint="default"/>
+      </w:rPr>
+    </w:lvl>
+    <w:lvl w:ilvl="2" w:tplc="1C090005" w:tentative="1">
+      <w:start w:val="1"/>
+      <w:numFmt w:val="bullet"/>
+      <w:lvlText w:val=""/>
+      <w:lvlJc w:val="left"/>
+      <w:pPr>
+        <w:ind w:left="2160" w:hanging="360"/>
+      </w:pPr>
+      <w:rPr>
+        <w:rFonts w:ascii="Wingdings" w:hAnsi="Wingdings" w:hint="default"/>
+      </w:rPr>
+    </w:lvl>
+    <w:lvl w:ilvl="3" w:tplc="1C090001" w:tentative="1">
+      <w:start w:val="1"/>
+      <w:numFmt w:val="bullet"/>
+      <w:lvlText w:val=""/>
+      <w:lvlJc w:val="left"/>
+      <w:pPr>
+        <w:ind w:left="2880" w:hanging="360"/>
+      </w:pPr>
+      <w:rPr>
+        <w:rFonts w:ascii="Symbol" w:hAnsi="Symbol" w:hint="default"/>
+      </w:rPr>
+    </w:lvl>
+    <w:lvl w:ilvl="4" w:tplc="1C090003" w:tentative="1">
+      <w:start w:val="1"/>
+      <w:numFmt w:val="bullet"/>
+      <w:lvlText w:val="o"/>
+      <w:lvlJc w:val="left"/>
+      <w:pPr>
+        <w:ind w:left="3600" w:hanging="360"/>
+      </w:pPr>
+      <w:rPr>
+        <w:rFonts w:ascii="Courier New" w:hAnsi="Courier New" w:cs="Courier New" w:hint="default"/>
+      </w:rPr>
+    </w:lvl>
+    <w:lvl w:ilvl="5" w:tplc="1C090005" w:tentative="1">
+      <w:start w:val="1"/>
+      <w:numFmt w:val="bullet"/>
+      <w:lvlText w:val=""/>
+      <w:lvlJc w:val="left"/>
+      <w:pPr>
+        <w:ind w:left="4320" w:hanging="360"/>
+      </w:pPr>
+      <w:rPr>
+        <w:rFonts w:ascii="Wingdings" w:hAnsi="Wingdings" w:hint="default"/>
+      </w:rPr>
+    </w:lvl>
+    <w:lvl w:ilvl="6" w:tplc="1C090001" w:tentative="1">
+      <w:start w:val="1"/>
+      <w:numFmt w:val="bullet"/>
+      <w:lvlText w:val=""/>
+      <w:lvlJc w:val="left"/>
+      <w:pPr>
+        <w:ind w:left="5040" w:hanging="360"/>
+      </w:pPr>
+      <w:rPr>
+        <w:rFonts w:ascii="Symbol" w:hAnsi="Symbol" w:hint="default"/>
+      </w:rPr>
+    </w:lvl>
+    <w:lvl w:ilvl="7" w:tplc="1C090003" w:tentative="1">
+      <w:start w:val="1"/>
+      <w:numFmt w:val="bullet"/>
+      <w:lvlText w:val="o"/>
+      <w:lvlJc w:val="left"/>
+      <w:pPr>
+        <w:ind w:left="5760" w:hanging="360"/>
+      </w:pPr>
+      <w:rPr>
+        <w:rFonts w:ascii="Courier New" w:hAnsi="Courier New" w:cs="Courier New" w:hint="default"/>
+      </w:rPr>
+    </w:lvl>
+    <w:lvl w:ilvl="8" w:tplc="1C090005" w:tentative="1">
+      <w:start w:val="1"/>
+      <w:numFmt w:val="bullet"/>
+      <w:lvlText w:val=""/>
+      <w:lvlJc w:val="left"/>
+      <w:pPr>
+        <w:ind w:left="6480" w:hanging="360"/>
+      </w:pPr>
+      <w:rPr>
+        <w:rFonts w:ascii="Wingdings" w:hAnsi="Wingdings" w:hint="default"/>
+      </w:rPr>
+    </w:lvl>
+  </w:abstractNum>
+  <w:abstractNum w:abstractNumId="9" w15:restartNumberingAfterBreak="0">
     <w:nsid w:val="5F9C307A"/>
     <w:multiLevelType w:val="hybridMultilevel"/>
     <w:tmpl w:val="F90A81BE"/>
@@ -3702,7 +4959,7 @@
       </w:rPr>
     </w:lvl>
   </w:abstractNum>
-  <w:abstractNum w:abstractNumId="5" w15:restartNumberingAfterBreak="0">
+  <w:abstractNum w:abstractNumId="10" w15:restartNumberingAfterBreak="0">
     <w:nsid w:val="68357FA6"/>
     <w:multiLevelType w:val="hybridMultilevel"/>
     <w:tmpl w:val="C8F4AD2E"/>
@@ -3815,7 +5072,7 @@
       </w:rPr>
     </w:lvl>
   </w:abstractNum>
-  <w:abstractNum w:abstractNumId="6" w15:restartNumberingAfterBreak="0">
+  <w:abstractNum w:abstractNumId="11" w15:restartNumberingAfterBreak="0">
     <w:nsid w:val="6BC954E5"/>
     <w:multiLevelType w:val="hybridMultilevel"/>
     <w:tmpl w:val="3D484882"/>
@@ -3928,7 +5185,7 @@
       </w:rPr>
     </w:lvl>
   </w:abstractNum>
-  <w:abstractNum w:abstractNumId="7" w15:restartNumberingAfterBreak="0">
+  <w:abstractNum w:abstractNumId="12" w15:restartNumberingAfterBreak="0">
     <w:nsid w:val="6D1E7356"/>
     <w:multiLevelType w:val="hybridMultilevel"/>
     <w:tmpl w:val="12B2A408"/>
@@ -4041,7 +5298,7 @@
       </w:rPr>
     </w:lvl>
   </w:abstractNum>
-  <w:abstractNum w:abstractNumId="8" w15:restartNumberingAfterBreak="0">
+  <w:abstractNum w:abstractNumId="13" w15:restartNumberingAfterBreak="0">
     <w:nsid w:val="6E336268"/>
     <w:multiLevelType w:val="hybridMultilevel"/>
     <w:tmpl w:val="80AA995E"/>
@@ -4154,7 +5411,7 @@
       </w:rPr>
     </w:lvl>
   </w:abstractNum>
-  <w:abstractNum w:abstractNumId="9" w15:restartNumberingAfterBreak="0">
+  <w:abstractNum w:abstractNumId="14" w15:restartNumberingAfterBreak="0">
     <w:nsid w:val="77C47309"/>
     <w:multiLevelType w:val="hybridMultilevel"/>
     <w:tmpl w:val="D6AC0632"/>
@@ -4268,34 +5525,49 @@
     </w:lvl>
   </w:abstractNum>
   <w:num w:numId="1" w16cid:durableId="1013143226">
-    <w:abstractNumId w:val="6"/>
+    <w:abstractNumId w:val="11"/>
   </w:num>
   <w:num w:numId="2" w16cid:durableId="1010327133">
-    <w:abstractNumId w:val="8"/>
+    <w:abstractNumId w:val="13"/>
   </w:num>
   <w:num w:numId="3" w16cid:durableId="555821234">
-    <w:abstractNumId w:val="7"/>
+    <w:abstractNumId w:val="12"/>
   </w:num>
   <w:num w:numId="4" w16cid:durableId="580332253">
-    <w:abstractNumId w:val="1"/>
+    <w:abstractNumId w:val="3"/>
   </w:num>
   <w:num w:numId="5" w16cid:durableId="334307388">
+    <w:abstractNumId w:val="9"/>
+  </w:num>
+  <w:num w:numId="6" w16cid:durableId="702678679">
+    <w:abstractNumId w:val="14"/>
+  </w:num>
+  <w:num w:numId="7" w16cid:durableId="473254081">
+    <w:abstractNumId w:val="10"/>
+  </w:num>
+  <w:num w:numId="8" w16cid:durableId="986516624">
     <w:abstractNumId w:val="4"/>
   </w:num>
-  <w:num w:numId="6" w16cid:durableId="702678679">
-    <w:abstractNumId w:val="9"/>
-  </w:num>
-  <w:num w:numId="7" w16cid:durableId="473254081">
+  <w:num w:numId="9" w16cid:durableId="2025663124">
     <w:abstractNumId w:val="5"/>
-  </w:num>
-  <w:num w:numId="8" w16cid:durableId="986516624">
-    <w:abstractNumId w:val="2"/>
-  </w:num>
-  <w:num w:numId="9" w16cid:durableId="2025663124">
-    <w:abstractNumId w:val="3"/>
   </w:num>
   <w:num w:numId="10" w16cid:durableId="1679770164">
     <w:abstractNumId w:val="0"/>
+  </w:num>
+  <w:num w:numId="11" w16cid:durableId="648361387">
+    <w:abstractNumId w:val="2"/>
+  </w:num>
+  <w:num w:numId="12" w16cid:durableId="6444237">
+    <w:abstractNumId w:val="1"/>
+  </w:num>
+  <w:num w:numId="13" w16cid:durableId="532883726">
+    <w:abstractNumId w:val="6"/>
+  </w:num>
+  <w:num w:numId="14" w16cid:durableId="341972594">
+    <w:abstractNumId w:val="8"/>
+  </w:num>
+  <w:num w:numId="15" w16cid:durableId="1847361322">
+    <w:abstractNumId w:val="7"/>
   </w:num>
 </w:numbering>
 </file>

</xml_diff>

<commit_message>
Did Review on Recursion
</commit_message>
<xml_diff>
--- a/code_Review_Summary/Working With Statics.docx
+++ b/code_Review_Summary/Working With Statics.docx
@@ -3887,12 +3887,13 @@
     </w:p>
     <w:p>
       <w:pPr>
-        <w:rPr>
-          <w:rFonts w:cstheme="minorHAnsi"/>
-          <w:sz w:val="28"/>
-          <w:szCs w:val="28"/>
-        </w:rPr>
-      </w:pPr>
+        <w:pStyle w:val="Title"/>
+        <w:jc w:val="center"/>
+      </w:pPr>
+      <w:r>
+        <w:lastRenderedPageBreak/>
+        <w:t>Using Recursion</w:t>
+      </w:r>
     </w:p>
     <w:sectPr>
       <w:pgSz w:w="11906" w:h="16838"/>

</xml_diff>

<commit_message>
Prepared for review on book_4_1
</commit_message>
<xml_diff>
--- a/code_Review_Summary/Working With Statics.docx
+++ b/code_Review_Summary/Working With Statics.docx
@@ -2182,13 +2182,6 @@
           <w:szCs w:val="18"/>
         </w:rPr>
         <w:br/>
-      </w:r>
-      <w:r>
-        <w:rPr>
-          <w:rFonts w:ascii="AnonymousPro" w:hAnsi="AnonymousPro" w:cs="AnonymousPro"/>
-          <w:sz w:val="18"/>
-          <w:szCs w:val="18"/>
-        </w:rPr>
         <w:t>nums.add("Four");</w:t>
       </w:r>
     </w:p>
@@ -2399,11 +2392,1033 @@
         <w:pStyle w:val="Title"/>
         <w:jc w:val="center"/>
       </w:pPr>
-    </w:p>
-    <w:p>
-      <w:pPr>
-        <w:pStyle w:val="Title"/>
-        <w:jc w:val="center"/>
+      <w:r>
+        <w:lastRenderedPageBreak/>
+        <w:t>Working with Strings</w:t>
+      </w:r>
+    </w:p>
+    <w:p>
+      <w:pPr>
+        <w:pStyle w:val="ListParagraph"/>
+        <w:numPr>
+          <w:ilvl w:val="0"/>
+          <w:numId w:val="22"/>
+        </w:numPr>
+        <w:autoSpaceDE w:val="0"/>
+        <w:autoSpaceDN w:val="0"/>
+        <w:adjustRightInd w:val="0"/>
+        <w:spacing w:after="0" w:line="240" w:lineRule="auto"/>
+        <w:rPr>
+          <w:rFonts w:ascii="OpenSans" w:hAnsi="OpenSans" w:cs="OpenSans"/>
+          <w:sz w:val="17"/>
+          <w:szCs w:val="17"/>
+        </w:rPr>
+      </w:pPr>
+      <w:r>
+        <w:rPr>
+          <w:rFonts w:ascii="OpenSans" w:hAnsi="OpenSans" w:cs="OpenSans"/>
+          <w:sz w:val="17"/>
+          <w:szCs w:val="17"/>
+        </w:rPr>
+        <w:t xml:space="preserve">Strings are reference types, not value types, such as </w:t>
+      </w:r>
+      <w:r>
+        <w:rPr>
+          <w:rFonts w:ascii="AnonymousPro" w:hAnsi="AnonymousPro" w:cs="AnonymousPro"/>
+          <w:sz w:val="18"/>
+          <w:szCs w:val="18"/>
+        </w:rPr>
+        <w:t xml:space="preserve">int </w:t>
+      </w:r>
+      <w:r>
+        <w:rPr>
+          <w:rFonts w:ascii="OpenSans" w:hAnsi="OpenSans" w:cs="OpenSans"/>
+          <w:sz w:val="17"/>
+          <w:szCs w:val="17"/>
+        </w:rPr>
+        <w:t xml:space="preserve">or </w:t>
+      </w:r>
+      <w:r>
+        <w:rPr>
+          <w:rFonts w:ascii="AnonymousPro" w:hAnsi="AnonymousPro" w:cs="AnonymousPro"/>
+          <w:sz w:val="18"/>
+          <w:szCs w:val="18"/>
+        </w:rPr>
+        <w:t>boolean</w:t>
+      </w:r>
+      <w:r>
+        <w:rPr>
+          <w:rFonts w:ascii="OpenSans" w:hAnsi="OpenSans" w:cs="OpenSans"/>
+          <w:sz w:val="17"/>
+          <w:szCs w:val="17"/>
+        </w:rPr>
+        <w:t>. As a</w:t>
+      </w:r>
+      <w:r>
+        <w:rPr>
+          <w:rFonts w:ascii="OpenSans" w:hAnsi="OpenSans" w:cs="OpenSans"/>
+          <w:sz w:val="17"/>
+          <w:szCs w:val="17"/>
+        </w:rPr>
+        <w:t xml:space="preserve"> </w:t>
+      </w:r>
+      <w:r>
+        <w:rPr>
+          <w:rFonts w:ascii="OpenSans" w:hAnsi="OpenSans" w:cs="OpenSans"/>
+          <w:sz w:val="17"/>
+          <w:szCs w:val="17"/>
+        </w:rPr>
+        <w:t>result, a string variable holds a reference to an object created from the</w:t>
+      </w:r>
+      <w:r>
+        <w:rPr>
+          <w:rFonts w:ascii="OpenSans" w:hAnsi="OpenSans" w:cs="OpenSans"/>
+          <w:sz w:val="17"/>
+          <w:szCs w:val="17"/>
+        </w:rPr>
+        <w:t xml:space="preserve"> </w:t>
+      </w:r>
+      <w:r>
+        <w:rPr>
+          <w:rFonts w:ascii="AnonymousPro" w:hAnsi="AnonymousPro" w:cs="AnonymousPro"/>
+          <w:sz w:val="18"/>
+          <w:szCs w:val="18"/>
+        </w:rPr>
+        <w:t xml:space="preserve">String </w:t>
+      </w:r>
+      <w:r>
+        <w:rPr>
+          <w:rFonts w:ascii="OpenSans" w:hAnsi="OpenSans" w:cs="OpenSans"/>
+          <w:sz w:val="17"/>
+          <w:szCs w:val="17"/>
+        </w:rPr>
+        <w:t>class, not the value of the string itself.</w:t>
+      </w:r>
+    </w:p>
+    <w:p>
+      <w:pPr>
+        <w:pStyle w:val="ListParagraph"/>
+        <w:numPr>
+          <w:ilvl w:val="0"/>
+          <w:numId w:val="22"/>
+        </w:numPr>
+        <w:autoSpaceDE w:val="0"/>
+        <w:autoSpaceDN w:val="0"/>
+        <w:adjustRightInd w:val="0"/>
+        <w:spacing w:after="0" w:line="240" w:lineRule="auto"/>
+        <w:rPr>
+          <w:rFonts w:ascii="OpenSans" w:hAnsi="OpenSans" w:cs="OpenSans"/>
+          <w:sz w:val="17"/>
+          <w:szCs w:val="17"/>
+        </w:rPr>
+      </w:pPr>
+      <w:r>
+        <w:rPr>
+          <w:rFonts w:ascii="OpenSans" w:hAnsi="OpenSans" w:cs="OpenSans"/>
+          <w:sz w:val="17"/>
+          <w:szCs w:val="17"/>
+        </w:rPr>
+        <w:t>Java lets you assign string literals to string variables</w:t>
+      </w:r>
+    </w:p>
+    <w:p>
+      <w:pPr>
+        <w:pStyle w:val="ListParagraph"/>
+        <w:numPr>
+          <w:ilvl w:val="0"/>
+          <w:numId w:val="22"/>
+        </w:numPr>
+        <w:autoSpaceDE w:val="0"/>
+        <w:autoSpaceDN w:val="0"/>
+        <w:adjustRightInd w:val="0"/>
+        <w:spacing w:after="0" w:line="240" w:lineRule="auto"/>
+        <w:rPr>
+          <w:rFonts w:ascii="OpenSans" w:hAnsi="OpenSans" w:cs="OpenSans"/>
+          <w:sz w:val="17"/>
+          <w:szCs w:val="17"/>
+        </w:rPr>
+      </w:pPr>
+      <w:r>
+        <w:rPr>
+          <w:rFonts w:ascii="OpenSans" w:hAnsi="OpenSans" w:cs="OpenSans"/>
+          <w:sz w:val="17"/>
+          <w:szCs w:val="17"/>
+        </w:rPr>
+        <w:t xml:space="preserve">Strings can include </w:t>
+      </w:r>
+      <w:r>
+        <w:rPr>
+          <w:rFonts w:ascii="OpenSans-Italic" w:hAnsi="OpenSans-Italic" w:cs="OpenSans-Italic"/>
+          <w:i/>
+          <w:iCs/>
+          <w:sz w:val="17"/>
+          <w:szCs w:val="17"/>
+        </w:rPr>
+        <w:t xml:space="preserve">escape sequences </w:t>
+      </w:r>
+      <w:r>
+        <w:rPr>
+          <w:rFonts w:ascii="OpenSans" w:hAnsi="OpenSans" w:cs="OpenSans"/>
+          <w:sz w:val="17"/>
+          <w:szCs w:val="17"/>
+        </w:rPr>
+        <w:t>that consist of a slash followed by</w:t>
+      </w:r>
+      <w:r>
+        <w:rPr>
+          <w:rFonts w:ascii="OpenSans" w:hAnsi="OpenSans" w:cs="OpenSans"/>
+          <w:sz w:val="17"/>
+          <w:szCs w:val="17"/>
+        </w:rPr>
+        <w:t xml:space="preserve"> </w:t>
+      </w:r>
+      <w:r>
+        <w:rPr>
+          <w:rFonts w:ascii="OpenSans" w:hAnsi="OpenSans" w:cs="OpenSans"/>
+          <w:sz w:val="17"/>
+          <w:szCs w:val="17"/>
+        </w:rPr>
+        <w:t>another character.</w:t>
+      </w:r>
+    </w:p>
+    <w:p>
+      <w:pPr>
+        <w:pStyle w:val="ListParagraph"/>
+        <w:numPr>
+          <w:ilvl w:val="0"/>
+          <w:numId w:val="22"/>
+        </w:numPr>
+        <w:autoSpaceDE w:val="0"/>
+        <w:autoSpaceDN w:val="0"/>
+        <w:adjustRightInd w:val="0"/>
+        <w:spacing w:after="0" w:line="240" w:lineRule="auto"/>
+        <w:rPr>
+          <w:rFonts w:ascii="OpenSans" w:hAnsi="OpenSans" w:cs="OpenSans"/>
+          <w:sz w:val="17"/>
+          <w:szCs w:val="17"/>
+        </w:rPr>
+      </w:pPr>
+      <w:r>
+        <w:rPr>
+          <w:rFonts w:ascii="OpenSans" w:hAnsi="OpenSans" w:cs="OpenSans"/>
+          <w:sz w:val="17"/>
+          <w:szCs w:val="17"/>
+        </w:rPr>
+        <w:t>Strings and characters are different. String literals are marked by quotation</w:t>
+      </w:r>
+      <w:r>
+        <w:rPr>
+          <w:rFonts w:ascii="OpenSans" w:hAnsi="OpenSans" w:cs="OpenSans"/>
+          <w:sz w:val="17"/>
+          <w:szCs w:val="17"/>
+        </w:rPr>
+        <w:t xml:space="preserve"> </w:t>
+      </w:r>
+      <w:r>
+        <w:rPr>
+          <w:rFonts w:ascii="OpenSans" w:hAnsi="OpenSans" w:cs="OpenSans"/>
+          <w:sz w:val="17"/>
+          <w:szCs w:val="17"/>
+        </w:rPr>
+        <w:t xml:space="preserve">marks; character literals are marked by apostrophes. Thus, </w:t>
+      </w:r>
+      <w:r>
+        <w:rPr>
+          <w:rFonts w:ascii="AnonymousPro" w:hAnsi="AnonymousPro" w:cs="AnonymousPro"/>
+          <w:sz w:val="18"/>
+          <w:szCs w:val="18"/>
+        </w:rPr>
+        <w:t xml:space="preserve">"a" </w:t>
+      </w:r>
+      <w:r>
+        <w:rPr>
+          <w:rFonts w:ascii="OpenSans" w:hAnsi="OpenSans" w:cs="OpenSans"/>
+          <w:sz w:val="17"/>
+          <w:szCs w:val="17"/>
+        </w:rPr>
+        <w:t>is a string</w:t>
+      </w:r>
+      <w:r>
+        <w:rPr>
+          <w:rFonts w:ascii="OpenSans" w:hAnsi="OpenSans" w:cs="OpenSans"/>
+          <w:sz w:val="17"/>
+          <w:szCs w:val="17"/>
+        </w:rPr>
+        <w:t xml:space="preserve"> </w:t>
+      </w:r>
+      <w:r>
+        <w:rPr>
+          <w:rFonts w:ascii="OpenSans" w:hAnsi="OpenSans" w:cs="OpenSans"/>
+          <w:sz w:val="17"/>
+          <w:szCs w:val="17"/>
+        </w:rPr>
+        <w:t xml:space="preserve">literal that happens to be one character long. By contrast, </w:t>
+      </w:r>
+      <w:r>
+        <w:rPr>
+          <w:rFonts w:ascii="AnonymousPro" w:hAnsi="AnonymousPro" w:cs="AnonymousPro"/>
+          <w:sz w:val="18"/>
+          <w:szCs w:val="18"/>
+        </w:rPr>
+        <w:t xml:space="preserve">'a' </w:t>
+      </w:r>
+      <w:r>
+        <w:rPr>
+          <w:rFonts w:ascii="OpenSans" w:hAnsi="OpenSans" w:cs="OpenSans"/>
+          <w:sz w:val="17"/>
+          <w:szCs w:val="17"/>
+        </w:rPr>
+        <w:t>is a character</w:t>
+      </w:r>
+      <w:r>
+        <w:rPr>
+          <w:rFonts w:ascii="OpenSans" w:hAnsi="OpenSans" w:cs="OpenSans"/>
+          <w:sz w:val="17"/>
+          <w:szCs w:val="17"/>
+        </w:rPr>
+        <w:t xml:space="preserve"> </w:t>
+      </w:r>
+      <w:r>
+        <w:rPr>
+          <w:rFonts w:ascii="OpenSans" w:hAnsi="OpenSans" w:cs="OpenSans"/>
+          <w:sz w:val="17"/>
+          <w:szCs w:val="17"/>
+        </w:rPr>
+        <w:t>literal.</w:t>
+      </w:r>
+    </w:p>
+    <w:p>
+      <w:pPr>
+        <w:pStyle w:val="Heading1"/>
+      </w:pPr>
+      <w:r>
+        <w:t>Immutable Pattern</w:t>
+      </w:r>
+    </w:p>
+    <w:p>
+      <w:pPr>
+        <w:pStyle w:val="ListParagraph"/>
+        <w:numPr>
+          <w:ilvl w:val="0"/>
+          <w:numId w:val="23"/>
+        </w:numPr>
+        <w:autoSpaceDE w:val="0"/>
+        <w:autoSpaceDN w:val="0"/>
+        <w:adjustRightInd w:val="0"/>
+        <w:spacing w:after="0" w:line="240" w:lineRule="auto"/>
+        <w:rPr>
+          <w:rFonts w:ascii="OpenSans-Italic" w:hAnsi="OpenSans-Italic" w:cs="OpenSans-Italic"/>
+          <w:i/>
+          <w:iCs/>
+          <w:sz w:val="17"/>
+          <w:szCs w:val="17"/>
+        </w:rPr>
+      </w:pPr>
+      <w:r>
+        <w:rPr>
+          <w:rFonts w:ascii="OpenSans" w:hAnsi="OpenSans" w:cs="OpenSans"/>
+          <w:sz w:val="17"/>
+          <w:szCs w:val="17"/>
+        </w:rPr>
+        <w:t xml:space="preserve">An </w:t>
+      </w:r>
+      <w:r>
+        <w:rPr>
+          <w:rFonts w:ascii="OpenSans-Italic" w:hAnsi="OpenSans-Italic" w:cs="OpenSans-Italic"/>
+          <w:i/>
+          <w:iCs/>
+          <w:sz w:val="17"/>
+          <w:szCs w:val="17"/>
+        </w:rPr>
+        <w:t>immutable</w:t>
+      </w:r>
+      <w:r>
+        <w:rPr>
+          <w:rFonts w:ascii="OpenSans-Italic" w:hAnsi="OpenSans-Italic" w:cs="OpenSans-Italic"/>
+          <w:i/>
+          <w:iCs/>
+          <w:sz w:val="17"/>
+          <w:szCs w:val="17"/>
+        </w:rPr>
+        <w:t xml:space="preserve"> </w:t>
+      </w:r>
+      <w:r>
+        <w:rPr>
+          <w:rFonts w:ascii="OpenSans-Italic" w:hAnsi="OpenSans-Italic" w:cs="OpenSans-Italic"/>
+          <w:i/>
+          <w:iCs/>
+          <w:sz w:val="17"/>
+          <w:szCs w:val="17"/>
+        </w:rPr>
+        <w:t xml:space="preserve">object </w:t>
+      </w:r>
+      <w:r>
+        <w:rPr>
+          <w:rFonts w:ascii="OpenSans" w:hAnsi="OpenSans" w:cs="OpenSans"/>
+          <w:sz w:val="17"/>
+          <w:szCs w:val="17"/>
+        </w:rPr>
+        <w:t>is an object that, once created, can never be changed.</w:t>
+      </w:r>
+    </w:p>
+    <w:p>
+      <w:pPr>
+        <w:pStyle w:val="ListParagraph"/>
+        <w:numPr>
+          <w:ilvl w:val="0"/>
+          <w:numId w:val="23"/>
+        </w:numPr>
+        <w:autoSpaceDE w:val="0"/>
+        <w:autoSpaceDN w:val="0"/>
+        <w:adjustRightInd w:val="0"/>
+        <w:spacing w:after="0" w:line="240" w:lineRule="auto"/>
+        <w:rPr>
+          <w:rFonts w:ascii="OpenSans" w:hAnsi="OpenSans" w:cs="OpenSans"/>
+          <w:sz w:val="17"/>
+          <w:szCs w:val="17"/>
+        </w:rPr>
+      </w:pPr>
+      <w:r>
+        <w:rPr>
+          <w:rFonts w:ascii="OpenSans" w:hAnsi="OpenSans" w:cs="OpenSans"/>
+          <w:sz w:val="17"/>
+          <w:szCs w:val="17"/>
+        </w:rPr>
+        <w:t>Provide one or more constructors that accept parameters to set the initial state of</w:t>
+      </w:r>
+      <w:r>
+        <w:rPr>
+          <w:rFonts w:ascii="OpenSans" w:hAnsi="OpenSans" w:cs="OpenSans"/>
+          <w:sz w:val="17"/>
+          <w:szCs w:val="17"/>
+        </w:rPr>
+        <w:t xml:space="preserve"> </w:t>
+      </w:r>
+      <w:r>
+        <w:rPr>
+          <w:rFonts w:ascii="OpenSans" w:hAnsi="OpenSans" w:cs="OpenSans"/>
+          <w:sz w:val="17"/>
+          <w:szCs w:val="17"/>
+        </w:rPr>
+        <w:t>the object.</w:t>
+      </w:r>
+    </w:p>
+    <w:p>
+      <w:pPr>
+        <w:pStyle w:val="ListParagraph"/>
+        <w:numPr>
+          <w:ilvl w:val="0"/>
+          <w:numId w:val="23"/>
+        </w:numPr>
+        <w:autoSpaceDE w:val="0"/>
+        <w:autoSpaceDN w:val="0"/>
+        <w:adjustRightInd w:val="0"/>
+        <w:spacing w:after="0" w:line="240" w:lineRule="auto"/>
+        <w:rPr>
+          <w:rFonts w:ascii="OpenSans" w:hAnsi="OpenSans" w:cs="OpenSans"/>
+          <w:sz w:val="17"/>
+          <w:szCs w:val="17"/>
+        </w:rPr>
+      </w:pPr>
+      <w:r>
+        <w:rPr>
+          <w:rFonts w:ascii="OpenSans" w:hAnsi="OpenSans" w:cs="OpenSans"/>
+          <w:sz w:val="17"/>
+          <w:szCs w:val="17"/>
+        </w:rPr>
+        <w:t>Don’t allow any methods to modify any instance variables in the object. Set instance</w:t>
+      </w:r>
+      <w:r>
+        <w:rPr>
+          <w:rFonts w:ascii="OpenSans" w:hAnsi="OpenSans" w:cs="OpenSans"/>
+          <w:sz w:val="17"/>
+          <w:szCs w:val="17"/>
+        </w:rPr>
+        <w:t xml:space="preserve"> </w:t>
+      </w:r>
+      <w:r>
+        <w:rPr>
+          <w:rFonts w:ascii="OpenSans" w:hAnsi="OpenSans" w:cs="OpenSans"/>
+          <w:sz w:val="17"/>
+          <w:szCs w:val="17"/>
+        </w:rPr>
+        <w:t>variables with constructors and then leave them alone.</w:t>
+      </w:r>
+    </w:p>
+    <w:p>
+      <w:pPr>
+        <w:pStyle w:val="ListParagraph"/>
+        <w:numPr>
+          <w:ilvl w:val="0"/>
+          <w:numId w:val="23"/>
+        </w:numPr>
+        <w:autoSpaceDE w:val="0"/>
+        <w:autoSpaceDN w:val="0"/>
+        <w:adjustRightInd w:val="0"/>
+        <w:spacing w:after="0" w:line="240" w:lineRule="auto"/>
+        <w:rPr>
+          <w:rFonts w:ascii="OpenSans" w:hAnsi="OpenSans" w:cs="OpenSans"/>
+          <w:sz w:val="17"/>
+          <w:szCs w:val="17"/>
+        </w:rPr>
+      </w:pPr>
+      <w:r>
+        <w:rPr>
+          <w:rFonts w:ascii="OpenSans" w:hAnsi="OpenSans" w:cs="OpenSans"/>
+          <w:sz w:val="17"/>
+          <w:szCs w:val="17"/>
+        </w:rPr>
+        <w:t>Any method that modifies the object should do so by creating a new object with the</w:t>
+      </w:r>
+      <w:r>
+        <w:rPr>
+          <w:rFonts w:ascii="OpenSans" w:hAnsi="OpenSans" w:cs="OpenSans"/>
+          <w:sz w:val="17"/>
+          <w:szCs w:val="17"/>
+        </w:rPr>
+        <w:t xml:space="preserve"> </w:t>
+      </w:r>
+      <w:r>
+        <w:rPr>
+          <w:rFonts w:ascii="OpenSans" w:hAnsi="OpenSans" w:cs="OpenSans"/>
+          <w:sz w:val="17"/>
+          <w:szCs w:val="17"/>
+        </w:rPr>
+        <w:t>modified values. Then this method returns the new object as its return value.</w:t>
+      </w:r>
+    </w:p>
+    <w:p>
+      <w:pPr>
+        <w:pStyle w:val="Heading1"/>
+      </w:pPr>
+      <w:r>
+        <w:t>Adding to Strings</w:t>
+      </w:r>
+    </w:p>
+    <w:p>
+      <w:pPr>
+        <w:pStyle w:val="ListParagraph"/>
+        <w:numPr>
+          <w:ilvl w:val="0"/>
+          <w:numId w:val="24"/>
+        </w:numPr>
+        <w:rPr>
+          <w:rFonts w:ascii="OpenSans" w:hAnsi="OpenSans" w:cs="OpenSans"/>
+          <w:sz w:val="17"/>
+          <w:szCs w:val="17"/>
+        </w:rPr>
+      </w:pPr>
+      <w:r>
+        <w:rPr>
+          <w:rFonts w:ascii="OpenSans" w:hAnsi="OpenSans" w:cs="OpenSans"/>
+          <w:sz w:val="17"/>
+          <w:szCs w:val="17"/>
+        </w:rPr>
+        <w:t xml:space="preserve">You can combine, or </w:t>
+      </w:r>
+      <w:r>
+        <w:rPr>
+          <w:rFonts w:ascii="OpenSans-Italic" w:hAnsi="OpenSans-Italic" w:cs="OpenSans-Italic"/>
+          <w:i/>
+          <w:iCs/>
+          <w:sz w:val="17"/>
+          <w:szCs w:val="17"/>
+        </w:rPr>
+        <w:t xml:space="preserve">concatenate, </w:t>
+      </w:r>
+      <w:r>
+        <w:rPr>
+          <w:rFonts w:ascii="OpenSans" w:hAnsi="OpenSans" w:cs="OpenSans"/>
+          <w:sz w:val="17"/>
+          <w:szCs w:val="17"/>
+        </w:rPr>
+        <w:t xml:space="preserve">strings by using the </w:t>
+      </w:r>
+      <w:r>
+        <w:rPr>
+          <w:rFonts w:ascii="AnonymousPro" w:hAnsi="AnonymousPro" w:cs="AnonymousPro"/>
+          <w:sz w:val="18"/>
+          <w:szCs w:val="18"/>
+        </w:rPr>
+        <w:t xml:space="preserve">+ </w:t>
+      </w:r>
+      <w:r>
+        <w:rPr>
+          <w:rFonts w:ascii="OpenSans" w:hAnsi="OpenSans" w:cs="OpenSans"/>
+          <w:sz w:val="17"/>
+          <w:szCs w:val="17"/>
+        </w:rPr>
+        <w:t>operator</w:t>
+      </w:r>
+    </w:p>
+    <w:p>
+      <w:pPr>
+        <w:pStyle w:val="ListParagraph"/>
+        <w:numPr>
+          <w:ilvl w:val="0"/>
+          <w:numId w:val="24"/>
+        </w:numPr>
+        <w:rPr>
+          <w:rFonts w:ascii="OpenSans" w:hAnsi="OpenSans" w:cs="OpenSans"/>
+          <w:sz w:val="17"/>
+          <w:szCs w:val="17"/>
+        </w:rPr>
+      </w:pPr>
+      <w:r>
+        <w:rPr>
+          <w:rFonts w:ascii="OpenSans" w:hAnsi="OpenSans" w:cs="OpenSans"/>
+          <w:sz w:val="17"/>
+          <w:szCs w:val="17"/>
+        </w:rPr>
+        <w:t xml:space="preserve">You can also use the </w:t>
+      </w:r>
+      <w:r>
+        <w:rPr>
+          <w:rFonts w:ascii="AnonymousPro" w:hAnsi="AnonymousPro" w:cs="AnonymousPro"/>
+          <w:sz w:val="18"/>
+          <w:szCs w:val="18"/>
+        </w:rPr>
+        <w:t xml:space="preserve">+= </w:t>
+      </w:r>
+      <w:r>
+        <w:rPr>
+          <w:rFonts w:ascii="OpenSans" w:hAnsi="OpenSans" w:cs="OpenSans"/>
+          <w:sz w:val="17"/>
+          <w:szCs w:val="17"/>
+        </w:rPr>
+        <w:t>operator with strings</w:t>
+      </w:r>
+    </w:p>
+    <w:p>
+      <w:pPr>
+        <w:pStyle w:val="ListParagraph"/>
+        <w:numPr>
+          <w:ilvl w:val="0"/>
+          <w:numId w:val="24"/>
+        </w:numPr>
+        <w:autoSpaceDE w:val="0"/>
+        <w:autoSpaceDN w:val="0"/>
+        <w:adjustRightInd w:val="0"/>
+        <w:spacing w:after="0" w:line="240" w:lineRule="auto"/>
+        <w:rPr>
+          <w:rFonts w:ascii="OpenSans" w:hAnsi="OpenSans" w:cs="OpenSans"/>
+          <w:sz w:val="17"/>
+          <w:szCs w:val="17"/>
+        </w:rPr>
+      </w:pPr>
+      <w:r>
+        <w:rPr>
+          <w:rFonts w:ascii="OpenSans" w:hAnsi="OpenSans" w:cs="OpenSans"/>
+          <w:sz w:val="17"/>
+          <w:szCs w:val="17"/>
+        </w:rPr>
+        <w:t>When a primitive type is used in a concatenation expression, Java automatically</w:t>
+      </w:r>
+      <w:r>
+        <w:rPr>
+          <w:rFonts w:ascii="OpenSans" w:hAnsi="OpenSans" w:cs="OpenSans"/>
+          <w:sz w:val="17"/>
+          <w:szCs w:val="17"/>
+        </w:rPr>
+        <w:t xml:space="preserve"> </w:t>
+      </w:r>
+      <w:r>
+        <w:rPr>
+          <w:rFonts w:ascii="OpenSans" w:hAnsi="OpenSans" w:cs="OpenSans"/>
+          <w:sz w:val="17"/>
+          <w:szCs w:val="17"/>
+        </w:rPr>
+        <w:t>converts the primitive type to a string.</w:t>
+      </w:r>
+    </w:p>
+    <w:p>
+      <w:pPr>
+        <w:pStyle w:val="ListParagraph"/>
+        <w:numPr>
+          <w:ilvl w:val="0"/>
+          <w:numId w:val="24"/>
+        </w:numPr>
+        <w:autoSpaceDE w:val="0"/>
+        <w:autoSpaceDN w:val="0"/>
+        <w:adjustRightInd w:val="0"/>
+        <w:spacing w:after="0" w:line="240" w:lineRule="auto"/>
+        <w:rPr>
+          <w:rFonts w:ascii="OpenSans" w:hAnsi="OpenSans" w:cs="OpenSans"/>
+          <w:sz w:val="17"/>
+          <w:szCs w:val="17"/>
+        </w:rPr>
+      </w:pPr>
+      <w:r>
+        <w:rPr>
+          <w:rFonts w:ascii="OpenSans" w:hAnsi="OpenSans" w:cs="OpenSans"/>
+          <w:sz w:val="17"/>
+          <w:szCs w:val="17"/>
+        </w:rPr>
+        <w:t xml:space="preserve">The various primitive wrapper classes (such as </w:t>
+      </w:r>
+      <w:r>
+        <w:rPr>
+          <w:rFonts w:ascii="AnonymousPro" w:hAnsi="AnonymousPro" w:cs="AnonymousPro"/>
+          <w:sz w:val="18"/>
+          <w:szCs w:val="18"/>
+        </w:rPr>
+        <w:t xml:space="preserve">integer </w:t>
+      </w:r>
+      <w:r>
+        <w:rPr>
+          <w:rFonts w:ascii="OpenSans" w:hAnsi="OpenSans" w:cs="OpenSans"/>
+          <w:sz w:val="17"/>
+          <w:szCs w:val="17"/>
+        </w:rPr>
+        <w:t xml:space="preserve">and </w:t>
+      </w:r>
+      <w:r>
+        <w:rPr>
+          <w:rFonts w:ascii="AnonymousPro" w:hAnsi="AnonymousPro" w:cs="AnonymousPro"/>
+          <w:sz w:val="18"/>
+          <w:szCs w:val="18"/>
+        </w:rPr>
+        <w:t>double</w:t>
+      </w:r>
+      <w:r>
+        <w:rPr>
+          <w:rFonts w:ascii="OpenSans" w:hAnsi="OpenSans" w:cs="OpenSans"/>
+          <w:sz w:val="17"/>
+          <w:szCs w:val="17"/>
+        </w:rPr>
+        <w:t>) have</w:t>
+      </w:r>
+      <w:r>
+        <w:rPr>
+          <w:rFonts w:ascii="OpenSans" w:hAnsi="OpenSans" w:cs="OpenSans"/>
+          <w:sz w:val="17"/>
+          <w:szCs w:val="17"/>
+        </w:rPr>
+        <w:t xml:space="preserve"> </w:t>
+      </w:r>
+      <w:r>
+        <w:rPr>
+          <w:rFonts w:ascii="AnonymousPro" w:hAnsi="AnonymousPro" w:cs="AnonymousPro"/>
+          <w:sz w:val="18"/>
+          <w:szCs w:val="18"/>
+        </w:rPr>
+        <w:t xml:space="preserve">parse </w:t>
+      </w:r>
+      <w:r>
+        <w:rPr>
+          <w:rFonts w:ascii="OpenSans" w:hAnsi="OpenSans" w:cs="OpenSans"/>
+          <w:sz w:val="17"/>
+          <w:szCs w:val="17"/>
+        </w:rPr>
+        <w:t>methods that can convert string values to numeric types.</w:t>
+      </w:r>
+    </w:p>
+    <w:p>
+      <w:pPr>
+        <w:pStyle w:val="ListParagraph"/>
+        <w:numPr>
+          <w:ilvl w:val="0"/>
+          <w:numId w:val="24"/>
+        </w:numPr>
+        <w:autoSpaceDE w:val="0"/>
+        <w:autoSpaceDN w:val="0"/>
+        <w:adjustRightInd w:val="0"/>
+        <w:spacing w:after="0" w:line="240" w:lineRule="auto"/>
+        <w:rPr>
+          <w:rFonts w:ascii="OpenSans" w:hAnsi="OpenSans" w:cs="OpenSans"/>
+          <w:sz w:val="17"/>
+          <w:szCs w:val="17"/>
+        </w:rPr>
+      </w:pPr>
+      <w:r>
+        <w:rPr>
+          <w:rFonts w:ascii="OpenSans" w:hAnsi="OpenSans" w:cs="OpenSans"/>
+          <w:sz w:val="17"/>
+          <w:szCs w:val="17"/>
+        </w:rPr>
+        <w:t>You can’t compare strings by using the equality operator (</w:t>
+      </w:r>
+      <w:r>
+        <w:rPr>
+          <w:rFonts w:ascii="AnonymousPro" w:hAnsi="AnonymousPro" w:cs="AnonymousPro"/>
+          <w:sz w:val="18"/>
+          <w:szCs w:val="18"/>
+        </w:rPr>
+        <w:t>==</w:t>
+      </w:r>
+      <w:r>
+        <w:rPr>
+          <w:rFonts w:ascii="OpenSans" w:hAnsi="OpenSans" w:cs="OpenSans"/>
+          <w:sz w:val="17"/>
+          <w:szCs w:val="17"/>
+        </w:rPr>
+        <w:t>). Instead, you</w:t>
+      </w:r>
+      <w:r>
+        <w:rPr>
+          <w:rFonts w:ascii="OpenSans" w:hAnsi="OpenSans" w:cs="OpenSans"/>
+          <w:sz w:val="17"/>
+          <w:szCs w:val="17"/>
+        </w:rPr>
+        <w:t xml:space="preserve"> </w:t>
+      </w:r>
+      <w:r>
+        <w:rPr>
+          <w:rFonts w:ascii="OpenSans" w:hAnsi="OpenSans" w:cs="OpenSans"/>
+          <w:sz w:val="17"/>
+          <w:szCs w:val="17"/>
+        </w:rPr>
+        <w:t xml:space="preserve">should use the </w:t>
+      </w:r>
+      <w:r>
+        <w:rPr>
+          <w:rFonts w:ascii="AnonymousPro" w:hAnsi="AnonymousPro" w:cs="AnonymousPro"/>
+          <w:sz w:val="18"/>
+          <w:szCs w:val="18"/>
+        </w:rPr>
+        <w:t xml:space="preserve">equals </w:t>
+      </w:r>
+      <w:r>
+        <w:rPr>
+          <w:rFonts w:ascii="OpenSans" w:hAnsi="OpenSans" w:cs="OpenSans"/>
+          <w:sz w:val="17"/>
+          <w:szCs w:val="17"/>
+        </w:rPr>
+        <w:t>method.</w:t>
+      </w:r>
+    </w:p>
+    <w:p>
+      <w:pPr>
+        <w:pStyle w:val="ListParagraph"/>
+        <w:numPr>
+          <w:ilvl w:val="0"/>
+          <w:numId w:val="24"/>
+        </w:numPr>
+        <w:autoSpaceDE w:val="0"/>
+        <w:autoSpaceDN w:val="0"/>
+        <w:adjustRightInd w:val="0"/>
+        <w:spacing w:after="0" w:line="240" w:lineRule="auto"/>
+        <w:rPr>
+          <w:rFonts w:ascii="OpenSans" w:hAnsi="OpenSans" w:cs="OpenSans"/>
+          <w:sz w:val="17"/>
+          <w:szCs w:val="17"/>
+        </w:rPr>
+      </w:pPr>
+      <w:r>
+        <w:rPr>
+          <w:rFonts w:ascii="OpenSans" w:hAnsi="OpenSans" w:cs="OpenSans"/>
+          <w:sz w:val="17"/>
+          <w:szCs w:val="17"/>
+        </w:rPr>
+        <w:t xml:space="preserve">The </w:t>
+      </w:r>
+      <w:r>
+        <w:rPr>
+          <w:rFonts w:ascii="AnonymousPro" w:hAnsi="AnonymousPro" w:cs="AnonymousPro"/>
+          <w:sz w:val="18"/>
+          <w:szCs w:val="18"/>
+        </w:rPr>
+        <w:t xml:space="preserve">String </w:t>
+      </w:r>
+      <w:r>
+        <w:rPr>
+          <w:rFonts w:ascii="OpenSans" w:hAnsi="OpenSans" w:cs="OpenSans"/>
+          <w:sz w:val="17"/>
+          <w:szCs w:val="17"/>
+        </w:rPr>
+        <w:t xml:space="preserve">class also has an </w:t>
+      </w:r>
+      <w:r>
+        <w:rPr>
+          <w:rFonts w:ascii="AnonymousPro" w:hAnsi="AnonymousPro" w:cs="AnonymousPro"/>
+          <w:sz w:val="18"/>
+          <w:szCs w:val="18"/>
+        </w:rPr>
+        <w:t xml:space="preserve">equalsIgnoreCase </w:t>
+      </w:r>
+      <w:r>
+        <w:rPr>
+          <w:rFonts w:ascii="OpenSans" w:hAnsi="OpenSans" w:cs="OpenSans"/>
+          <w:sz w:val="17"/>
+          <w:szCs w:val="17"/>
+        </w:rPr>
+        <w:t>method that compares</w:t>
+      </w:r>
+      <w:r>
+        <w:rPr>
+          <w:rFonts w:ascii="OpenSans" w:hAnsi="OpenSans" w:cs="OpenSans"/>
+          <w:sz w:val="17"/>
+          <w:szCs w:val="17"/>
+        </w:rPr>
+        <w:t xml:space="preserve"> </w:t>
+      </w:r>
+      <w:r>
+        <w:rPr>
+          <w:rFonts w:ascii="OpenSans" w:hAnsi="OpenSans" w:cs="OpenSans"/>
+          <w:sz w:val="17"/>
+          <w:szCs w:val="17"/>
+        </w:rPr>
+        <w:t>strings without considering case.</w:t>
+      </w:r>
+    </w:p>
+    <w:p>
+      <w:pPr>
+        <w:pStyle w:val="Heading1"/>
+      </w:pPr>
+      <w:r>
+        <w:t>Different Methods</w:t>
+      </w:r>
+    </w:p>
+    <w:p>
+      <w:pPr>
+        <w:pStyle w:val="ListParagraph"/>
+        <w:numPr>
+          <w:ilvl w:val="0"/>
+          <w:numId w:val="28"/>
+        </w:numPr>
+      </w:pPr>
+      <w:r>
+        <w:t>S.length()</w:t>
+      </w:r>
+    </w:p>
+    <w:p>
+      <w:pPr>
+        <w:pStyle w:val="ListParagraph"/>
+        <w:numPr>
+          <w:ilvl w:val="0"/>
+          <w:numId w:val="28"/>
+        </w:numPr>
+        <w:autoSpaceDE w:val="0"/>
+        <w:autoSpaceDN w:val="0"/>
+        <w:adjustRightInd w:val="0"/>
+        <w:spacing w:after="0" w:line="240" w:lineRule="auto"/>
+        <w:rPr>
+          <w:rFonts w:ascii="AnonymousPro" w:hAnsi="AnonymousPro" w:cs="AnonymousPro"/>
+          <w:sz w:val="18"/>
+          <w:szCs w:val="18"/>
+        </w:rPr>
+      </w:pPr>
+      <w:r>
+        <w:rPr>
+          <w:rFonts w:ascii="AnonymousPro" w:hAnsi="AnonymousPro" w:cs="AnonymousPro"/>
+          <w:sz w:val="18"/>
+          <w:szCs w:val="18"/>
+        </w:rPr>
+        <w:t>String s1 = "Oompa Loompa";</w:t>
+      </w:r>
+      <w:r>
+        <w:rPr>
+          <w:rFonts w:ascii="AnonymousPro" w:hAnsi="AnonymousPro" w:cs="AnonymousPro"/>
+          <w:sz w:val="18"/>
+          <w:szCs w:val="18"/>
+        </w:rPr>
+        <w:t xml:space="preserve"> </w:t>
+      </w:r>
+      <w:r>
+        <w:rPr>
+          <w:rFonts w:ascii="AnonymousPro" w:hAnsi="AnonymousPro" w:cs="AnonymousPro"/>
+          <w:sz w:val="18"/>
+          <w:szCs w:val="18"/>
+        </w:rPr>
+        <w:t>String s2 = s1.toLowerCase();</w:t>
+      </w:r>
+    </w:p>
+    <w:p>
+      <w:pPr>
+        <w:pStyle w:val="ListParagraph"/>
+        <w:numPr>
+          <w:ilvl w:val="0"/>
+          <w:numId w:val="28"/>
+        </w:numPr>
+        <w:autoSpaceDE w:val="0"/>
+        <w:autoSpaceDN w:val="0"/>
+        <w:adjustRightInd w:val="0"/>
+        <w:spacing w:after="0" w:line="240" w:lineRule="auto"/>
+        <w:rPr>
+          <w:rFonts w:ascii="AnonymousPro" w:hAnsi="AnonymousPro" w:cs="AnonymousPro"/>
+          <w:sz w:val="18"/>
+          <w:szCs w:val="18"/>
+        </w:rPr>
+      </w:pPr>
+      <w:r>
+        <w:rPr>
+          <w:rFonts w:ascii="AnonymousPro" w:hAnsi="AnonymousPro" w:cs="AnonymousPro"/>
+          <w:sz w:val="18"/>
+          <w:szCs w:val="18"/>
+        </w:rPr>
+        <w:t>String s = " Oompa Loompa ";</w:t>
+      </w:r>
+      <w:r>
+        <w:rPr>
+          <w:rFonts w:ascii="AnonymousPro" w:hAnsi="AnonymousPro" w:cs="AnonymousPro"/>
+          <w:sz w:val="18"/>
+          <w:szCs w:val="18"/>
+        </w:rPr>
+        <w:t xml:space="preserve"> </w:t>
+      </w:r>
+      <w:r>
+        <w:rPr>
+          <w:rFonts w:ascii="AnonymousPro" w:hAnsi="AnonymousPro" w:cs="AnonymousPro"/>
+          <w:sz w:val="18"/>
+          <w:szCs w:val="18"/>
+        </w:rPr>
+        <w:t>s = s.trim();</w:t>
+      </w:r>
+    </w:p>
+    <w:p>
+      <w:pPr>
+        <w:pStyle w:val="Heading1"/>
+      </w:pPr>
+      <w:r>
+        <w:t>StringBuilder</w:t>
+      </w:r>
+    </w:p>
+    <w:p>
+      <w:pPr>
+        <w:pStyle w:val="ListParagraph"/>
+        <w:numPr>
+          <w:ilvl w:val="0"/>
+          <w:numId w:val="29"/>
+        </w:numPr>
+      </w:pPr>
+      <w:r>
+        <w:rPr>
+          <w:rFonts w:ascii="AnonymousPro" w:hAnsi="AnonymousPro" w:cs="AnonymousPro"/>
+          <w:sz w:val="18"/>
+          <w:szCs w:val="18"/>
+        </w:rPr>
+        <w:t>StringBuilder sb = new StringBuilder("Today is the day!");</w:t>
+      </w:r>
+    </w:p>
+    <w:p>
+      <w:pPr>
+        <w:pStyle w:val="ListParagraph"/>
+        <w:numPr>
+          <w:ilvl w:val="0"/>
+          <w:numId w:val="29"/>
+        </w:numPr>
+      </w:pPr>
+      <w:r>
+        <w:rPr>
+          <w:rFonts w:ascii="AnonymousPro" w:hAnsi="AnonymousPro" w:cs="AnonymousPro"/>
+          <w:sz w:val="18"/>
+          <w:szCs w:val="18"/>
+        </w:rPr>
+        <w:t>Sb.append</w:t>
+      </w:r>
+    </w:p>
+    <w:p>
+      <w:pPr>
+        <w:pStyle w:val="ListParagraph"/>
+        <w:numPr>
+          <w:ilvl w:val="0"/>
+          <w:numId w:val="27"/>
+        </w:numPr>
+        <w:rPr>
+          <w:rFonts w:ascii="OpenSans" w:hAnsi="OpenSans" w:cs="OpenSans"/>
+          <w:sz w:val="17"/>
+          <w:szCs w:val="17"/>
+        </w:rPr>
       </w:pPr>
       <w:r>
         <w:br w:type="page"/>
@@ -4129,6 +5144,345 @@
     </w:lvl>
   </w:abstractNum>
   <w:abstractNum w:abstractNumId="2" w15:restartNumberingAfterBreak="0">
+    <w:nsid w:val="052A5629"/>
+    <w:multiLevelType w:val="hybridMultilevel"/>
+    <w:tmpl w:val="74AECC04"/>
+    <w:lvl w:ilvl="0" w:tplc="1C090001">
+      <w:start w:val="1"/>
+      <w:numFmt w:val="bullet"/>
+      <w:lvlText w:val=""/>
+      <w:lvlJc w:val="left"/>
+      <w:pPr>
+        <w:ind w:left="3600" w:hanging="360"/>
+      </w:pPr>
+      <w:rPr>
+        <w:rFonts w:ascii="Symbol" w:hAnsi="Symbol" w:hint="default"/>
+      </w:rPr>
+    </w:lvl>
+    <w:lvl w:ilvl="1" w:tplc="1C090003" w:tentative="1">
+      <w:start w:val="1"/>
+      <w:numFmt w:val="bullet"/>
+      <w:lvlText w:val="o"/>
+      <w:lvlJc w:val="left"/>
+      <w:pPr>
+        <w:ind w:left="4320" w:hanging="360"/>
+      </w:pPr>
+      <w:rPr>
+        <w:rFonts w:ascii="Courier New" w:hAnsi="Courier New" w:cs="Courier New" w:hint="default"/>
+      </w:rPr>
+    </w:lvl>
+    <w:lvl w:ilvl="2" w:tplc="1C090005" w:tentative="1">
+      <w:start w:val="1"/>
+      <w:numFmt w:val="bullet"/>
+      <w:lvlText w:val=""/>
+      <w:lvlJc w:val="left"/>
+      <w:pPr>
+        <w:ind w:left="5040" w:hanging="360"/>
+      </w:pPr>
+      <w:rPr>
+        <w:rFonts w:ascii="Wingdings" w:hAnsi="Wingdings" w:hint="default"/>
+      </w:rPr>
+    </w:lvl>
+    <w:lvl w:ilvl="3" w:tplc="1C090001" w:tentative="1">
+      <w:start w:val="1"/>
+      <w:numFmt w:val="bullet"/>
+      <w:lvlText w:val=""/>
+      <w:lvlJc w:val="left"/>
+      <w:pPr>
+        <w:ind w:left="5760" w:hanging="360"/>
+      </w:pPr>
+      <w:rPr>
+        <w:rFonts w:ascii="Symbol" w:hAnsi="Symbol" w:hint="default"/>
+      </w:rPr>
+    </w:lvl>
+    <w:lvl w:ilvl="4" w:tplc="1C090003" w:tentative="1">
+      <w:start w:val="1"/>
+      <w:numFmt w:val="bullet"/>
+      <w:lvlText w:val="o"/>
+      <w:lvlJc w:val="left"/>
+      <w:pPr>
+        <w:ind w:left="6480" w:hanging="360"/>
+      </w:pPr>
+      <w:rPr>
+        <w:rFonts w:ascii="Courier New" w:hAnsi="Courier New" w:cs="Courier New" w:hint="default"/>
+      </w:rPr>
+    </w:lvl>
+    <w:lvl w:ilvl="5" w:tplc="1C090005" w:tentative="1">
+      <w:start w:val="1"/>
+      <w:numFmt w:val="bullet"/>
+      <w:lvlText w:val=""/>
+      <w:lvlJc w:val="left"/>
+      <w:pPr>
+        <w:ind w:left="7200" w:hanging="360"/>
+      </w:pPr>
+      <w:rPr>
+        <w:rFonts w:ascii="Wingdings" w:hAnsi="Wingdings" w:hint="default"/>
+      </w:rPr>
+    </w:lvl>
+    <w:lvl w:ilvl="6" w:tplc="1C090001" w:tentative="1">
+      <w:start w:val="1"/>
+      <w:numFmt w:val="bullet"/>
+      <w:lvlText w:val=""/>
+      <w:lvlJc w:val="left"/>
+      <w:pPr>
+        <w:ind w:left="7920" w:hanging="360"/>
+      </w:pPr>
+      <w:rPr>
+        <w:rFonts w:ascii="Symbol" w:hAnsi="Symbol" w:hint="default"/>
+      </w:rPr>
+    </w:lvl>
+    <w:lvl w:ilvl="7" w:tplc="1C090003" w:tentative="1">
+      <w:start w:val="1"/>
+      <w:numFmt w:val="bullet"/>
+      <w:lvlText w:val="o"/>
+      <w:lvlJc w:val="left"/>
+      <w:pPr>
+        <w:ind w:left="8640" w:hanging="360"/>
+      </w:pPr>
+      <w:rPr>
+        <w:rFonts w:ascii="Courier New" w:hAnsi="Courier New" w:cs="Courier New" w:hint="default"/>
+      </w:rPr>
+    </w:lvl>
+    <w:lvl w:ilvl="8" w:tplc="1C090005" w:tentative="1">
+      <w:start w:val="1"/>
+      <w:numFmt w:val="bullet"/>
+      <w:lvlText w:val=""/>
+      <w:lvlJc w:val="left"/>
+      <w:pPr>
+        <w:ind w:left="9360" w:hanging="360"/>
+      </w:pPr>
+      <w:rPr>
+        <w:rFonts w:ascii="Wingdings" w:hAnsi="Wingdings" w:hint="default"/>
+      </w:rPr>
+    </w:lvl>
+  </w:abstractNum>
+  <w:abstractNum w:abstractNumId="3" w15:restartNumberingAfterBreak="0">
+    <w:nsid w:val="056828C2"/>
+    <w:multiLevelType w:val="hybridMultilevel"/>
+    <w:tmpl w:val="C7E2E402"/>
+    <w:lvl w:ilvl="0" w:tplc="1C090001">
+      <w:start w:val="1"/>
+      <w:numFmt w:val="bullet"/>
+      <w:lvlText w:val=""/>
+      <w:lvlJc w:val="left"/>
+      <w:pPr>
+        <w:ind w:left="720" w:hanging="360"/>
+      </w:pPr>
+      <w:rPr>
+        <w:rFonts w:ascii="Symbol" w:hAnsi="Symbol" w:hint="default"/>
+      </w:rPr>
+    </w:lvl>
+    <w:lvl w:ilvl="1" w:tplc="1C090003" w:tentative="1">
+      <w:start w:val="1"/>
+      <w:numFmt w:val="bullet"/>
+      <w:lvlText w:val="o"/>
+      <w:lvlJc w:val="left"/>
+      <w:pPr>
+        <w:ind w:left="1440" w:hanging="360"/>
+      </w:pPr>
+      <w:rPr>
+        <w:rFonts w:ascii="Courier New" w:hAnsi="Courier New" w:cs="Courier New" w:hint="default"/>
+      </w:rPr>
+    </w:lvl>
+    <w:lvl w:ilvl="2" w:tplc="1C090005" w:tentative="1">
+      <w:start w:val="1"/>
+      <w:numFmt w:val="bullet"/>
+      <w:lvlText w:val=""/>
+      <w:lvlJc w:val="left"/>
+      <w:pPr>
+        <w:ind w:left="2160" w:hanging="360"/>
+      </w:pPr>
+      <w:rPr>
+        <w:rFonts w:ascii="Wingdings" w:hAnsi="Wingdings" w:hint="default"/>
+      </w:rPr>
+    </w:lvl>
+    <w:lvl w:ilvl="3" w:tplc="1C090001" w:tentative="1">
+      <w:start w:val="1"/>
+      <w:numFmt w:val="bullet"/>
+      <w:lvlText w:val=""/>
+      <w:lvlJc w:val="left"/>
+      <w:pPr>
+        <w:ind w:left="2880" w:hanging="360"/>
+      </w:pPr>
+      <w:rPr>
+        <w:rFonts w:ascii="Symbol" w:hAnsi="Symbol" w:hint="default"/>
+      </w:rPr>
+    </w:lvl>
+    <w:lvl w:ilvl="4" w:tplc="1C090003" w:tentative="1">
+      <w:start w:val="1"/>
+      <w:numFmt w:val="bullet"/>
+      <w:lvlText w:val="o"/>
+      <w:lvlJc w:val="left"/>
+      <w:pPr>
+        <w:ind w:left="3600" w:hanging="360"/>
+      </w:pPr>
+      <w:rPr>
+        <w:rFonts w:ascii="Courier New" w:hAnsi="Courier New" w:cs="Courier New" w:hint="default"/>
+      </w:rPr>
+    </w:lvl>
+    <w:lvl w:ilvl="5" w:tplc="1C090005" w:tentative="1">
+      <w:start w:val="1"/>
+      <w:numFmt w:val="bullet"/>
+      <w:lvlText w:val=""/>
+      <w:lvlJc w:val="left"/>
+      <w:pPr>
+        <w:ind w:left="4320" w:hanging="360"/>
+      </w:pPr>
+      <w:rPr>
+        <w:rFonts w:ascii="Wingdings" w:hAnsi="Wingdings" w:hint="default"/>
+      </w:rPr>
+    </w:lvl>
+    <w:lvl w:ilvl="6" w:tplc="1C090001" w:tentative="1">
+      <w:start w:val="1"/>
+      <w:numFmt w:val="bullet"/>
+      <w:lvlText w:val=""/>
+      <w:lvlJc w:val="left"/>
+      <w:pPr>
+        <w:ind w:left="5040" w:hanging="360"/>
+      </w:pPr>
+      <w:rPr>
+        <w:rFonts w:ascii="Symbol" w:hAnsi="Symbol" w:hint="default"/>
+      </w:rPr>
+    </w:lvl>
+    <w:lvl w:ilvl="7" w:tplc="1C090003" w:tentative="1">
+      <w:start w:val="1"/>
+      <w:numFmt w:val="bullet"/>
+      <w:lvlText w:val="o"/>
+      <w:lvlJc w:val="left"/>
+      <w:pPr>
+        <w:ind w:left="5760" w:hanging="360"/>
+      </w:pPr>
+      <w:rPr>
+        <w:rFonts w:ascii="Courier New" w:hAnsi="Courier New" w:cs="Courier New" w:hint="default"/>
+      </w:rPr>
+    </w:lvl>
+    <w:lvl w:ilvl="8" w:tplc="1C090005" w:tentative="1">
+      <w:start w:val="1"/>
+      <w:numFmt w:val="bullet"/>
+      <w:lvlText w:val=""/>
+      <w:lvlJc w:val="left"/>
+      <w:pPr>
+        <w:ind w:left="6480" w:hanging="360"/>
+      </w:pPr>
+      <w:rPr>
+        <w:rFonts w:ascii="Wingdings" w:hAnsi="Wingdings" w:hint="default"/>
+      </w:rPr>
+    </w:lvl>
+  </w:abstractNum>
+  <w:abstractNum w:abstractNumId="4" w15:restartNumberingAfterBreak="0">
+    <w:nsid w:val="09430C7C"/>
+    <w:multiLevelType w:val="hybridMultilevel"/>
+    <w:tmpl w:val="D0AE581C"/>
+    <w:lvl w:ilvl="0" w:tplc="1C090001">
+      <w:start w:val="1"/>
+      <w:numFmt w:val="bullet"/>
+      <w:lvlText w:val=""/>
+      <w:lvlJc w:val="left"/>
+      <w:pPr>
+        <w:ind w:left="720" w:hanging="360"/>
+      </w:pPr>
+      <w:rPr>
+        <w:rFonts w:ascii="Symbol" w:hAnsi="Symbol" w:hint="default"/>
+      </w:rPr>
+    </w:lvl>
+    <w:lvl w:ilvl="1" w:tplc="1C090003" w:tentative="1">
+      <w:start w:val="1"/>
+      <w:numFmt w:val="bullet"/>
+      <w:lvlText w:val="o"/>
+      <w:lvlJc w:val="left"/>
+      <w:pPr>
+        <w:ind w:left="1440" w:hanging="360"/>
+      </w:pPr>
+      <w:rPr>
+        <w:rFonts w:ascii="Courier New" w:hAnsi="Courier New" w:cs="Courier New" w:hint="default"/>
+      </w:rPr>
+    </w:lvl>
+    <w:lvl w:ilvl="2" w:tplc="1C090005" w:tentative="1">
+      <w:start w:val="1"/>
+      <w:numFmt w:val="bullet"/>
+      <w:lvlText w:val=""/>
+      <w:lvlJc w:val="left"/>
+      <w:pPr>
+        <w:ind w:left="2160" w:hanging="360"/>
+      </w:pPr>
+      <w:rPr>
+        <w:rFonts w:ascii="Wingdings" w:hAnsi="Wingdings" w:hint="default"/>
+      </w:rPr>
+    </w:lvl>
+    <w:lvl w:ilvl="3" w:tplc="1C090001" w:tentative="1">
+      <w:start w:val="1"/>
+      <w:numFmt w:val="bullet"/>
+      <w:lvlText w:val=""/>
+      <w:lvlJc w:val="left"/>
+      <w:pPr>
+        <w:ind w:left="2880" w:hanging="360"/>
+      </w:pPr>
+      <w:rPr>
+        <w:rFonts w:ascii="Symbol" w:hAnsi="Symbol" w:hint="default"/>
+      </w:rPr>
+    </w:lvl>
+    <w:lvl w:ilvl="4" w:tplc="1C090003" w:tentative="1">
+      <w:start w:val="1"/>
+      <w:numFmt w:val="bullet"/>
+      <w:lvlText w:val="o"/>
+      <w:lvlJc w:val="left"/>
+      <w:pPr>
+        <w:ind w:left="3600" w:hanging="360"/>
+      </w:pPr>
+      <w:rPr>
+        <w:rFonts w:ascii="Courier New" w:hAnsi="Courier New" w:cs="Courier New" w:hint="default"/>
+      </w:rPr>
+    </w:lvl>
+    <w:lvl w:ilvl="5" w:tplc="1C090005" w:tentative="1">
+      <w:start w:val="1"/>
+      <w:numFmt w:val="bullet"/>
+      <w:lvlText w:val=""/>
+      <w:lvlJc w:val="left"/>
+      <w:pPr>
+        <w:ind w:left="4320" w:hanging="360"/>
+      </w:pPr>
+      <w:rPr>
+        <w:rFonts w:ascii="Wingdings" w:hAnsi="Wingdings" w:hint="default"/>
+      </w:rPr>
+    </w:lvl>
+    <w:lvl w:ilvl="6" w:tplc="1C090001" w:tentative="1">
+      <w:start w:val="1"/>
+      <w:numFmt w:val="bullet"/>
+      <w:lvlText w:val=""/>
+      <w:lvlJc w:val="left"/>
+      <w:pPr>
+        <w:ind w:left="5040" w:hanging="360"/>
+      </w:pPr>
+      <w:rPr>
+        <w:rFonts w:ascii="Symbol" w:hAnsi="Symbol" w:hint="default"/>
+      </w:rPr>
+    </w:lvl>
+    <w:lvl w:ilvl="7" w:tplc="1C090003" w:tentative="1">
+      <w:start w:val="1"/>
+      <w:numFmt w:val="bullet"/>
+      <w:lvlText w:val="o"/>
+      <w:lvlJc w:val="left"/>
+      <w:pPr>
+        <w:ind w:left="5760" w:hanging="360"/>
+      </w:pPr>
+      <w:rPr>
+        <w:rFonts w:ascii="Courier New" w:hAnsi="Courier New" w:cs="Courier New" w:hint="default"/>
+      </w:rPr>
+    </w:lvl>
+    <w:lvl w:ilvl="8" w:tplc="1C090005" w:tentative="1">
+      <w:start w:val="1"/>
+      <w:numFmt w:val="bullet"/>
+      <w:lvlText w:val=""/>
+      <w:lvlJc w:val="left"/>
+      <w:pPr>
+        <w:ind w:left="6480" w:hanging="360"/>
+      </w:pPr>
+      <w:rPr>
+        <w:rFonts w:ascii="Wingdings" w:hAnsi="Wingdings" w:hint="default"/>
+      </w:rPr>
+    </w:lvl>
+  </w:abstractNum>
+  <w:abstractNum w:abstractNumId="5" w15:restartNumberingAfterBreak="0">
     <w:nsid w:val="0DA52E55"/>
     <w:multiLevelType w:val="hybridMultilevel"/>
     <w:tmpl w:val="3AFC63AC"/>
@@ -4241,7 +5595,7 @@
       </w:rPr>
     </w:lvl>
   </w:abstractNum>
-  <w:abstractNum w:abstractNumId="3" w15:restartNumberingAfterBreak="0">
+  <w:abstractNum w:abstractNumId="6" w15:restartNumberingAfterBreak="0">
     <w:nsid w:val="12F8741A"/>
     <w:multiLevelType w:val="hybridMultilevel"/>
     <w:tmpl w:val="A4F02CE6"/>
@@ -4354,7 +5708,7 @@
       </w:rPr>
     </w:lvl>
   </w:abstractNum>
-  <w:abstractNum w:abstractNumId="4" w15:restartNumberingAfterBreak="0">
+  <w:abstractNum w:abstractNumId="7" w15:restartNumberingAfterBreak="0">
     <w:nsid w:val="1C7743E2"/>
     <w:multiLevelType w:val="hybridMultilevel"/>
     <w:tmpl w:val="D34ED650"/>
@@ -4467,7 +5821,233 @@
       </w:rPr>
     </w:lvl>
   </w:abstractNum>
-  <w:abstractNum w:abstractNumId="5" w15:restartNumberingAfterBreak="0">
+  <w:abstractNum w:abstractNumId="8" w15:restartNumberingAfterBreak="0">
+    <w:nsid w:val="201D3145"/>
+    <w:multiLevelType w:val="hybridMultilevel"/>
+    <w:tmpl w:val="0302A3F8"/>
+    <w:lvl w:ilvl="0" w:tplc="1C090001">
+      <w:start w:val="1"/>
+      <w:numFmt w:val="bullet"/>
+      <w:lvlText w:val=""/>
+      <w:lvlJc w:val="left"/>
+      <w:pPr>
+        <w:ind w:left="720" w:hanging="360"/>
+      </w:pPr>
+      <w:rPr>
+        <w:rFonts w:ascii="Symbol" w:hAnsi="Symbol" w:hint="default"/>
+      </w:rPr>
+    </w:lvl>
+    <w:lvl w:ilvl="1" w:tplc="1C090003" w:tentative="1">
+      <w:start w:val="1"/>
+      <w:numFmt w:val="bullet"/>
+      <w:lvlText w:val="o"/>
+      <w:lvlJc w:val="left"/>
+      <w:pPr>
+        <w:ind w:left="1440" w:hanging="360"/>
+      </w:pPr>
+      <w:rPr>
+        <w:rFonts w:ascii="Courier New" w:hAnsi="Courier New" w:cs="Courier New" w:hint="default"/>
+      </w:rPr>
+    </w:lvl>
+    <w:lvl w:ilvl="2" w:tplc="1C090005" w:tentative="1">
+      <w:start w:val="1"/>
+      <w:numFmt w:val="bullet"/>
+      <w:lvlText w:val=""/>
+      <w:lvlJc w:val="left"/>
+      <w:pPr>
+        <w:ind w:left="2160" w:hanging="360"/>
+      </w:pPr>
+      <w:rPr>
+        <w:rFonts w:ascii="Wingdings" w:hAnsi="Wingdings" w:hint="default"/>
+      </w:rPr>
+    </w:lvl>
+    <w:lvl w:ilvl="3" w:tplc="1C090001" w:tentative="1">
+      <w:start w:val="1"/>
+      <w:numFmt w:val="bullet"/>
+      <w:lvlText w:val=""/>
+      <w:lvlJc w:val="left"/>
+      <w:pPr>
+        <w:ind w:left="2880" w:hanging="360"/>
+      </w:pPr>
+      <w:rPr>
+        <w:rFonts w:ascii="Symbol" w:hAnsi="Symbol" w:hint="default"/>
+      </w:rPr>
+    </w:lvl>
+    <w:lvl w:ilvl="4" w:tplc="1C090003" w:tentative="1">
+      <w:start w:val="1"/>
+      <w:numFmt w:val="bullet"/>
+      <w:lvlText w:val="o"/>
+      <w:lvlJc w:val="left"/>
+      <w:pPr>
+        <w:ind w:left="3600" w:hanging="360"/>
+      </w:pPr>
+      <w:rPr>
+        <w:rFonts w:ascii="Courier New" w:hAnsi="Courier New" w:cs="Courier New" w:hint="default"/>
+      </w:rPr>
+    </w:lvl>
+    <w:lvl w:ilvl="5" w:tplc="1C090005" w:tentative="1">
+      <w:start w:val="1"/>
+      <w:numFmt w:val="bullet"/>
+      <w:lvlText w:val=""/>
+      <w:lvlJc w:val="left"/>
+      <w:pPr>
+        <w:ind w:left="4320" w:hanging="360"/>
+      </w:pPr>
+      <w:rPr>
+        <w:rFonts w:ascii="Wingdings" w:hAnsi="Wingdings" w:hint="default"/>
+      </w:rPr>
+    </w:lvl>
+    <w:lvl w:ilvl="6" w:tplc="1C090001" w:tentative="1">
+      <w:start w:val="1"/>
+      <w:numFmt w:val="bullet"/>
+      <w:lvlText w:val=""/>
+      <w:lvlJc w:val="left"/>
+      <w:pPr>
+        <w:ind w:left="5040" w:hanging="360"/>
+      </w:pPr>
+      <w:rPr>
+        <w:rFonts w:ascii="Symbol" w:hAnsi="Symbol" w:hint="default"/>
+      </w:rPr>
+    </w:lvl>
+    <w:lvl w:ilvl="7" w:tplc="1C090003" w:tentative="1">
+      <w:start w:val="1"/>
+      <w:numFmt w:val="bullet"/>
+      <w:lvlText w:val="o"/>
+      <w:lvlJc w:val="left"/>
+      <w:pPr>
+        <w:ind w:left="5760" w:hanging="360"/>
+      </w:pPr>
+      <w:rPr>
+        <w:rFonts w:ascii="Courier New" w:hAnsi="Courier New" w:cs="Courier New" w:hint="default"/>
+      </w:rPr>
+    </w:lvl>
+    <w:lvl w:ilvl="8" w:tplc="1C090005" w:tentative="1">
+      <w:start w:val="1"/>
+      <w:numFmt w:val="bullet"/>
+      <w:lvlText w:val=""/>
+      <w:lvlJc w:val="left"/>
+      <w:pPr>
+        <w:ind w:left="6480" w:hanging="360"/>
+      </w:pPr>
+      <w:rPr>
+        <w:rFonts w:ascii="Wingdings" w:hAnsi="Wingdings" w:hint="default"/>
+      </w:rPr>
+    </w:lvl>
+  </w:abstractNum>
+  <w:abstractNum w:abstractNumId="9" w15:restartNumberingAfterBreak="0">
+    <w:nsid w:val="28805FE5"/>
+    <w:multiLevelType w:val="hybridMultilevel"/>
+    <w:tmpl w:val="3A0A06E8"/>
+    <w:lvl w:ilvl="0" w:tplc="1C090001">
+      <w:start w:val="1"/>
+      <w:numFmt w:val="bullet"/>
+      <w:lvlText w:val=""/>
+      <w:lvlJc w:val="left"/>
+      <w:pPr>
+        <w:ind w:left="720" w:hanging="360"/>
+      </w:pPr>
+      <w:rPr>
+        <w:rFonts w:ascii="Symbol" w:hAnsi="Symbol" w:hint="default"/>
+      </w:rPr>
+    </w:lvl>
+    <w:lvl w:ilvl="1" w:tplc="1C090003" w:tentative="1">
+      <w:start w:val="1"/>
+      <w:numFmt w:val="bullet"/>
+      <w:lvlText w:val="o"/>
+      <w:lvlJc w:val="left"/>
+      <w:pPr>
+        <w:ind w:left="1440" w:hanging="360"/>
+      </w:pPr>
+      <w:rPr>
+        <w:rFonts w:ascii="Courier New" w:hAnsi="Courier New" w:cs="Courier New" w:hint="default"/>
+      </w:rPr>
+    </w:lvl>
+    <w:lvl w:ilvl="2" w:tplc="1C090005" w:tentative="1">
+      <w:start w:val="1"/>
+      <w:numFmt w:val="bullet"/>
+      <w:lvlText w:val=""/>
+      <w:lvlJc w:val="left"/>
+      <w:pPr>
+        <w:ind w:left="2160" w:hanging="360"/>
+      </w:pPr>
+      <w:rPr>
+        <w:rFonts w:ascii="Wingdings" w:hAnsi="Wingdings" w:hint="default"/>
+      </w:rPr>
+    </w:lvl>
+    <w:lvl w:ilvl="3" w:tplc="1C090001" w:tentative="1">
+      <w:start w:val="1"/>
+      <w:numFmt w:val="bullet"/>
+      <w:lvlText w:val=""/>
+      <w:lvlJc w:val="left"/>
+      <w:pPr>
+        <w:ind w:left="2880" w:hanging="360"/>
+      </w:pPr>
+      <w:rPr>
+        <w:rFonts w:ascii="Symbol" w:hAnsi="Symbol" w:hint="default"/>
+      </w:rPr>
+    </w:lvl>
+    <w:lvl w:ilvl="4" w:tplc="1C090003" w:tentative="1">
+      <w:start w:val="1"/>
+      <w:numFmt w:val="bullet"/>
+      <w:lvlText w:val="o"/>
+      <w:lvlJc w:val="left"/>
+      <w:pPr>
+        <w:ind w:left="3600" w:hanging="360"/>
+      </w:pPr>
+      <w:rPr>
+        <w:rFonts w:ascii="Courier New" w:hAnsi="Courier New" w:cs="Courier New" w:hint="default"/>
+      </w:rPr>
+    </w:lvl>
+    <w:lvl w:ilvl="5" w:tplc="1C090005" w:tentative="1">
+      <w:start w:val="1"/>
+      <w:numFmt w:val="bullet"/>
+      <w:lvlText w:val=""/>
+      <w:lvlJc w:val="left"/>
+      <w:pPr>
+        <w:ind w:left="4320" w:hanging="360"/>
+      </w:pPr>
+      <w:rPr>
+        <w:rFonts w:ascii="Wingdings" w:hAnsi="Wingdings" w:hint="default"/>
+      </w:rPr>
+    </w:lvl>
+    <w:lvl w:ilvl="6" w:tplc="1C090001" w:tentative="1">
+      <w:start w:val="1"/>
+      <w:numFmt w:val="bullet"/>
+      <w:lvlText w:val=""/>
+      <w:lvlJc w:val="left"/>
+      <w:pPr>
+        <w:ind w:left="5040" w:hanging="360"/>
+      </w:pPr>
+      <w:rPr>
+        <w:rFonts w:ascii="Symbol" w:hAnsi="Symbol" w:hint="default"/>
+      </w:rPr>
+    </w:lvl>
+    <w:lvl w:ilvl="7" w:tplc="1C090003" w:tentative="1">
+      <w:start w:val="1"/>
+      <w:numFmt w:val="bullet"/>
+      <w:lvlText w:val="o"/>
+      <w:lvlJc w:val="left"/>
+      <w:pPr>
+        <w:ind w:left="5760" w:hanging="360"/>
+      </w:pPr>
+      <w:rPr>
+        <w:rFonts w:ascii="Courier New" w:hAnsi="Courier New" w:cs="Courier New" w:hint="default"/>
+      </w:rPr>
+    </w:lvl>
+    <w:lvl w:ilvl="8" w:tplc="1C090005" w:tentative="1">
+      <w:start w:val="1"/>
+      <w:numFmt w:val="bullet"/>
+      <w:lvlText w:val=""/>
+      <w:lvlJc w:val="left"/>
+      <w:pPr>
+        <w:ind w:left="6480" w:hanging="360"/>
+      </w:pPr>
+      <w:rPr>
+        <w:rFonts w:ascii="Wingdings" w:hAnsi="Wingdings" w:hint="default"/>
+      </w:rPr>
+    </w:lvl>
+  </w:abstractNum>
+  <w:abstractNum w:abstractNumId="10" w15:restartNumberingAfterBreak="0">
     <w:nsid w:val="2AA11E7C"/>
     <w:multiLevelType w:val="hybridMultilevel"/>
     <w:tmpl w:val="83942918"/>
@@ -4553,7 +6133,7 @@
       </w:pPr>
     </w:lvl>
   </w:abstractNum>
-  <w:abstractNum w:abstractNumId="6" w15:restartNumberingAfterBreak="0">
+  <w:abstractNum w:abstractNumId="11" w15:restartNumberingAfterBreak="0">
     <w:nsid w:val="2CD227DE"/>
     <w:multiLevelType w:val="hybridMultilevel"/>
     <w:tmpl w:val="2EF6F752"/>
@@ -4643,7 +6223,7 @@
       </w:pPr>
     </w:lvl>
   </w:abstractNum>
-  <w:abstractNum w:abstractNumId="7" w15:restartNumberingAfterBreak="0">
+  <w:abstractNum w:abstractNumId="12" w15:restartNumberingAfterBreak="0">
     <w:nsid w:val="3F710C2E"/>
     <w:multiLevelType w:val="hybridMultilevel"/>
     <w:tmpl w:val="D0A0358E"/>
@@ -4756,7 +6336,7 @@
       </w:rPr>
     </w:lvl>
   </w:abstractNum>
-  <w:abstractNum w:abstractNumId="8" w15:restartNumberingAfterBreak="0">
+  <w:abstractNum w:abstractNumId="13" w15:restartNumberingAfterBreak="0">
     <w:nsid w:val="428F2437"/>
     <w:multiLevelType w:val="hybridMultilevel"/>
     <w:tmpl w:val="F45E6D84"/>
@@ -4869,7 +6449,7 @@
       </w:rPr>
     </w:lvl>
   </w:abstractNum>
-  <w:abstractNum w:abstractNumId="9" w15:restartNumberingAfterBreak="0">
+  <w:abstractNum w:abstractNumId="14" w15:restartNumberingAfterBreak="0">
     <w:nsid w:val="45092859"/>
     <w:multiLevelType w:val="hybridMultilevel"/>
     <w:tmpl w:val="3EE65BF2"/>
@@ -4982,7 +6562,7 @@
       </w:rPr>
     </w:lvl>
   </w:abstractNum>
-  <w:abstractNum w:abstractNumId="10" w15:restartNumberingAfterBreak="0">
+  <w:abstractNum w:abstractNumId="15" w15:restartNumberingAfterBreak="0">
     <w:nsid w:val="46B957AF"/>
     <w:multiLevelType w:val="hybridMultilevel"/>
     <w:tmpl w:val="41B66138"/>
@@ -5095,7 +6675,120 @@
       </w:rPr>
     </w:lvl>
   </w:abstractNum>
-  <w:abstractNum w:abstractNumId="11" w15:restartNumberingAfterBreak="0">
+  <w:abstractNum w:abstractNumId="16" w15:restartNumberingAfterBreak="0">
+    <w:nsid w:val="47F07540"/>
+    <w:multiLevelType w:val="hybridMultilevel"/>
+    <w:tmpl w:val="DF707AB6"/>
+    <w:lvl w:ilvl="0" w:tplc="1C090001">
+      <w:start w:val="1"/>
+      <w:numFmt w:val="bullet"/>
+      <w:lvlText w:val=""/>
+      <w:lvlJc w:val="left"/>
+      <w:pPr>
+        <w:ind w:left="3600" w:hanging="360"/>
+      </w:pPr>
+      <w:rPr>
+        <w:rFonts w:ascii="Symbol" w:hAnsi="Symbol" w:hint="default"/>
+      </w:rPr>
+    </w:lvl>
+    <w:lvl w:ilvl="1" w:tplc="1C090003" w:tentative="1">
+      <w:start w:val="1"/>
+      <w:numFmt w:val="bullet"/>
+      <w:lvlText w:val="o"/>
+      <w:lvlJc w:val="left"/>
+      <w:pPr>
+        <w:ind w:left="4320" w:hanging="360"/>
+      </w:pPr>
+      <w:rPr>
+        <w:rFonts w:ascii="Courier New" w:hAnsi="Courier New" w:cs="Courier New" w:hint="default"/>
+      </w:rPr>
+    </w:lvl>
+    <w:lvl w:ilvl="2" w:tplc="1C090005" w:tentative="1">
+      <w:start w:val="1"/>
+      <w:numFmt w:val="bullet"/>
+      <w:lvlText w:val=""/>
+      <w:lvlJc w:val="left"/>
+      <w:pPr>
+        <w:ind w:left="5040" w:hanging="360"/>
+      </w:pPr>
+      <w:rPr>
+        <w:rFonts w:ascii="Wingdings" w:hAnsi="Wingdings" w:hint="default"/>
+      </w:rPr>
+    </w:lvl>
+    <w:lvl w:ilvl="3" w:tplc="1C090001" w:tentative="1">
+      <w:start w:val="1"/>
+      <w:numFmt w:val="bullet"/>
+      <w:lvlText w:val=""/>
+      <w:lvlJc w:val="left"/>
+      <w:pPr>
+        <w:ind w:left="5760" w:hanging="360"/>
+      </w:pPr>
+      <w:rPr>
+        <w:rFonts w:ascii="Symbol" w:hAnsi="Symbol" w:hint="default"/>
+      </w:rPr>
+    </w:lvl>
+    <w:lvl w:ilvl="4" w:tplc="1C090003" w:tentative="1">
+      <w:start w:val="1"/>
+      <w:numFmt w:val="bullet"/>
+      <w:lvlText w:val="o"/>
+      <w:lvlJc w:val="left"/>
+      <w:pPr>
+        <w:ind w:left="6480" w:hanging="360"/>
+      </w:pPr>
+      <w:rPr>
+        <w:rFonts w:ascii="Courier New" w:hAnsi="Courier New" w:cs="Courier New" w:hint="default"/>
+      </w:rPr>
+    </w:lvl>
+    <w:lvl w:ilvl="5" w:tplc="1C090005" w:tentative="1">
+      <w:start w:val="1"/>
+      <w:numFmt w:val="bullet"/>
+      <w:lvlText w:val=""/>
+      <w:lvlJc w:val="left"/>
+      <w:pPr>
+        <w:ind w:left="7200" w:hanging="360"/>
+      </w:pPr>
+      <w:rPr>
+        <w:rFonts w:ascii="Wingdings" w:hAnsi="Wingdings" w:hint="default"/>
+      </w:rPr>
+    </w:lvl>
+    <w:lvl w:ilvl="6" w:tplc="1C090001" w:tentative="1">
+      <w:start w:val="1"/>
+      <w:numFmt w:val="bullet"/>
+      <w:lvlText w:val=""/>
+      <w:lvlJc w:val="left"/>
+      <w:pPr>
+        <w:ind w:left="7920" w:hanging="360"/>
+      </w:pPr>
+      <w:rPr>
+        <w:rFonts w:ascii="Symbol" w:hAnsi="Symbol" w:hint="default"/>
+      </w:rPr>
+    </w:lvl>
+    <w:lvl w:ilvl="7" w:tplc="1C090003" w:tentative="1">
+      <w:start w:val="1"/>
+      <w:numFmt w:val="bullet"/>
+      <w:lvlText w:val="o"/>
+      <w:lvlJc w:val="left"/>
+      <w:pPr>
+        <w:ind w:left="8640" w:hanging="360"/>
+      </w:pPr>
+      <w:rPr>
+        <w:rFonts w:ascii="Courier New" w:hAnsi="Courier New" w:cs="Courier New" w:hint="default"/>
+      </w:rPr>
+    </w:lvl>
+    <w:lvl w:ilvl="8" w:tplc="1C090005" w:tentative="1">
+      <w:start w:val="1"/>
+      <w:numFmt w:val="bullet"/>
+      <w:lvlText w:val=""/>
+      <w:lvlJc w:val="left"/>
+      <w:pPr>
+        <w:ind w:left="9360" w:hanging="360"/>
+      </w:pPr>
+      <w:rPr>
+        <w:rFonts w:ascii="Wingdings" w:hAnsi="Wingdings" w:hint="default"/>
+      </w:rPr>
+    </w:lvl>
+  </w:abstractNum>
+  <w:abstractNum w:abstractNumId="17" w15:restartNumberingAfterBreak="0">
     <w:nsid w:val="4C326844"/>
     <w:multiLevelType w:val="hybridMultilevel"/>
     <w:tmpl w:val="7BC6EBE4"/>
@@ -5208,7 +6901,120 @@
       </w:rPr>
     </w:lvl>
   </w:abstractNum>
-  <w:abstractNum w:abstractNumId="12" w15:restartNumberingAfterBreak="0">
+  <w:abstractNum w:abstractNumId="18" w15:restartNumberingAfterBreak="0">
+    <w:nsid w:val="4F0D6D45"/>
+    <w:multiLevelType w:val="hybridMultilevel"/>
+    <w:tmpl w:val="791C930A"/>
+    <w:lvl w:ilvl="0" w:tplc="1C090001">
+      <w:start w:val="1"/>
+      <w:numFmt w:val="bullet"/>
+      <w:lvlText w:val=""/>
+      <w:lvlJc w:val="left"/>
+      <w:pPr>
+        <w:ind w:left="720" w:hanging="360"/>
+      </w:pPr>
+      <w:rPr>
+        <w:rFonts w:ascii="Symbol" w:hAnsi="Symbol" w:hint="default"/>
+      </w:rPr>
+    </w:lvl>
+    <w:lvl w:ilvl="1" w:tplc="1C090003" w:tentative="1">
+      <w:start w:val="1"/>
+      <w:numFmt w:val="bullet"/>
+      <w:lvlText w:val="o"/>
+      <w:lvlJc w:val="left"/>
+      <w:pPr>
+        <w:ind w:left="1440" w:hanging="360"/>
+      </w:pPr>
+      <w:rPr>
+        <w:rFonts w:ascii="Courier New" w:hAnsi="Courier New" w:cs="Courier New" w:hint="default"/>
+      </w:rPr>
+    </w:lvl>
+    <w:lvl w:ilvl="2" w:tplc="1C090005" w:tentative="1">
+      <w:start w:val="1"/>
+      <w:numFmt w:val="bullet"/>
+      <w:lvlText w:val=""/>
+      <w:lvlJc w:val="left"/>
+      <w:pPr>
+        <w:ind w:left="2160" w:hanging="360"/>
+      </w:pPr>
+      <w:rPr>
+        <w:rFonts w:ascii="Wingdings" w:hAnsi="Wingdings" w:hint="default"/>
+      </w:rPr>
+    </w:lvl>
+    <w:lvl w:ilvl="3" w:tplc="1C090001" w:tentative="1">
+      <w:start w:val="1"/>
+      <w:numFmt w:val="bullet"/>
+      <w:lvlText w:val=""/>
+      <w:lvlJc w:val="left"/>
+      <w:pPr>
+        <w:ind w:left="2880" w:hanging="360"/>
+      </w:pPr>
+      <w:rPr>
+        <w:rFonts w:ascii="Symbol" w:hAnsi="Symbol" w:hint="default"/>
+      </w:rPr>
+    </w:lvl>
+    <w:lvl w:ilvl="4" w:tplc="1C090003" w:tentative="1">
+      <w:start w:val="1"/>
+      <w:numFmt w:val="bullet"/>
+      <w:lvlText w:val="o"/>
+      <w:lvlJc w:val="left"/>
+      <w:pPr>
+        <w:ind w:left="3600" w:hanging="360"/>
+      </w:pPr>
+      <w:rPr>
+        <w:rFonts w:ascii="Courier New" w:hAnsi="Courier New" w:cs="Courier New" w:hint="default"/>
+      </w:rPr>
+    </w:lvl>
+    <w:lvl w:ilvl="5" w:tplc="1C090005" w:tentative="1">
+      <w:start w:val="1"/>
+      <w:numFmt w:val="bullet"/>
+      <w:lvlText w:val=""/>
+      <w:lvlJc w:val="left"/>
+      <w:pPr>
+        <w:ind w:left="4320" w:hanging="360"/>
+      </w:pPr>
+      <w:rPr>
+        <w:rFonts w:ascii="Wingdings" w:hAnsi="Wingdings" w:hint="default"/>
+      </w:rPr>
+    </w:lvl>
+    <w:lvl w:ilvl="6" w:tplc="1C090001" w:tentative="1">
+      <w:start w:val="1"/>
+      <w:numFmt w:val="bullet"/>
+      <w:lvlText w:val=""/>
+      <w:lvlJc w:val="left"/>
+      <w:pPr>
+        <w:ind w:left="5040" w:hanging="360"/>
+      </w:pPr>
+      <w:rPr>
+        <w:rFonts w:ascii="Symbol" w:hAnsi="Symbol" w:hint="default"/>
+      </w:rPr>
+    </w:lvl>
+    <w:lvl w:ilvl="7" w:tplc="1C090003" w:tentative="1">
+      <w:start w:val="1"/>
+      <w:numFmt w:val="bullet"/>
+      <w:lvlText w:val="o"/>
+      <w:lvlJc w:val="left"/>
+      <w:pPr>
+        <w:ind w:left="5760" w:hanging="360"/>
+      </w:pPr>
+      <w:rPr>
+        <w:rFonts w:ascii="Courier New" w:hAnsi="Courier New" w:cs="Courier New" w:hint="default"/>
+      </w:rPr>
+    </w:lvl>
+    <w:lvl w:ilvl="8" w:tplc="1C090005" w:tentative="1">
+      <w:start w:val="1"/>
+      <w:numFmt w:val="bullet"/>
+      <w:lvlText w:val=""/>
+      <w:lvlJc w:val="left"/>
+      <w:pPr>
+        <w:ind w:left="6480" w:hanging="360"/>
+      </w:pPr>
+      <w:rPr>
+        <w:rFonts w:ascii="Wingdings" w:hAnsi="Wingdings" w:hint="default"/>
+      </w:rPr>
+    </w:lvl>
+  </w:abstractNum>
+  <w:abstractNum w:abstractNumId="19" w15:restartNumberingAfterBreak="0">
     <w:nsid w:val="57D30EDE"/>
     <w:multiLevelType w:val="hybridMultilevel"/>
     <w:tmpl w:val="0AAA88A6"/>
@@ -5321,7 +7127,120 @@
       </w:rPr>
     </w:lvl>
   </w:abstractNum>
-  <w:abstractNum w:abstractNumId="13" w15:restartNumberingAfterBreak="0">
+  <w:abstractNum w:abstractNumId="20" w15:restartNumberingAfterBreak="0">
+    <w:nsid w:val="59BD767A"/>
+    <w:multiLevelType w:val="hybridMultilevel"/>
+    <w:tmpl w:val="E1844846"/>
+    <w:lvl w:ilvl="0" w:tplc="1C090001">
+      <w:start w:val="1"/>
+      <w:numFmt w:val="bullet"/>
+      <w:lvlText w:val=""/>
+      <w:lvlJc w:val="left"/>
+      <w:pPr>
+        <w:ind w:left="3600" w:hanging="360"/>
+      </w:pPr>
+      <w:rPr>
+        <w:rFonts w:ascii="Symbol" w:hAnsi="Symbol" w:hint="default"/>
+      </w:rPr>
+    </w:lvl>
+    <w:lvl w:ilvl="1" w:tplc="1C090003" w:tentative="1">
+      <w:start w:val="1"/>
+      <w:numFmt w:val="bullet"/>
+      <w:lvlText w:val="o"/>
+      <w:lvlJc w:val="left"/>
+      <w:pPr>
+        <w:ind w:left="4320" w:hanging="360"/>
+      </w:pPr>
+      <w:rPr>
+        <w:rFonts w:ascii="Courier New" w:hAnsi="Courier New" w:cs="Courier New" w:hint="default"/>
+      </w:rPr>
+    </w:lvl>
+    <w:lvl w:ilvl="2" w:tplc="1C090005" w:tentative="1">
+      <w:start w:val="1"/>
+      <w:numFmt w:val="bullet"/>
+      <w:lvlText w:val=""/>
+      <w:lvlJc w:val="left"/>
+      <w:pPr>
+        <w:ind w:left="5040" w:hanging="360"/>
+      </w:pPr>
+      <w:rPr>
+        <w:rFonts w:ascii="Wingdings" w:hAnsi="Wingdings" w:hint="default"/>
+      </w:rPr>
+    </w:lvl>
+    <w:lvl w:ilvl="3" w:tplc="1C090001" w:tentative="1">
+      <w:start w:val="1"/>
+      <w:numFmt w:val="bullet"/>
+      <w:lvlText w:val=""/>
+      <w:lvlJc w:val="left"/>
+      <w:pPr>
+        <w:ind w:left="5760" w:hanging="360"/>
+      </w:pPr>
+      <w:rPr>
+        <w:rFonts w:ascii="Symbol" w:hAnsi="Symbol" w:hint="default"/>
+      </w:rPr>
+    </w:lvl>
+    <w:lvl w:ilvl="4" w:tplc="1C090003" w:tentative="1">
+      <w:start w:val="1"/>
+      <w:numFmt w:val="bullet"/>
+      <w:lvlText w:val="o"/>
+      <w:lvlJc w:val="left"/>
+      <w:pPr>
+        <w:ind w:left="6480" w:hanging="360"/>
+      </w:pPr>
+      <w:rPr>
+        <w:rFonts w:ascii="Courier New" w:hAnsi="Courier New" w:cs="Courier New" w:hint="default"/>
+      </w:rPr>
+    </w:lvl>
+    <w:lvl w:ilvl="5" w:tplc="1C090005" w:tentative="1">
+      <w:start w:val="1"/>
+      <w:numFmt w:val="bullet"/>
+      <w:lvlText w:val=""/>
+      <w:lvlJc w:val="left"/>
+      <w:pPr>
+        <w:ind w:left="7200" w:hanging="360"/>
+      </w:pPr>
+      <w:rPr>
+        <w:rFonts w:ascii="Wingdings" w:hAnsi="Wingdings" w:hint="default"/>
+      </w:rPr>
+    </w:lvl>
+    <w:lvl w:ilvl="6" w:tplc="1C090001" w:tentative="1">
+      <w:start w:val="1"/>
+      <w:numFmt w:val="bullet"/>
+      <w:lvlText w:val=""/>
+      <w:lvlJc w:val="left"/>
+      <w:pPr>
+        <w:ind w:left="7920" w:hanging="360"/>
+      </w:pPr>
+      <w:rPr>
+        <w:rFonts w:ascii="Symbol" w:hAnsi="Symbol" w:hint="default"/>
+      </w:rPr>
+    </w:lvl>
+    <w:lvl w:ilvl="7" w:tplc="1C090003" w:tentative="1">
+      <w:start w:val="1"/>
+      <w:numFmt w:val="bullet"/>
+      <w:lvlText w:val="o"/>
+      <w:lvlJc w:val="left"/>
+      <w:pPr>
+        <w:ind w:left="8640" w:hanging="360"/>
+      </w:pPr>
+      <w:rPr>
+        <w:rFonts w:ascii="Courier New" w:hAnsi="Courier New" w:cs="Courier New" w:hint="default"/>
+      </w:rPr>
+    </w:lvl>
+    <w:lvl w:ilvl="8" w:tplc="1C090005" w:tentative="1">
+      <w:start w:val="1"/>
+      <w:numFmt w:val="bullet"/>
+      <w:lvlText w:val=""/>
+      <w:lvlJc w:val="left"/>
+      <w:pPr>
+        <w:ind w:left="9360" w:hanging="360"/>
+      </w:pPr>
+      <w:rPr>
+        <w:rFonts w:ascii="Wingdings" w:hAnsi="Wingdings" w:hint="default"/>
+      </w:rPr>
+    </w:lvl>
+  </w:abstractNum>
+  <w:abstractNum w:abstractNumId="21" w15:restartNumberingAfterBreak="0">
     <w:nsid w:val="5F9C307A"/>
     <w:multiLevelType w:val="hybridMultilevel"/>
     <w:tmpl w:val="F90A81BE"/>
@@ -5434,7 +7353,7 @@
       </w:rPr>
     </w:lvl>
   </w:abstractNum>
-  <w:abstractNum w:abstractNumId="14" w15:restartNumberingAfterBreak="0">
+  <w:abstractNum w:abstractNumId="22" w15:restartNumberingAfterBreak="0">
     <w:nsid w:val="66464D04"/>
     <w:multiLevelType w:val="hybridMultilevel"/>
     <w:tmpl w:val="AA5E653A"/>
@@ -5547,7 +7466,7 @@
       </w:rPr>
     </w:lvl>
   </w:abstractNum>
-  <w:abstractNum w:abstractNumId="15" w15:restartNumberingAfterBreak="0">
+  <w:abstractNum w:abstractNumId="23" w15:restartNumberingAfterBreak="0">
     <w:nsid w:val="68357FA6"/>
     <w:multiLevelType w:val="hybridMultilevel"/>
     <w:tmpl w:val="C8F4AD2E"/>
@@ -5660,7 +7579,7 @@
       </w:rPr>
     </w:lvl>
   </w:abstractNum>
-  <w:abstractNum w:abstractNumId="16" w15:restartNumberingAfterBreak="0">
+  <w:abstractNum w:abstractNumId="24" w15:restartNumberingAfterBreak="0">
     <w:nsid w:val="6BC954E5"/>
     <w:multiLevelType w:val="hybridMultilevel"/>
     <w:tmpl w:val="3D484882"/>
@@ -5773,7 +7692,7 @@
       </w:rPr>
     </w:lvl>
   </w:abstractNum>
-  <w:abstractNum w:abstractNumId="17" w15:restartNumberingAfterBreak="0">
+  <w:abstractNum w:abstractNumId="25" w15:restartNumberingAfterBreak="0">
     <w:nsid w:val="6D1E7356"/>
     <w:multiLevelType w:val="hybridMultilevel"/>
     <w:tmpl w:val="12B2A408"/>
@@ -5886,7 +7805,7 @@
       </w:rPr>
     </w:lvl>
   </w:abstractNum>
-  <w:abstractNum w:abstractNumId="18" w15:restartNumberingAfterBreak="0">
+  <w:abstractNum w:abstractNumId="26" w15:restartNumberingAfterBreak="0">
     <w:nsid w:val="6E336268"/>
     <w:multiLevelType w:val="hybridMultilevel"/>
     <w:tmpl w:val="80AA995E"/>
@@ -5999,7 +7918,7 @@
       </w:rPr>
     </w:lvl>
   </w:abstractNum>
-  <w:abstractNum w:abstractNumId="19" w15:restartNumberingAfterBreak="0">
+  <w:abstractNum w:abstractNumId="27" w15:restartNumberingAfterBreak="0">
     <w:nsid w:val="77C47309"/>
     <w:multiLevelType w:val="hybridMultilevel"/>
     <w:tmpl w:val="D6AC0632"/>
@@ -6112,65 +8031,205 @@
       </w:rPr>
     </w:lvl>
   </w:abstractNum>
+  <w:abstractNum w:abstractNumId="28" w15:restartNumberingAfterBreak="0">
+    <w:nsid w:val="7FBD573A"/>
+    <w:multiLevelType w:val="hybridMultilevel"/>
+    <w:tmpl w:val="712ABCB4"/>
+    <w:lvl w:ilvl="0" w:tplc="1C090001">
+      <w:start w:val="1"/>
+      <w:numFmt w:val="bullet"/>
+      <w:lvlText w:val=""/>
+      <w:lvlJc w:val="left"/>
+      <w:pPr>
+        <w:ind w:left="720" w:hanging="360"/>
+      </w:pPr>
+      <w:rPr>
+        <w:rFonts w:ascii="Symbol" w:hAnsi="Symbol" w:hint="default"/>
+      </w:rPr>
+    </w:lvl>
+    <w:lvl w:ilvl="1" w:tplc="1C090003" w:tentative="1">
+      <w:start w:val="1"/>
+      <w:numFmt w:val="bullet"/>
+      <w:lvlText w:val="o"/>
+      <w:lvlJc w:val="left"/>
+      <w:pPr>
+        <w:ind w:left="1440" w:hanging="360"/>
+      </w:pPr>
+      <w:rPr>
+        <w:rFonts w:ascii="Courier New" w:hAnsi="Courier New" w:cs="Courier New" w:hint="default"/>
+      </w:rPr>
+    </w:lvl>
+    <w:lvl w:ilvl="2" w:tplc="1C090005" w:tentative="1">
+      <w:start w:val="1"/>
+      <w:numFmt w:val="bullet"/>
+      <w:lvlText w:val=""/>
+      <w:lvlJc w:val="left"/>
+      <w:pPr>
+        <w:ind w:left="2160" w:hanging="360"/>
+      </w:pPr>
+      <w:rPr>
+        <w:rFonts w:ascii="Wingdings" w:hAnsi="Wingdings" w:hint="default"/>
+      </w:rPr>
+    </w:lvl>
+    <w:lvl w:ilvl="3" w:tplc="1C090001" w:tentative="1">
+      <w:start w:val="1"/>
+      <w:numFmt w:val="bullet"/>
+      <w:lvlText w:val=""/>
+      <w:lvlJc w:val="left"/>
+      <w:pPr>
+        <w:ind w:left="2880" w:hanging="360"/>
+      </w:pPr>
+      <w:rPr>
+        <w:rFonts w:ascii="Symbol" w:hAnsi="Symbol" w:hint="default"/>
+      </w:rPr>
+    </w:lvl>
+    <w:lvl w:ilvl="4" w:tplc="1C090003" w:tentative="1">
+      <w:start w:val="1"/>
+      <w:numFmt w:val="bullet"/>
+      <w:lvlText w:val="o"/>
+      <w:lvlJc w:val="left"/>
+      <w:pPr>
+        <w:ind w:left="3600" w:hanging="360"/>
+      </w:pPr>
+      <w:rPr>
+        <w:rFonts w:ascii="Courier New" w:hAnsi="Courier New" w:cs="Courier New" w:hint="default"/>
+      </w:rPr>
+    </w:lvl>
+    <w:lvl w:ilvl="5" w:tplc="1C090005" w:tentative="1">
+      <w:start w:val="1"/>
+      <w:numFmt w:val="bullet"/>
+      <w:lvlText w:val=""/>
+      <w:lvlJc w:val="left"/>
+      <w:pPr>
+        <w:ind w:left="4320" w:hanging="360"/>
+      </w:pPr>
+      <w:rPr>
+        <w:rFonts w:ascii="Wingdings" w:hAnsi="Wingdings" w:hint="default"/>
+      </w:rPr>
+    </w:lvl>
+    <w:lvl w:ilvl="6" w:tplc="1C090001" w:tentative="1">
+      <w:start w:val="1"/>
+      <w:numFmt w:val="bullet"/>
+      <w:lvlText w:val=""/>
+      <w:lvlJc w:val="left"/>
+      <w:pPr>
+        <w:ind w:left="5040" w:hanging="360"/>
+      </w:pPr>
+      <w:rPr>
+        <w:rFonts w:ascii="Symbol" w:hAnsi="Symbol" w:hint="default"/>
+      </w:rPr>
+    </w:lvl>
+    <w:lvl w:ilvl="7" w:tplc="1C090003" w:tentative="1">
+      <w:start w:val="1"/>
+      <w:numFmt w:val="bullet"/>
+      <w:lvlText w:val="o"/>
+      <w:lvlJc w:val="left"/>
+      <w:pPr>
+        <w:ind w:left="5760" w:hanging="360"/>
+      </w:pPr>
+      <w:rPr>
+        <w:rFonts w:ascii="Courier New" w:hAnsi="Courier New" w:cs="Courier New" w:hint="default"/>
+      </w:rPr>
+    </w:lvl>
+    <w:lvl w:ilvl="8" w:tplc="1C090005" w:tentative="1">
+      <w:start w:val="1"/>
+      <w:numFmt w:val="bullet"/>
+      <w:lvlText w:val=""/>
+      <w:lvlJc w:val="left"/>
+      <w:pPr>
+        <w:ind w:left="6480" w:hanging="360"/>
+      </w:pPr>
+      <w:rPr>
+        <w:rFonts w:ascii="Wingdings" w:hAnsi="Wingdings" w:hint="default"/>
+      </w:rPr>
+    </w:lvl>
+  </w:abstractNum>
   <w:num w:numId="1" w16cid:durableId="1013143226">
-    <w:abstractNumId w:val="16"/>
+    <w:abstractNumId w:val="24"/>
   </w:num>
   <w:num w:numId="2" w16cid:durableId="1010327133">
-    <w:abstractNumId w:val="18"/>
+    <w:abstractNumId w:val="26"/>
   </w:num>
   <w:num w:numId="3" w16cid:durableId="555821234">
-    <w:abstractNumId w:val="17"/>
+    <w:abstractNumId w:val="25"/>
   </w:num>
   <w:num w:numId="4" w16cid:durableId="580332253">
-    <w:abstractNumId w:val="4"/>
+    <w:abstractNumId w:val="7"/>
   </w:num>
   <w:num w:numId="5" w16cid:durableId="334307388">
-    <w:abstractNumId w:val="13"/>
+    <w:abstractNumId w:val="21"/>
   </w:num>
   <w:num w:numId="6" w16cid:durableId="702678679">
-    <w:abstractNumId w:val="19"/>
+    <w:abstractNumId w:val="27"/>
   </w:num>
   <w:num w:numId="7" w16cid:durableId="473254081">
-    <w:abstractNumId w:val="15"/>
+    <w:abstractNumId w:val="23"/>
   </w:num>
   <w:num w:numId="8" w16cid:durableId="986516624">
-    <w:abstractNumId w:val="5"/>
+    <w:abstractNumId w:val="10"/>
   </w:num>
   <w:num w:numId="9" w16cid:durableId="2025663124">
-    <w:abstractNumId w:val="6"/>
+    <w:abstractNumId w:val="11"/>
   </w:num>
   <w:num w:numId="10" w16cid:durableId="1679770164">
     <w:abstractNumId w:val="0"/>
   </w:num>
   <w:num w:numId="11" w16cid:durableId="648361387">
-    <w:abstractNumId w:val="2"/>
+    <w:abstractNumId w:val="5"/>
   </w:num>
   <w:num w:numId="12" w16cid:durableId="6444237">
     <w:abstractNumId w:val="1"/>
   </w:num>
   <w:num w:numId="13" w16cid:durableId="532883726">
-    <w:abstractNumId w:val="10"/>
+    <w:abstractNumId w:val="15"/>
   </w:num>
   <w:num w:numId="14" w16cid:durableId="341972594">
+    <w:abstractNumId w:val="19"/>
+  </w:num>
+  <w:num w:numId="15" w16cid:durableId="1847361322">
+    <w:abstractNumId w:val="17"/>
+  </w:num>
+  <w:num w:numId="16" w16cid:durableId="1317758963">
+    <w:abstractNumId w:val="6"/>
+  </w:num>
+  <w:num w:numId="17" w16cid:durableId="776674554">
+    <w:abstractNumId w:val="22"/>
+  </w:num>
+  <w:num w:numId="18" w16cid:durableId="1772506255">
     <w:abstractNumId w:val="12"/>
   </w:num>
-  <w:num w:numId="15" w16cid:durableId="1847361322">
-    <w:abstractNumId w:val="11"/>
+  <w:num w:numId="19" w16cid:durableId="1599413261">
+    <w:abstractNumId w:val="14"/>
   </w:num>
-  <w:num w:numId="16" w16cid:durableId="1317758963">
+  <w:num w:numId="20" w16cid:durableId="483397784">
+    <w:abstractNumId w:val="13"/>
+  </w:num>
+  <w:num w:numId="21" w16cid:durableId="1077746454">
+    <w:abstractNumId w:val="18"/>
+  </w:num>
+  <w:num w:numId="22" w16cid:durableId="1390377569">
+    <w:abstractNumId w:val="8"/>
+  </w:num>
+  <w:num w:numId="23" w16cid:durableId="478302272">
+    <w:abstractNumId w:val="28"/>
+  </w:num>
+  <w:num w:numId="24" w16cid:durableId="109127645">
     <w:abstractNumId w:val="3"/>
   </w:num>
-  <w:num w:numId="17" w16cid:durableId="776674554">
-    <w:abstractNumId w:val="14"/>
+  <w:num w:numId="25" w16cid:durableId="50272539">
+    <w:abstractNumId w:val="20"/>
   </w:num>
-  <w:num w:numId="18" w16cid:durableId="1772506255">
-    <w:abstractNumId w:val="7"/>
+  <w:num w:numId="26" w16cid:durableId="235018788">
+    <w:abstractNumId w:val="2"/>
   </w:num>
-  <w:num w:numId="19" w16cid:durableId="1599413261">
+  <w:num w:numId="27" w16cid:durableId="1624650192">
+    <w:abstractNumId w:val="16"/>
+  </w:num>
+  <w:num w:numId="28" w16cid:durableId="216622583">
+    <w:abstractNumId w:val="4"/>
+  </w:num>
+  <w:num w:numId="29" w16cid:durableId="2008098151">
     <w:abstractNumId w:val="9"/>
-  </w:num>
-  <w:num w:numId="20" w16cid:durableId="483397784">
-    <w:abstractNumId w:val="8"/>
   </w:num>
 </w:numbering>
 </file>

</xml_diff>

<commit_message>
Fixed empty line bug on soccer
</commit_message>
<xml_diff>
--- a/code_Review_Summary/Working With Statics.docx
+++ b/code_Review_Summary/Working With Statics.docx
@@ -3345,31 +3345,31 @@
         <w:spacing w:after="0" w:line="240" w:lineRule="auto"/>
         <w:rPr>
           <w:rFonts w:ascii="OpenSans" w:hAnsi="OpenSans" w:cs="OpenSans"/>
-          <w:sz w:val="17"/>
-          <w:szCs w:val="17"/>
-        </w:rPr>
-      </w:pPr>
-      <w:r>
-        <w:rPr>
-          <w:rFonts w:ascii="OpenSans" w:hAnsi="OpenSans" w:cs="OpenSans"/>
-          <w:sz w:val="17"/>
-          <w:szCs w:val="17"/>
+          <w:sz w:val="23"/>
+          <w:szCs w:val="23"/>
+        </w:rPr>
+      </w:pPr>
+      <w:r>
+        <w:rPr>
+          <w:rFonts w:ascii="OpenSans" w:hAnsi="OpenSans" w:cs="OpenSans"/>
+          <w:sz w:val="23"/>
+          <w:szCs w:val="23"/>
         </w:rPr>
         <w:t xml:space="preserve">Strings are reference types, not value types, such as </w:t>
       </w:r>
       <w:r>
         <w:rPr>
           <w:rFonts w:ascii="AnonymousPro" w:hAnsi="AnonymousPro" w:cs="AnonymousPro"/>
-          <w:sz w:val="18"/>
-          <w:szCs w:val="18"/>
+          <w:sz w:val="24"/>
+          <w:szCs w:val="24"/>
         </w:rPr>
         <w:t xml:space="preserve">int </w:t>
       </w:r>
       <w:r>
         <w:rPr>
           <w:rFonts w:ascii="OpenSans" w:hAnsi="OpenSans" w:cs="OpenSans"/>
-          <w:sz w:val="17"/>
-          <w:szCs w:val="17"/>
+          <w:sz w:val="23"/>
+          <w:szCs w:val="23"/>
         </w:rPr>
         <w:t xml:space="preserve">or </w:t>
       </w:r>
@@ -3377,8 +3377,8 @@
       <w:r>
         <w:rPr>
           <w:rFonts w:ascii="AnonymousPro" w:hAnsi="AnonymousPro" w:cs="AnonymousPro"/>
-          <w:sz w:val="18"/>
-          <w:szCs w:val="18"/>
+          <w:sz w:val="24"/>
+          <w:szCs w:val="24"/>
         </w:rPr>
         <w:t>boolean</w:t>
       </w:r>
@@ -3386,48 +3386,48 @@
       <w:r>
         <w:rPr>
           <w:rFonts w:ascii="OpenSans" w:hAnsi="OpenSans" w:cs="OpenSans"/>
-          <w:sz w:val="17"/>
-          <w:szCs w:val="17"/>
+          <w:sz w:val="23"/>
+          <w:szCs w:val="23"/>
         </w:rPr>
         <w:t>. As a</w:t>
       </w:r>
       <w:r>
         <w:rPr>
           <w:rFonts w:ascii="OpenSans" w:hAnsi="OpenSans" w:cs="OpenSans"/>
-          <w:sz w:val="17"/>
-          <w:szCs w:val="17"/>
+          <w:sz w:val="23"/>
+          <w:szCs w:val="23"/>
         </w:rPr>
         <w:t xml:space="preserve"> </w:t>
       </w:r>
       <w:r>
         <w:rPr>
           <w:rFonts w:ascii="OpenSans" w:hAnsi="OpenSans" w:cs="OpenSans"/>
-          <w:sz w:val="17"/>
-          <w:szCs w:val="17"/>
+          <w:sz w:val="23"/>
+          <w:szCs w:val="23"/>
         </w:rPr>
         <w:t>result, a string variable holds a reference to an object created from the</w:t>
       </w:r>
       <w:r>
         <w:rPr>
           <w:rFonts w:ascii="OpenSans" w:hAnsi="OpenSans" w:cs="OpenSans"/>
-          <w:sz w:val="17"/>
-          <w:szCs w:val="17"/>
+          <w:sz w:val="23"/>
+          <w:szCs w:val="23"/>
         </w:rPr>
         <w:t xml:space="preserve"> </w:t>
       </w:r>
       <w:r>
         <w:rPr>
           <w:rFonts w:ascii="AnonymousPro" w:hAnsi="AnonymousPro" w:cs="AnonymousPro"/>
-          <w:sz w:val="18"/>
-          <w:szCs w:val="18"/>
+          <w:sz w:val="24"/>
+          <w:szCs w:val="24"/>
         </w:rPr>
         <w:t xml:space="preserve">String </w:t>
       </w:r>
       <w:r>
         <w:rPr>
           <w:rFonts w:ascii="OpenSans" w:hAnsi="OpenSans" w:cs="OpenSans"/>
-          <w:sz w:val="17"/>
-          <w:szCs w:val="17"/>
+          <w:sz w:val="23"/>
+          <w:szCs w:val="23"/>
         </w:rPr>
         <w:t>class, not the value of the string itself.</w:t>
       </w:r>
@@ -3445,15 +3445,15 @@
         <w:spacing w:after="0" w:line="240" w:lineRule="auto"/>
         <w:rPr>
           <w:rFonts w:ascii="OpenSans" w:hAnsi="OpenSans" w:cs="OpenSans"/>
-          <w:sz w:val="17"/>
-          <w:szCs w:val="17"/>
-        </w:rPr>
-      </w:pPr>
-      <w:r>
-        <w:rPr>
-          <w:rFonts w:ascii="OpenSans" w:hAnsi="OpenSans" w:cs="OpenSans"/>
-          <w:sz w:val="17"/>
-          <w:szCs w:val="17"/>
+          <w:sz w:val="23"/>
+          <w:szCs w:val="23"/>
+        </w:rPr>
+      </w:pPr>
+      <w:r>
+        <w:rPr>
+          <w:rFonts w:ascii="OpenSans" w:hAnsi="OpenSans" w:cs="OpenSans"/>
+          <w:sz w:val="23"/>
+          <w:szCs w:val="23"/>
         </w:rPr>
         <w:t>Java lets you assign string literals to string variables</w:t>
       </w:r>
@@ -3471,15 +3471,15 @@
         <w:spacing w:after="0" w:line="240" w:lineRule="auto"/>
         <w:rPr>
           <w:rFonts w:ascii="OpenSans" w:hAnsi="OpenSans" w:cs="OpenSans"/>
-          <w:sz w:val="17"/>
-          <w:szCs w:val="17"/>
-        </w:rPr>
-      </w:pPr>
-      <w:r>
-        <w:rPr>
-          <w:rFonts w:ascii="OpenSans" w:hAnsi="OpenSans" w:cs="OpenSans"/>
-          <w:sz w:val="17"/>
-          <w:szCs w:val="17"/>
+          <w:sz w:val="23"/>
+          <w:szCs w:val="23"/>
+        </w:rPr>
+      </w:pPr>
+      <w:r>
+        <w:rPr>
+          <w:rFonts w:ascii="OpenSans" w:hAnsi="OpenSans" w:cs="OpenSans"/>
+          <w:sz w:val="23"/>
+          <w:szCs w:val="23"/>
         </w:rPr>
         <w:t xml:space="preserve">Strings can include </w:t>
       </w:r>
@@ -3488,32 +3488,32 @@
           <w:rFonts w:ascii="OpenSans-Italic" w:hAnsi="OpenSans-Italic" w:cs="OpenSans-Italic"/>
           <w:i/>
           <w:iCs/>
-          <w:sz w:val="17"/>
-          <w:szCs w:val="17"/>
+          <w:sz w:val="23"/>
+          <w:szCs w:val="23"/>
         </w:rPr>
         <w:t xml:space="preserve">escape sequences </w:t>
       </w:r>
       <w:r>
         <w:rPr>
           <w:rFonts w:ascii="OpenSans" w:hAnsi="OpenSans" w:cs="OpenSans"/>
-          <w:sz w:val="17"/>
-          <w:szCs w:val="17"/>
+          <w:sz w:val="23"/>
+          <w:szCs w:val="23"/>
         </w:rPr>
         <w:t>that consist of a slash followed by</w:t>
       </w:r>
       <w:r>
         <w:rPr>
           <w:rFonts w:ascii="OpenSans" w:hAnsi="OpenSans" w:cs="OpenSans"/>
-          <w:sz w:val="17"/>
-          <w:szCs w:val="17"/>
+          <w:sz w:val="23"/>
+          <w:szCs w:val="23"/>
         </w:rPr>
         <w:t xml:space="preserve"> </w:t>
       </w:r>
       <w:r>
         <w:rPr>
           <w:rFonts w:ascii="OpenSans" w:hAnsi="OpenSans" w:cs="OpenSans"/>
-          <w:sz w:val="17"/>
-          <w:szCs w:val="17"/>
+          <w:sz w:val="23"/>
+          <w:szCs w:val="23"/>
         </w:rPr>
         <w:t>another character.</w:t>
       </w:r>
@@ -3531,95 +3531,95 @@
         <w:spacing w:after="0" w:line="240" w:lineRule="auto"/>
         <w:rPr>
           <w:rFonts w:ascii="OpenSans" w:hAnsi="OpenSans" w:cs="OpenSans"/>
-          <w:sz w:val="17"/>
-          <w:szCs w:val="17"/>
-        </w:rPr>
-      </w:pPr>
-      <w:r>
-        <w:rPr>
-          <w:rFonts w:ascii="OpenSans" w:hAnsi="OpenSans" w:cs="OpenSans"/>
-          <w:sz w:val="17"/>
-          <w:szCs w:val="17"/>
+          <w:sz w:val="23"/>
+          <w:szCs w:val="23"/>
+        </w:rPr>
+      </w:pPr>
+      <w:r>
+        <w:rPr>
+          <w:rFonts w:ascii="OpenSans" w:hAnsi="OpenSans" w:cs="OpenSans"/>
+          <w:sz w:val="23"/>
+          <w:szCs w:val="23"/>
         </w:rPr>
         <w:t>Strings and characters are different. String literals are marked by quotation</w:t>
       </w:r>
       <w:r>
         <w:rPr>
           <w:rFonts w:ascii="OpenSans" w:hAnsi="OpenSans" w:cs="OpenSans"/>
-          <w:sz w:val="17"/>
-          <w:szCs w:val="17"/>
+          <w:sz w:val="23"/>
+          <w:szCs w:val="23"/>
         </w:rPr>
         <w:t xml:space="preserve"> </w:t>
       </w:r>
       <w:r>
         <w:rPr>
           <w:rFonts w:ascii="OpenSans" w:hAnsi="OpenSans" w:cs="OpenSans"/>
-          <w:sz w:val="17"/>
-          <w:szCs w:val="17"/>
+          <w:sz w:val="23"/>
+          <w:szCs w:val="23"/>
         </w:rPr>
         <w:t xml:space="preserve">marks; character literals are marked by apostrophes. Thus, </w:t>
       </w:r>
       <w:r>
         <w:rPr>
           <w:rFonts w:ascii="AnonymousPro" w:hAnsi="AnonymousPro" w:cs="AnonymousPro"/>
-          <w:sz w:val="18"/>
-          <w:szCs w:val="18"/>
+          <w:sz w:val="24"/>
+          <w:szCs w:val="24"/>
         </w:rPr>
         <w:t xml:space="preserve">"a" </w:t>
       </w:r>
       <w:r>
         <w:rPr>
           <w:rFonts w:ascii="OpenSans" w:hAnsi="OpenSans" w:cs="OpenSans"/>
-          <w:sz w:val="17"/>
-          <w:szCs w:val="17"/>
+          <w:sz w:val="23"/>
+          <w:szCs w:val="23"/>
         </w:rPr>
         <w:t>is a string</w:t>
       </w:r>
       <w:r>
         <w:rPr>
           <w:rFonts w:ascii="OpenSans" w:hAnsi="OpenSans" w:cs="OpenSans"/>
-          <w:sz w:val="17"/>
-          <w:szCs w:val="17"/>
+          <w:sz w:val="23"/>
+          <w:szCs w:val="23"/>
         </w:rPr>
         <w:t xml:space="preserve"> </w:t>
       </w:r>
       <w:r>
         <w:rPr>
           <w:rFonts w:ascii="OpenSans" w:hAnsi="OpenSans" w:cs="OpenSans"/>
-          <w:sz w:val="17"/>
-          <w:szCs w:val="17"/>
+          <w:sz w:val="23"/>
+          <w:szCs w:val="23"/>
         </w:rPr>
         <w:t xml:space="preserve">literal that happens to be one character long. By contrast, </w:t>
       </w:r>
       <w:r>
         <w:rPr>
           <w:rFonts w:ascii="AnonymousPro" w:hAnsi="AnonymousPro" w:cs="AnonymousPro"/>
-          <w:sz w:val="18"/>
-          <w:szCs w:val="18"/>
+          <w:sz w:val="24"/>
+          <w:szCs w:val="24"/>
         </w:rPr>
         <w:t xml:space="preserve">'a' </w:t>
       </w:r>
       <w:r>
         <w:rPr>
           <w:rFonts w:ascii="OpenSans" w:hAnsi="OpenSans" w:cs="OpenSans"/>
-          <w:sz w:val="17"/>
-          <w:szCs w:val="17"/>
+          <w:sz w:val="23"/>
+          <w:szCs w:val="23"/>
         </w:rPr>
         <w:t>is a character</w:t>
       </w:r>
       <w:r>
         <w:rPr>
           <w:rFonts w:ascii="OpenSans" w:hAnsi="OpenSans" w:cs="OpenSans"/>
-          <w:sz w:val="17"/>
-          <w:szCs w:val="17"/>
+          <w:sz w:val="23"/>
+          <w:szCs w:val="23"/>
         </w:rPr>
         <w:t xml:space="preserve"> </w:t>
       </w:r>
       <w:r>
         <w:rPr>
           <w:rFonts w:ascii="OpenSans" w:hAnsi="OpenSans" w:cs="OpenSans"/>
-          <w:sz w:val="17"/>
-          <w:szCs w:val="17"/>
+          <w:sz w:val="23"/>
+          <w:szCs w:val="23"/>
         </w:rPr>
         <w:t>literal.</w:t>
       </w:r>
@@ -3627,8 +3627,16 @@
     <w:p>
       <w:pPr>
         <w:pStyle w:val="Heading1"/>
-      </w:pPr>
-      <w:r>
+        <w:rPr>
+          <w:sz w:val="44"/>
+          <w:szCs w:val="44"/>
+        </w:rPr>
+      </w:pPr>
+      <w:r>
+        <w:rPr>
+          <w:sz w:val="44"/>
+          <w:szCs w:val="44"/>
+        </w:rPr>
         <w:t>Immutable Pattern</w:t>
       </w:r>
     </w:p>
@@ -3647,15 +3655,15 @@
           <w:rFonts w:ascii="OpenSans-Italic" w:hAnsi="OpenSans-Italic" w:cs="OpenSans-Italic"/>
           <w:i/>
           <w:iCs/>
-          <w:sz w:val="17"/>
-          <w:szCs w:val="17"/>
-        </w:rPr>
-      </w:pPr>
-      <w:r>
-        <w:rPr>
-          <w:rFonts w:ascii="OpenSans" w:hAnsi="OpenSans" w:cs="OpenSans"/>
-          <w:sz w:val="17"/>
-          <w:szCs w:val="17"/>
+          <w:sz w:val="23"/>
+          <w:szCs w:val="23"/>
+        </w:rPr>
+      </w:pPr>
+      <w:r>
+        <w:rPr>
+          <w:rFonts w:ascii="OpenSans" w:hAnsi="OpenSans" w:cs="OpenSans"/>
+          <w:sz w:val="23"/>
+          <w:szCs w:val="23"/>
         </w:rPr>
         <w:t xml:space="preserve">An </w:t>
       </w:r>
@@ -3664,8 +3672,8 @@
           <w:rFonts w:ascii="OpenSans-Italic" w:hAnsi="OpenSans-Italic" w:cs="OpenSans-Italic"/>
           <w:i/>
           <w:iCs/>
-          <w:sz w:val="17"/>
-          <w:szCs w:val="17"/>
+          <w:sz w:val="23"/>
+          <w:szCs w:val="23"/>
         </w:rPr>
         <w:t>immutable</w:t>
       </w:r>
@@ -3674,8 +3682,8 @@
           <w:rFonts w:ascii="OpenSans-Italic" w:hAnsi="OpenSans-Italic" w:cs="OpenSans-Italic"/>
           <w:i/>
           <w:iCs/>
-          <w:sz w:val="17"/>
-          <w:szCs w:val="17"/>
+          <w:sz w:val="23"/>
+          <w:szCs w:val="23"/>
         </w:rPr>
         <w:t xml:space="preserve"> </w:t>
       </w:r>
@@ -3684,16 +3692,16 @@
           <w:rFonts w:ascii="OpenSans-Italic" w:hAnsi="OpenSans-Italic" w:cs="OpenSans-Italic"/>
           <w:i/>
           <w:iCs/>
-          <w:sz w:val="17"/>
-          <w:szCs w:val="17"/>
+          <w:sz w:val="23"/>
+          <w:szCs w:val="23"/>
         </w:rPr>
         <w:t xml:space="preserve">object </w:t>
       </w:r>
       <w:r>
         <w:rPr>
           <w:rFonts w:ascii="OpenSans" w:hAnsi="OpenSans" w:cs="OpenSans"/>
-          <w:sz w:val="17"/>
-          <w:szCs w:val="17"/>
+          <w:sz w:val="23"/>
+          <w:szCs w:val="23"/>
         </w:rPr>
         <w:t>is an object that, once created, can never be changed.</w:t>
       </w:r>
@@ -3711,31 +3719,31 @@
         <w:spacing w:after="0" w:line="240" w:lineRule="auto"/>
         <w:rPr>
           <w:rFonts w:ascii="OpenSans" w:hAnsi="OpenSans" w:cs="OpenSans"/>
-          <w:sz w:val="17"/>
-          <w:szCs w:val="17"/>
-        </w:rPr>
-      </w:pPr>
-      <w:r>
-        <w:rPr>
-          <w:rFonts w:ascii="OpenSans" w:hAnsi="OpenSans" w:cs="OpenSans"/>
-          <w:sz w:val="17"/>
-          <w:szCs w:val="17"/>
+          <w:sz w:val="23"/>
+          <w:szCs w:val="23"/>
+        </w:rPr>
+      </w:pPr>
+      <w:r>
+        <w:rPr>
+          <w:rFonts w:ascii="OpenSans" w:hAnsi="OpenSans" w:cs="OpenSans"/>
+          <w:sz w:val="23"/>
+          <w:szCs w:val="23"/>
         </w:rPr>
         <w:t>Provide one or more constructors that accept parameters to set the initial state of</w:t>
       </w:r>
       <w:r>
         <w:rPr>
           <w:rFonts w:ascii="OpenSans" w:hAnsi="OpenSans" w:cs="OpenSans"/>
-          <w:sz w:val="17"/>
-          <w:szCs w:val="17"/>
+          <w:sz w:val="23"/>
+          <w:szCs w:val="23"/>
         </w:rPr>
         <w:t xml:space="preserve"> </w:t>
       </w:r>
       <w:r>
         <w:rPr>
           <w:rFonts w:ascii="OpenSans" w:hAnsi="OpenSans" w:cs="OpenSans"/>
-          <w:sz w:val="17"/>
-          <w:szCs w:val="17"/>
+          <w:sz w:val="23"/>
+          <w:szCs w:val="23"/>
         </w:rPr>
         <w:t>the object.</w:t>
       </w:r>
@@ -3753,31 +3761,31 @@
         <w:spacing w:after="0" w:line="240" w:lineRule="auto"/>
         <w:rPr>
           <w:rFonts w:ascii="OpenSans" w:hAnsi="OpenSans" w:cs="OpenSans"/>
-          <w:sz w:val="17"/>
-          <w:szCs w:val="17"/>
-        </w:rPr>
-      </w:pPr>
-      <w:r>
-        <w:rPr>
-          <w:rFonts w:ascii="OpenSans" w:hAnsi="OpenSans" w:cs="OpenSans"/>
-          <w:sz w:val="17"/>
-          <w:szCs w:val="17"/>
+          <w:sz w:val="23"/>
+          <w:szCs w:val="23"/>
+        </w:rPr>
+      </w:pPr>
+      <w:r>
+        <w:rPr>
+          <w:rFonts w:ascii="OpenSans" w:hAnsi="OpenSans" w:cs="OpenSans"/>
+          <w:sz w:val="23"/>
+          <w:szCs w:val="23"/>
         </w:rPr>
         <w:t>Don’t allow any methods to modify any instance variables in the object. Set instance</w:t>
       </w:r>
       <w:r>
         <w:rPr>
           <w:rFonts w:ascii="OpenSans" w:hAnsi="OpenSans" w:cs="OpenSans"/>
-          <w:sz w:val="17"/>
-          <w:szCs w:val="17"/>
+          <w:sz w:val="23"/>
+          <w:szCs w:val="23"/>
         </w:rPr>
         <w:t xml:space="preserve"> </w:t>
       </w:r>
       <w:r>
         <w:rPr>
           <w:rFonts w:ascii="OpenSans" w:hAnsi="OpenSans" w:cs="OpenSans"/>
-          <w:sz w:val="17"/>
-          <w:szCs w:val="17"/>
+          <w:sz w:val="23"/>
+          <w:szCs w:val="23"/>
         </w:rPr>
         <w:t>variables with constructors and then leave them alone.</w:t>
       </w:r>
@@ -3795,31 +3803,31 @@
         <w:spacing w:after="0" w:line="240" w:lineRule="auto"/>
         <w:rPr>
           <w:rFonts w:ascii="OpenSans" w:hAnsi="OpenSans" w:cs="OpenSans"/>
-          <w:sz w:val="17"/>
-          <w:szCs w:val="17"/>
-        </w:rPr>
-      </w:pPr>
-      <w:r>
-        <w:rPr>
-          <w:rFonts w:ascii="OpenSans" w:hAnsi="OpenSans" w:cs="OpenSans"/>
-          <w:sz w:val="17"/>
-          <w:szCs w:val="17"/>
+          <w:sz w:val="23"/>
+          <w:szCs w:val="23"/>
+        </w:rPr>
+      </w:pPr>
+      <w:r>
+        <w:rPr>
+          <w:rFonts w:ascii="OpenSans" w:hAnsi="OpenSans" w:cs="OpenSans"/>
+          <w:sz w:val="23"/>
+          <w:szCs w:val="23"/>
         </w:rPr>
         <w:t>Any method that modifies the object should do so by creating a new object with the</w:t>
       </w:r>
       <w:r>
         <w:rPr>
           <w:rFonts w:ascii="OpenSans" w:hAnsi="OpenSans" w:cs="OpenSans"/>
-          <w:sz w:val="17"/>
-          <w:szCs w:val="17"/>
+          <w:sz w:val="23"/>
+          <w:szCs w:val="23"/>
         </w:rPr>
         <w:t xml:space="preserve"> </w:t>
       </w:r>
       <w:r>
         <w:rPr>
           <w:rFonts w:ascii="OpenSans" w:hAnsi="OpenSans" w:cs="OpenSans"/>
-          <w:sz w:val="17"/>
-          <w:szCs w:val="17"/>
+          <w:sz w:val="23"/>
+          <w:szCs w:val="23"/>
         </w:rPr>
         <w:t>modified values. Then this method returns the new object as its return value.</w:t>
       </w:r>
@@ -3827,8 +3835,16 @@
     <w:p>
       <w:pPr>
         <w:pStyle w:val="Heading1"/>
-      </w:pPr>
-      <w:r>
+        <w:rPr>
+          <w:sz w:val="44"/>
+          <w:szCs w:val="44"/>
+        </w:rPr>
+      </w:pPr>
+      <w:r>
+        <w:rPr>
+          <w:sz w:val="44"/>
+          <w:szCs w:val="44"/>
+        </w:rPr>
         <w:t>Adding to Strings</w:t>
       </w:r>
     </w:p>
@@ -3841,15 +3857,15 @@
         </w:numPr>
         <w:rPr>
           <w:rFonts w:ascii="OpenSans" w:hAnsi="OpenSans" w:cs="OpenSans"/>
-          <w:sz w:val="17"/>
-          <w:szCs w:val="17"/>
-        </w:rPr>
-      </w:pPr>
-      <w:r>
-        <w:rPr>
-          <w:rFonts w:ascii="OpenSans" w:hAnsi="OpenSans" w:cs="OpenSans"/>
-          <w:sz w:val="17"/>
-          <w:szCs w:val="17"/>
+          <w:sz w:val="23"/>
+          <w:szCs w:val="23"/>
+        </w:rPr>
+      </w:pPr>
+      <w:r>
+        <w:rPr>
+          <w:rFonts w:ascii="OpenSans" w:hAnsi="OpenSans" w:cs="OpenSans"/>
+          <w:sz w:val="23"/>
+          <w:szCs w:val="23"/>
         </w:rPr>
         <w:t xml:space="preserve">You can combine, or </w:t>
       </w:r>
@@ -3858,32 +3874,32 @@
           <w:rFonts w:ascii="OpenSans-Italic" w:hAnsi="OpenSans-Italic" w:cs="OpenSans-Italic"/>
           <w:i/>
           <w:iCs/>
-          <w:sz w:val="17"/>
-          <w:szCs w:val="17"/>
+          <w:sz w:val="23"/>
+          <w:szCs w:val="23"/>
         </w:rPr>
         <w:t xml:space="preserve">concatenate, </w:t>
       </w:r>
       <w:r>
         <w:rPr>
           <w:rFonts w:ascii="OpenSans" w:hAnsi="OpenSans" w:cs="OpenSans"/>
-          <w:sz w:val="17"/>
-          <w:szCs w:val="17"/>
+          <w:sz w:val="23"/>
+          <w:szCs w:val="23"/>
         </w:rPr>
         <w:t xml:space="preserve">strings by using the </w:t>
       </w:r>
       <w:r>
         <w:rPr>
           <w:rFonts w:ascii="AnonymousPro" w:hAnsi="AnonymousPro" w:cs="AnonymousPro"/>
-          <w:sz w:val="18"/>
-          <w:szCs w:val="18"/>
+          <w:sz w:val="24"/>
+          <w:szCs w:val="24"/>
         </w:rPr>
         <w:t xml:space="preserve">+ </w:t>
       </w:r>
       <w:r>
         <w:rPr>
           <w:rFonts w:ascii="OpenSans" w:hAnsi="OpenSans" w:cs="OpenSans"/>
-          <w:sz w:val="17"/>
-          <w:szCs w:val="17"/>
+          <w:sz w:val="23"/>
+          <w:szCs w:val="23"/>
         </w:rPr>
         <w:t>operator</w:t>
       </w:r>
@@ -3897,31 +3913,31 @@
         </w:numPr>
         <w:rPr>
           <w:rFonts w:ascii="OpenSans" w:hAnsi="OpenSans" w:cs="OpenSans"/>
-          <w:sz w:val="17"/>
-          <w:szCs w:val="17"/>
-        </w:rPr>
-      </w:pPr>
-      <w:r>
-        <w:rPr>
-          <w:rFonts w:ascii="OpenSans" w:hAnsi="OpenSans" w:cs="OpenSans"/>
-          <w:sz w:val="17"/>
-          <w:szCs w:val="17"/>
+          <w:sz w:val="23"/>
+          <w:szCs w:val="23"/>
+        </w:rPr>
+      </w:pPr>
+      <w:r>
+        <w:rPr>
+          <w:rFonts w:ascii="OpenSans" w:hAnsi="OpenSans" w:cs="OpenSans"/>
+          <w:sz w:val="23"/>
+          <w:szCs w:val="23"/>
         </w:rPr>
         <w:t xml:space="preserve">You can also use the </w:t>
       </w:r>
       <w:r>
         <w:rPr>
           <w:rFonts w:ascii="AnonymousPro" w:hAnsi="AnonymousPro" w:cs="AnonymousPro"/>
-          <w:sz w:val="18"/>
-          <w:szCs w:val="18"/>
+          <w:sz w:val="24"/>
+          <w:szCs w:val="24"/>
         </w:rPr>
         <w:t xml:space="preserve">+= </w:t>
       </w:r>
       <w:r>
         <w:rPr>
           <w:rFonts w:ascii="OpenSans" w:hAnsi="OpenSans" w:cs="OpenSans"/>
-          <w:sz w:val="17"/>
-          <w:szCs w:val="17"/>
+          <w:sz w:val="23"/>
+          <w:szCs w:val="23"/>
         </w:rPr>
         <w:t>operator with strings</w:t>
       </w:r>
@@ -3939,31 +3955,31 @@
         <w:spacing w:after="0" w:line="240" w:lineRule="auto"/>
         <w:rPr>
           <w:rFonts w:ascii="OpenSans" w:hAnsi="OpenSans" w:cs="OpenSans"/>
-          <w:sz w:val="17"/>
-          <w:szCs w:val="17"/>
-        </w:rPr>
-      </w:pPr>
-      <w:r>
-        <w:rPr>
-          <w:rFonts w:ascii="OpenSans" w:hAnsi="OpenSans" w:cs="OpenSans"/>
-          <w:sz w:val="17"/>
-          <w:szCs w:val="17"/>
+          <w:sz w:val="23"/>
+          <w:szCs w:val="23"/>
+        </w:rPr>
+      </w:pPr>
+      <w:r>
+        <w:rPr>
+          <w:rFonts w:ascii="OpenSans" w:hAnsi="OpenSans" w:cs="OpenSans"/>
+          <w:sz w:val="23"/>
+          <w:szCs w:val="23"/>
         </w:rPr>
         <w:t>When a primitive type is used in a concatenation expression, Java automatically</w:t>
       </w:r>
       <w:r>
         <w:rPr>
           <w:rFonts w:ascii="OpenSans" w:hAnsi="OpenSans" w:cs="OpenSans"/>
-          <w:sz w:val="17"/>
-          <w:szCs w:val="17"/>
+          <w:sz w:val="23"/>
+          <w:szCs w:val="23"/>
         </w:rPr>
         <w:t xml:space="preserve"> </w:t>
       </w:r>
       <w:r>
         <w:rPr>
           <w:rFonts w:ascii="OpenSans" w:hAnsi="OpenSans" w:cs="OpenSans"/>
-          <w:sz w:val="17"/>
-          <w:szCs w:val="17"/>
+          <w:sz w:val="23"/>
+          <w:szCs w:val="23"/>
         </w:rPr>
         <w:t>converts the primitive type to a string.</w:t>
       </w:r>
@@ -3981,71 +3997,71 @@
         <w:spacing w:after="0" w:line="240" w:lineRule="auto"/>
         <w:rPr>
           <w:rFonts w:ascii="OpenSans" w:hAnsi="OpenSans" w:cs="OpenSans"/>
-          <w:sz w:val="17"/>
-          <w:szCs w:val="17"/>
-        </w:rPr>
-      </w:pPr>
-      <w:r>
-        <w:rPr>
-          <w:rFonts w:ascii="OpenSans" w:hAnsi="OpenSans" w:cs="OpenSans"/>
-          <w:sz w:val="17"/>
-          <w:szCs w:val="17"/>
+          <w:sz w:val="23"/>
+          <w:szCs w:val="23"/>
+        </w:rPr>
+      </w:pPr>
+      <w:r>
+        <w:rPr>
+          <w:rFonts w:ascii="OpenSans" w:hAnsi="OpenSans" w:cs="OpenSans"/>
+          <w:sz w:val="23"/>
+          <w:szCs w:val="23"/>
         </w:rPr>
         <w:t xml:space="preserve">The various primitive wrapper classes (such as </w:t>
       </w:r>
       <w:r>
         <w:rPr>
           <w:rFonts w:ascii="AnonymousPro" w:hAnsi="AnonymousPro" w:cs="AnonymousPro"/>
-          <w:sz w:val="18"/>
-          <w:szCs w:val="18"/>
+          <w:sz w:val="24"/>
+          <w:szCs w:val="24"/>
         </w:rPr>
         <w:t xml:space="preserve">integer </w:t>
       </w:r>
       <w:r>
         <w:rPr>
           <w:rFonts w:ascii="OpenSans" w:hAnsi="OpenSans" w:cs="OpenSans"/>
-          <w:sz w:val="17"/>
-          <w:szCs w:val="17"/>
+          <w:sz w:val="23"/>
+          <w:szCs w:val="23"/>
         </w:rPr>
         <w:t xml:space="preserve">and </w:t>
       </w:r>
       <w:r>
         <w:rPr>
           <w:rFonts w:ascii="AnonymousPro" w:hAnsi="AnonymousPro" w:cs="AnonymousPro"/>
-          <w:sz w:val="18"/>
-          <w:szCs w:val="18"/>
+          <w:sz w:val="24"/>
+          <w:szCs w:val="24"/>
         </w:rPr>
         <w:t>double</w:t>
       </w:r>
       <w:r>
         <w:rPr>
           <w:rFonts w:ascii="OpenSans" w:hAnsi="OpenSans" w:cs="OpenSans"/>
-          <w:sz w:val="17"/>
-          <w:szCs w:val="17"/>
+          <w:sz w:val="23"/>
+          <w:szCs w:val="23"/>
         </w:rPr>
         <w:t>) have</w:t>
       </w:r>
       <w:r>
         <w:rPr>
           <w:rFonts w:ascii="OpenSans" w:hAnsi="OpenSans" w:cs="OpenSans"/>
-          <w:sz w:val="17"/>
-          <w:szCs w:val="17"/>
+          <w:sz w:val="23"/>
+          <w:szCs w:val="23"/>
         </w:rPr>
         <w:t xml:space="preserve"> </w:t>
       </w:r>
       <w:r>
         <w:rPr>
           <w:rFonts w:ascii="AnonymousPro" w:hAnsi="AnonymousPro" w:cs="AnonymousPro"/>
-          <w:sz w:val="18"/>
-          <w:szCs w:val="18"/>
+          <w:sz w:val="24"/>
+          <w:szCs w:val="24"/>
         </w:rPr>
         <w:t xml:space="preserve">parse </w:t>
       </w:r>
       <w:r>
         <w:rPr>
           <w:rFonts w:ascii="OpenSans" w:hAnsi="OpenSans" w:cs="OpenSans"/>
-          <w:sz w:val="17"/>
-          <w:szCs w:val="17"/>
+          <w:sz w:val="23"/>
+          <w:szCs w:val="23"/>
         </w:rPr>
         <w:t>methods that can convert string values to numeric types.</w:t>
       </w:r>
@@ -4063,63 +4079,63 @@
         <w:spacing w:after="0" w:line="240" w:lineRule="auto"/>
         <w:rPr>
           <w:rFonts w:ascii="OpenSans" w:hAnsi="OpenSans" w:cs="OpenSans"/>
-          <w:sz w:val="17"/>
-          <w:szCs w:val="17"/>
-        </w:rPr>
-      </w:pPr>
-      <w:r>
-        <w:rPr>
-          <w:rFonts w:ascii="OpenSans" w:hAnsi="OpenSans" w:cs="OpenSans"/>
-          <w:sz w:val="17"/>
-          <w:szCs w:val="17"/>
+          <w:sz w:val="23"/>
+          <w:szCs w:val="23"/>
+        </w:rPr>
+      </w:pPr>
+      <w:r>
+        <w:rPr>
+          <w:rFonts w:ascii="OpenSans" w:hAnsi="OpenSans" w:cs="OpenSans"/>
+          <w:sz w:val="23"/>
+          <w:szCs w:val="23"/>
         </w:rPr>
         <w:t>You can’t compare strings by using the equality operator (</w:t>
       </w:r>
       <w:r>
         <w:rPr>
           <w:rFonts w:ascii="AnonymousPro" w:hAnsi="AnonymousPro" w:cs="AnonymousPro"/>
-          <w:sz w:val="18"/>
-          <w:szCs w:val="18"/>
+          <w:sz w:val="24"/>
+          <w:szCs w:val="24"/>
         </w:rPr>
         <w:t>==</w:t>
       </w:r>
       <w:r>
         <w:rPr>
           <w:rFonts w:ascii="OpenSans" w:hAnsi="OpenSans" w:cs="OpenSans"/>
-          <w:sz w:val="17"/>
-          <w:szCs w:val="17"/>
+          <w:sz w:val="23"/>
+          <w:szCs w:val="23"/>
         </w:rPr>
         <w:t>). Instead, you</w:t>
       </w:r>
       <w:r>
         <w:rPr>
           <w:rFonts w:ascii="OpenSans" w:hAnsi="OpenSans" w:cs="OpenSans"/>
-          <w:sz w:val="17"/>
-          <w:szCs w:val="17"/>
+          <w:sz w:val="23"/>
+          <w:szCs w:val="23"/>
         </w:rPr>
         <w:t xml:space="preserve"> </w:t>
       </w:r>
       <w:r>
         <w:rPr>
           <w:rFonts w:ascii="OpenSans" w:hAnsi="OpenSans" w:cs="OpenSans"/>
-          <w:sz w:val="17"/>
-          <w:szCs w:val="17"/>
+          <w:sz w:val="23"/>
+          <w:szCs w:val="23"/>
         </w:rPr>
         <w:t xml:space="preserve">should use the </w:t>
       </w:r>
       <w:r>
         <w:rPr>
           <w:rFonts w:ascii="AnonymousPro" w:hAnsi="AnonymousPro" w:cs="AnonymousPro"/>
-          <w:sz w:val="18"/>
-          <w:szCs w:val="18"/>
+          <w:sz w:val="24"/>
+          <w:szCs w:val="24"/>
         </w:rPr>
         <w:t xml:space="preserve">equals </w:t>
       </w:r>
       <w:r>
         <w:rPr>
           <w:rFonts w:ascii="OpenSans" w:hAnsi="OpenSans" w:cs="OpenSans"/>
-          <w:sz w:val="17"/>
-          <w:szCs w:val="17"/>
+          <w:sz w:val="23"/>
+          <w:szCs w:val="23"/>
         </w:rPr>
         <w:t>method.</w:t>
       </w:r>
@@ -4137,31 +4153,31 @@
         <w:spacing w:after="0" w:line="240" w:lineRule="auto"/>
         <w:rPr>
           <w:rFonts w:ascii="OpenSans" w:hAnsi="OpenSans" w:cs="OpenSans"/>
-          <w:sz w:val="17"/>
-          <w:szCs w:val="17"/>
-        </w:rPr>
-      </w:pPr>
-      <w:r>
-        <w:rPr>
-          <w:rFonts w:ascii="OpenSans" w:hAnsi="OpenSans" w:cs="OpenSans"/>
-          <w:sz w:val="17"/>
-          <w:szCs w:val="17"/>
+          <w:sz w:val="23"/>
+          <w:szCs w:val="23"/>
+        </w:rPr>
+      </w:pPr>
+      <w:r>
+        <w:rPr>
+          <w:rFonts w:ascii="OpenSans" w:hAnsi="OpenSans" w:cs="OpenSans"/>
+          <w:sz w:val="23"/>
+          <w:szCs w:val="23"/>
         </w:rPr>
         <w:t xml:space="preserve">The </w:t>
       </w:r>
       <w:r>
         <w:rPr>
           <w:rFonts w:ascii="AnonymousPro" w:hAnsi="AnonymousPro" w:cs="AnonymousPro"/>
-          <w:sz w:val="18"/>
-          <w:szCs w:val="18"/>
+          <w:sz w:val="24"/>
+          <w:szCs w:val="24"/>
         </w:rPr>
         <w:t xml:space="preserve">String </w:t>
       </w:r>
       <w:r>
         <w:rPr>
           <w:rFonts w:ascii="OpenSans" w:hAnsi="OpenSans" w:cs="OpenSans"/>
-          <w:sz w:val="17"/>
-          <w:szCs w:val="17"/>
+          <w:sz w:val="23"/>
+          <w:szCs w:val="23"/>
         </w:rPr>
         <w:t xml:space="preserve">class also has an </w:t>
       </w:r>
@@ -4169,8 +4185,8 @@
       <w:r>
         <w:rPr>
           <w:rFonts w:ascii="AnonymousPro" w:hAnsi="AnonymousPro" w:cs="AnonymousPro"/>
-          <w:sz w:val="18"/>
-          <w:szCs w:val="18"/>
+          <w:sz w:val="24"/>
+          <w:szCs w:val="24"/>
         </w:rPr>
         <w:t>equalsIgnoreCase</w:t>
       </w:r>
@@ -4178,32 +4194,32 @@
       <w:r>
         <w:rPr>
           <w:rFonts w:ascii="AnonymousPro" w:hAnsi="AnonymousPro" w:cs="AnonymousPro"/>
-          <w:sz w:val="18"/>
-          <w:szCs w:val="18"/>
+          <w:sz w:val="24"/>
+          <w:szCs w:val="24"/>
         </w:rPr>
         <w:t xml:space="preserve"> </w:t>
       </w:r>
       <w:r>
         <w:rPr>
           <w:rFonts w:ascii="OpenSans" w:hAnsi="OpenSans" w:cs="OpenSans"/>
-          <w:sz w:val="17"/>
-          <w:szCs w:val="17"/>
+          <w:sz w:val="23"/>
+          <w:szCs w:val="23"/>
         </w:rPr>
         <w:t>method that compares</w:t>
       </w:r>
       <w:r>
         <w:rPr>
           <w:rFonts w:ascii="OpenSans" w:hAnsi="OpenSans" w:cs="OpenSans"/>
-          <w:sz w:val="17"/>
-          <w:szCs w:val="17"/>
+          <w:sz w:val="23"/>
+          <w:szCs w:val="23"/>
         </w:rPr>
         <w:t xml:space="preserve"> </w:t>
       </w:r>
       <w:r>
         <w:rPr>
           <w:rFonts w:ascii="OpenSans" w:hAnsi="OpenSans" w:cs="OpenSans"/>
-          <w:sz w:val="17"/>
-          <w:szCs w:val="17"/>
+          <w:sz w:val="23"/>
+          <w:szCs w:val="23"/>
         </w:rPr>
         <w:t>strings without considering case.</w:t>
       </w:r>
@@ -4211,8 +4227,16 @@
     <w:p>
       <w:pPr>
         <w:pStyle w:val="Heading1"/>
-      </w:pPr>
-      <w:r>
+        <w:rPr>
+          <w:sz w:val="44"/>
+          <w:szCs w:val="44"/>
+        </w:rPr>
+      </w:pPr>
+      <w:r>
+        <w:rPr>
+          <w:sz w:val="44"/>
+          <w:szCs w:val="44"/>
+        </w:rPr>
         <w:t>Different Methods</w:t>
       </w:r>
     </w:p>
@@ -4223,15 +4247,27 @@
           <w:ilvl w:val="0"/>
           <w:numId w:val="28"/>
         </w:numPr>
+        <w:rPr>
+          <w:sz w:val="32"/>
+          <w:szCs w:val="32"/>
+        </w:rPr>
       </w:pPr>
       <w:proofErr w:type="spellStart"/>
       <w:proofErr w:type="gramStart"/>
       <w:r>
+        <w:rPr>
+          <w:sz w:val="32"/>
+          <w:szCs w:val="32"/>
+        </w:rPr>
         <w:t>S.length</w:t>
       </w:r>
       <w:proofErr w:type="spellEnd"/>
       <w:proofErr w:type="gramEnd"/>
       <w:r>
+        <w:rPr>
+          <w:sz w:val="32"/>
+          <w:szCs w:val="32"/>
+        </w:rPr>
         <w:t>()</w:t>
       </w:r>
     </w:p>
@@ -4248,31 +4284,31 @@
         <w:spacing w:after="0" w:line="240" w:lineRule="auto"/>
         <w:rPr>
           <w:rFonts w:ascii="AnonymousPro" w:hAnsi="AnonymousPro" w:cs="AnonymousPro"/>
-          <w:sz w:val="18"/>
-          <w:szCs w:val="18"/>
-        </w:rPr>
-      </w:pPr>
-      <w:r>
-        <w:rPr>
-          <w:rFonts w:ascii="AnonymousPro" w:hAnsi="AnonymousPro" w:cs="AnonymousPro"/>
-          <w:sz w:val="18"/>
-          <w:szCs w:val="18"/>
+          <w:sz w:val="24"/>
+          <w:szCs w:val="24"/>
+        </w:rPr>
+      </w:pPr>
+      <w:r>
+        <w:rPr>
+          <w:rFonts w:ascii="AnonymousPro" w:hAnsi="AnonymousPro" w:cs="AnonymousPro"/>
+          <w:sz w:val="24"/>
+          <w:szCs w:val="24"/>
         </w:rPr>
         <w:t>String s1 = "Oompa Loompa";</w:t>
       </w:r>
       <w:r>
         <w:rPr>
           <w:rFonts w:ascii="AnonymousPro" w:hAnsi="AnonymousPro" w:cs="AnonymousPro"/>
-          <w:sz w:val="18"/>
-          <w:szCs w:val="18"/>
+          <w:sz w:val="24"/>
+          <w:szCs w:val="24"/>
         </w:rPr>
         <w:t xml:space="preserve"> </w:t>
       </w:r>
       <w:r>
         <w:rPr>
           <w:rFonts w:ascii="AnonymousPro" w:hAnsi="AnonymousPro" w:cs="AnonymousPro"/>
-          <w:sz w:val="18"/>
-          <w:szCs w:val="18"/>
+          <w:sz w:val="24"/>
+          <w:szCs w:val="24"/>
         </w:rPr>
         <w:t>String s2 = s</w:t>
       </w:r>
@@ -4280,8 +4316,8 @@
       <w:r>
         <w:rPr>
           <w:rFonts w:ascii="AnonymousPro" w:hAnsi="AnonymousPro" w:cs="AnonymousPro"/>
-          <w:sz w:val="18"/>
-          <w:szCs w:val="18"/>
+          <w:sz w:val="24"/>
+          <w:szCs w:val="24"/>
         </w:rPr>
         <w:t>1.toLowerCase</w:t>
       </w:r>
@@ -4289,8 +4325,8 @@
       <w:r>
         <w:rPr>
           <w:rFonts w:ascii="AnonymousPro" w:hAnsi="AnonymousPro" w:cs="AnonymousPro"/>
-          <w:sz w:val="18"/>
-          <w:szCs w:val="18"/>
+          <w:sz w:val="24"/>
+          <w:szCs w:val="24"/>
         </w:rPr>
         <w:t>();</w:t>
       </w:r>
@@ -4308,31 +4344,63 @@
         <w:spacing w:after="0" w:line="240" w:lineRule="auto"/>
         <w:rPr>
           <w:rFonts w:ascii="AnonymousPro" w:hAnsi="AnonymousPro" w:cs="AnonymousPro"/>
-          <w:sz w:val="18"/>
-          <w:szCs w:val="18"/>
-        </w:rPr>
-      </w:pPr>
-      <w:r>
-        <w:rPr>
-          <w:rFonts w:ascii="AnonymousPro" w:hAnsi="AnonymousPro" w:cs="AnonymousPro"/>
-          <w:sz w:val="18"/>
-          <w:szCs w:val="18"/>
-        </w:rPr>
-        <w:t>String s = " Oompa Loompa ";</w:t>
-      </w:r>
-      <w:r>
-        <w:rPr>
-          <w:rFonts w:ascii="AnonymousPro" w:hAnsi="AnonymousPro" w:cs="AnonymousPro"/>
-          <w:sz w:val="18"/>
-          <w:szCs w:val="18"/>
+          <w:sz w:val="24"/>
+          <w:szCs w:val="24"/>
+        </w:rPr>
+      </w:pPr>
+      <w:r>
+        <w:rPr>
+          <w:rFonts w:ascii="AnonymousPro" w:hAnsi="AnonymousPro" w:cs="AnonymousPro"/>
+          <w:sz w:val="24"/>
+          <w:szCs w:val="24"/>
+        </w:rPr>
+        <w:t xml:space="preserve">String s = " </w:t>
+      </w:r>
+      <w:r>
+        <w:rPr>
+          <w:rFonts w:ascii="AnonymousPro" w:hAnsi="AnonymousPro" w:cs="AnonymousPro"/>
+          <w:sz w:val="24"/>
+          <w:szCs w:val="24"/>
+        </w:rPr>
+        <w:t xml:space="preserve">   </w:t>
+      </w:r>
+      <w:r>
+        <w:rPr>
+          <w:rFonts w:ascii="AnonymousPro" w:hAnsi="AnonymousPro" w:cs="AnonymousPro"/>
+          <w:sz w:val="24"/>
+          <w:szCs w:val="24"/>
+        </w:rPr>
+        <w:t xml:space="preserve">Oompa Loompa </w:t>
+      </w:r>
+      <w:r>
+        <w:rPr>
+          <w:rFonts w:ascii="AnonymousPro" w:hAnsi="AnonymousPro" w:cs="AnonymousPro"/>
+          <w:sz w:val="24"/>
+          <w:szCs w:val="24"/>
+        </w:rPr>
+        <w:t xml:space="preserve">  </w:t>
+      </w:r>
+      <w:r>
+        <w:rPr>
+          <w:rFonts w:ascii="AnonymousPro" w:hAnsi="AnonymousPro" w:cs="AnonymousPro"/>
+          <w:sz w:val="24"/>
+          <w:szCs w:val="24"/>
+        </w:rPr>
+        <w:t>";</w:t>
+      </w:r>
+      <w:r>
+        <w:rPr>
+          <w:rFonts w:ascii="AnonymousPro" w:hAnsi="AnonymousPro" w:cs="AnonymousPro"/>
+          <w:sz w:val="24"/>
+          <w:szCs w:val="24"/>
         </w:rPr>
         <w:t xml:space="preserve"> </w:t>
       </w:r>
       <w:r>
         <w:rPr>
           <w:rFonts w:ascii="AnonymousPro" w:hAnsi="AnonymousPro" w:cs="AnonymousPro"/>
-          <w:sz w:val="18"/>
-          <w:szCs w:val="18"/>
+          <w:sz w:val="24"/>
+          <w:szCs w:val="24"/>
         </w:rPr>
         <w:t xml:space="preserve">s = </w:t>
       </w:r>
@@ -4341,8 +4409,8 @@
       <w:r>
         <w:rPr>
           <w:rFonts w:ascii="AnonymousPro" w:hAnsi="AnonymousPro" w:cs="AnonymousPro"/>
-          <w:sz w:val="18"/>
-          <w:szCs w:val="18"/>
+          <w:sz w:val="24"/>
+          <w:szCs w:val="24"/>
         </w:rPr>
         <w:t>s.trim</w:t>
       </w:r>
@@ -4351,8 +4419,8 @@
       <w:r>
         <w:rPr>
           <w:rFonts w:ascii="AnonymousPro" w:hAnsi="AnonymousPro" w:cs="AnonymousPro"/>
-          <w:sz w:val="18"/>
-          <w:szCs w:val="18"/>
+          <w:sz w:val="24"/>
+          <w:szCs w:val="24"/>
         </w:rPr>
         <w:t>();</w:t>
       </w:r>
@@ -4360,8 +4428,16 @@
     <w:p>
       <w:pPr>
         <w:pStyle w:val="Heading1"/>
-      </w:pPr>
-      <w:r>
+        <w:rPr>
+          <w:sz w:val="44"/>
+          <w:szCs w:val="44"/>
+        </w:rPr>
+      </w:pPr>
+      <w:r>
+        <w:rPr>
+          <w:sz w:val="44"/>
+          <w:szCs w:val="44"/>
+        </w:rPr>
         <w:t>StringBuilder</w:t>
       </w:r>
     </w:p>
@@ -4372,12 +4448,16 @@
           <w:ilvl w:val="0"/>
           <w:numId w:val="29"/>
         </w:numPr>
-      </w:pPr>
-      <w:r>
-        <w:rPr>
-          <w:rFonts w:ascii="AnonymousPro" w:hAnsi="AnonymousPro" w:cs="AnonymousPro"/>
-          <w:sz w:val="18"/>
-          <w:szCs w:val="18"/>
+        <w:rPr>
+          <w:sz w:val="32"/>
+          <w:szCs w:val="32"/>
+        </w:rPr>
+      </w:pPr>
+      <w:r>
+        <w:rPr>
+          <w:rFonts w:ascii="AnonymousPro" w:hAnsi="AnonymousPro" w:cs="AnonymousPro"/>
+          <w:sz w:val="24"/>
+          <w:szCs w:val="24"/>
         </w:rPr>
         <w:t xml:space="preserve">StringBuilder </w:t>
       </w:r>
@@ -4385,8 +4465,8 @@
       <w:r>
         <w:rPr>
           <w:rFonts w:ascii="AnonymousPro" w:hAnsi="AnonymousPro" w:cs="AnonymousPro"/>
-          <w:sz w:val="18"/>
-          <w:szCs w:val="18"/>
+          <w:sz w:val="24"/>
+          <w:szCs w:val="24"/>
         </w:rPr>
         <w:t>sb</w:t>
       </w:r>
@@ -4394,8 +4474,8 @@
       <w:r>
         <w:rPr>
           <w:rFonts w:ascii="AnonymousPro" w:hAnsi="AnonymousPro" w:cs="AnonymousPro"/>
-          <w:sz w:val="18"/>
-          <w:szCs w:val="18"/>
+          <w:sz w:val="24"/>
+          <w:szCs w:val="24"/>
         </w:rPr>
         <w:t xml:space="preserve"> = new </w:t>
       </w:r>
@@ -4403,8 +4483,8 @@
       <w:r>
         <w:rPr>
           <w:rFonts w:ascii="AnonymousPro" w:hAnsi="AnonymousPro" w:cs="AnonymousPro"/>
-          <w:sz w:val="18"/>
-          <w:szCs w:val="18"/>
+          <w:sz w:val="24"/>
+          <w:szCs w:val="24"/>
         </w:rPr>
         <w:t>StringBuilder(</w:t>
       </w:r>
@@ -4412,8 +4492,8 @@
       <w:r>
         <w:rPr>
           <w:rFonts w:ascii="AnonymousPro" w:hAnsi="AnonymousPro" w:cs="AnonymousPro"/>
-          <w:sz w:val="18"/>
-          <w:szCs w:val="18"/>
+          <w:sz w:val="24"/>
+          <w:szCs w:val="24"/>
         </w:rPr>
         <w:t>"Today is the day!");</w:t>
       </w:r>
@@ -4425,19 +4505,49 @@
           <w:ilvl w:val="0"/>
           <w:numId w:val="29"/>
         </w:numPr>
+        <w:rPr>
+          <w:sz w:val="32"/>
+          <w:szCs w:val="32"/>
+        </w:rPr>
       </w:pPr>
       <w:proofErr w:type="spellStart"/>
       <w:proofErr w:type="gramStart"/>
       <w:r>
         <w:rPr>
           <w:rFonts w:ascii="AnonymousPro" w:hAnsi="AnonymousPro" w:cs="AnonymousPro"/>
-          <w:sz w:val="18"/>
-          <w:szCs w:val="18"/>
+          <w:sz w:val="24"/>
+          <w:szCs w:val="24"/>
         </w:rPr>
         <w:t>Sb.append</w:t>
       </w:r>
       <w:proofErr w:type="spellEnd"/>
       <w:proofErr w:type="gramEnd"/>
+      <w:r>
+        <w:rPr>
+          <w:rFonts w:ascii="AnonymousPro" w:hAnsi="AnonymousPro" w:cs="AnonymousPro"/>
+          <w:sz w:val="24"/>
+          <w:szCs w:val="24"/>
+        </w:rPr>
+        <w:t>(“</w:t>
+      </w:r>
+      <w:proofErr w:type="spellStart"/>
+      <w:r>
+        <w:rPr>
+          <w:rFonts w:ascii="AnonymousPro" w:hAnsi="AnonymousPro" w:cs="AnonymousPro"/>
+          <w:sz w:val="24"/>
+          <w:szCs w:val="24"/>
+        </w:rPr>
+        <w:t>eor</w:t>
+      </w:r>
+      <w:proofErr w:type="spellEnd"/>
+      <w:r>
+        <w:rPr>
+          <w:rFonts w:ascii="AnonymousPro" w:hAnsi="AnonymousPro" w:cs="AnonymousPro"/>
+          <w:sz w:val="24"/>
+          <w:szCs w:val="24"/>
+        </w:rPr>
+        <w:t>”)</w:t>
+      </w:r>
     </w:p>
     <w:p>
       <w:pPr>
@@ -4446,6 +4556,10 @@
           <w:ilvl w:val="0"/>
           <w:numId w:val="29"/>
         </w:numPr>
+        <w:rPr>
+          <w:sz w:val="32"/>
+          <w:szCs w:val="32"/>
+        </w:rPr>
       </w:pPr>
     </w:p>
     <w:p>
@@ -5979,17 +6093,33 @@
       <w:pPr>
         <w:pStyle w:val="Title"/>
         <w:jc w:val="center"/>
-      </w:pPr>
-      <w:r>
+        <w:rPr>
+          <w:sz w:val="96"/>
+          <w:szCs w:val="96"/>
+        </w:rPr>
+      </w:pPr>
+      <w:r>
+        <w:rPr>
+          <w:sz w:val="96"/>
+          <w:szCs w:val="96"/>
+        </w:rPr>
         <w:lastRenderedPageBreak/>
         <w:t xml:space="preserve">Using Bulk Data Operations </w:t>
       </w:r>
       <w:proofErr w:type="gramStart"/>
       <w:r>
+        <w:rPr>
+          <w:sz w:val="96"/>
+          <w:szCs w:val="96"/>
+        </w:rPr>
         <w:t>With</w:t>
       </w:r>
       <w:proofErr w:type="gramEnd"/>
       <w:r>
+        <w:rPr>
+          <w:sz w:val="96"/>
+          <w:szCs w:val="96"/>
+        </w:rPr>
         <w:t xml:space="preserve"> Collections</w:t>
       </w:r>
     </w:p>
@@ -6006,39 +6136,39 @@
         <w:spacing w:after="0" w:line="240" w:lineRule="auto"/>
         <w:rPr>
           <w:rFonts w:ascii="Merriweather-Regular" w:hAnsi="Merriweather-Regular" w:cs="Merriweather-Regular"/>
-          <w:sz w:val="17"/>
-          <w:szCs w:val="17"/>
-        </w:rPr>
-      </w:pPr>
-      <w:r>
-        <w:rPr>
-          <w:rFonts w:ascii="Merriweather-Regular" w:hAnsi="Merriweather-Regular" w:cs="Merriweather-Regular"/>
-          <w:sz w:val="17"/>
-          <w:szCs w:val="17"/>
+          <w:sz w:val="21"/>
+          <w:szCs w:val="21"/>
+        </w:rPr>
+      </w:pPr>
+      <w:r>
+        <w:rPr>
+          <w:rFonts w:ascii="Merriweather-Regular" w:hAnsi="Merriweather-Regular" w:cs="Merriweather-Regular"/>
+          <w:sz w:val="21"/>
+          <w:szCs w:val="21"/>
         </w:rPr>
         <w:t>o</w:t>
       </w:r>
       <w:r>
         <w:rPr>
           <w:rFonts w:ascii="Merriweather-Regular" w:hAnsi="Merriweather-Regular" w:cs="Merriweather-Regular"/>
-          <w:sz w:val="17"/>
-          <w:szCs w:val="17"/>
+          <w:sz w:val="21"/>
+          <w:szCs w:val="21"/>
         </w:rPr>
         <w:t>ne of the most common things to do with a collection is to iterate over it,</w:t>
       </w:r>
       <w:r>
         <w:rPr>
           <w:rFonts w:ascii="Merriweather-Regular" w:hAnsi="Merriweather-Regular" w:cs="Merriweather-Regular"/>
-          <w:sz w:val="17"/>
-          <w:szCs w:val="17"/>
+          <w:sz w:val="21"/>
+          <w:szCs w:val="21"/>
         </w:rPr>
         <w:t xml:space="preserve"> </w:t>
       </w:r>
       <w:r>
         <w:rPr>
           <w:rFonts w:ascii="Merriweather-Regular" w:hAnsi="Merriweather-Regular" w:cs="Merriweather-Regular"/>
-          <w:sz w:val="17"/>
-          <w:szCs w:val="17"/>
+          <w:sz w:val="21"/>
+          <w:szCs w:val="21"/>
         </w:rPr>
         <w:t>performing some type of operation on all of its elements.</w:t>
       </w:r>
@@ -6056,47 +6186,47 @@
         <w:spacing w:after="0" w:line="240" w:lineRule="auto"/>
         <w:rPr>
           <w:rFonts w:ascii="Merriweather-Regular" w:hAnsi="Merriweather-Regular" w:cs="Merriweather-Regular"/>
-          <w:sz w:val="17"/>
-          <w:szCs w:val="17"/>
-        </w:rPr>
-      </w:pPr>
-      <w:r>
-        <w:rPr>
-          <w:rFonts w:ascii="Merriweather-Regular" w:hAnsi="Merriweather-Regular" w:cs="Merriweather-Regular"/>
-          <w:sz w:val="17"/>
-          <w:szCs w:val="17"/>
+          <w:sz w:val="21"/>
+          <w:szCs w:val="21"/>
+        </w:rPr>
+      </w:pPr>
+      <w:r>
+        <w:rPr>
+          <w:rFonts w:ascii="Merriweather-Regular" w:hAnsi="Merriweather-Regular" w:cs="Merriweather-Regular"/>
+          <w:sz w:val="21"/>
+          <w:szCs w:val="21"/>
         </w:rPr>
         <w:t>Streams rely on the use of lambda expressions to pass the operations that are</w:t>
       </w:r>
       <w:r>
         <w:rPr>
           <w:rFonts w:ascii="Merriweather-Regular" w:hAnsi="Merriweather-Regular" w:cs="Merriweather-Regular"/>
-          <w:sz w:val="17"/>
-          <w:szCs w:val="17"/>
+          <w:sz w:val="21"/>
+          <w:szCs w:val="21"/>
         </w:rPr>
         <w:t xml:space="preserve"> P</w:t>
       </w:r>
       <w:r>
         <w:rPr>
           <w:rFonts w:ascii="Merriweather-Regular" w:hAnsi="Merriweather-Regular" w:cs="Merriweather-Regular"/>
-          <w:sz w:val="17"/>
-          <w:szCs w:val="17"/>
+          <w:sz w:val="21"/>
+          <w:szCs w:val="21"/>
         </w:rPr>
         <w:t>erformed</w:t>
       </w:r>
       <w:r>
         <w:rPr>
           <w:rFonts w:ascii="Merriweather-Regular" w:hAnsi="Merriweather-Regular" w:cs="Merriweather-Regular"/>
-          <w:sz w:val="17"/>
-          <w:szCs w:val="17"/>
+          <w:sz w:val="21"/>
+          <w:szCs w:val="21"/>
         </w:rPr>
         <w:t xml:space="preserve"> </w:t>
       </w:r>
       <w:r>
         <w:rPr>
           <w:rFonts w:ascii="Merriweather-Regular" w:hAnsi="Merriweather-Regular" w:cs="Merriweather-Regular"/>
-          <w:sz w:val="17"/>
-          <w:szCs w:val="17"/>
+          <w:sz w:val="21"/>
+          <w:szCs w:val="21"/>
         </w:rPr>
         <w:t>on stream elements.</w:t>
       </w:r>
@@ -6114,15 +6244,15 @@
         <w:spacing w:after="0" w:line="240" w:lineRule="auto"/>
         <w:rPr>
           <w:rFonts w:ascii="Merriweather-Regular" w:hAnsi="Merriweather-Regular" w:cs="Merriweather-Regular"/>
-          <w:sz w:val="17"/>
-          <w:szCs w:val="17"/>
-        </w:rPr>
-      </w:pPr>
-      <w:r>
-        <w:rPr>
-          <w:rFonts w:ascii="Merriweather-Regular" w:hAnsi="Merriweather-Regular" w:cs="Merriweather-Regular"/>
-          <w:sz w:val="17"/>
-          <w:szCs w:val="17"/>
+          <w:sz w:val="21"/>
+          <w:szCs w:val="21"/>
+        </w:rPr>
+      </w:pPr>
+      <w:r>
+        <w:rPr>
+          <w:rFonts w:ascii="Merriweather-Regular" w:hAnsi="Merriweather-Regular" w:cs="Merriweather-Regular"/>
+          <w:sz w:val="21"/>
+          <w:szCs w:val="21"/>
         </w:rPr>
         <w:t>Filter method is most commonly used</w:t>
       </w:r>
@@ -6140,79 +6270,73 @@
         <w:spacing w:after="0" w:line="240" w:lineRule="auto"/>
         <w:rPr>
           <w:rFonts w:ascii="Merriweather-Regular" w:hAnsi="Merriweather-Regular" w:cs="Merriweather-Regular"/>
-          <w:sz w:val="17"/>
-          <w:szCs w:val="17"/>
-        </w:rPr>
-      </w:pPr>
-      <w:r>
-        <w:rPr>
-          <w:rFonts w:ascii="Merriweather-Regular" w:hAnsi="Merriweather-Regular" w:cs="Merriweather-Regular"/>
-          <w:sz w:val="17"/>
-          <w:szCs w:val="17"/>
+          <w:sz w:val="21"/>
+          <w:szCs w:val="21"/>
+        </w:rPr>
+      </w:pPr>
+      <w:r>
+        <w:rPr>
+          <w:rFonts w:ascii="Merriweather-Regular" w:hAnsi="Merriweather-Regular" w:cs="Merriweather-Regular"/>
+          <w:sz w:val="21"/>
+          <w:szCs w:val="21"/>
         </w:rPr>
         <w:t>One common use for mapping methods is to convert a stream of complex types</w:t>
       </w:r>
       <w:r>
         <w:rPr>
           <w:rFonts w:ascii="Merriweather-Regular" w:hAnsi="Merriweather-Regular" w:cs="Merriweather-Regular"/>
-          <w:sz w:val="17"/>
-          <w:szCs w:val="17"/>
+          <w:sz w:val="21"/>
+          <w:szCs w:val="21"/>
         </w:rPr>
         <w:t xml:space="preserve"> </w:t>
       </w:r>
       <w:r>
         <w:rPr>
           <w:rFonts w:ascii="Merriweather-Regular" w:hAnsi="Merriweather-Regular" w:cs="Merriweather-Regular"/>
-          <w:sz w:val="17"/>
-          <w:szCs w:val="17"/>
+          <w:sz w:val="21"/>
+          <w:szCs w:val="21"/>
         </w:rPr>
         <w:t xml:space="preserve">to a stream of simple numeric values of type </w:t>
       </w:r>
       <w:r>
         <w:rPr>
           <w:rFonts w:ascii="AnonymousPro" w:hAnsi="AnonymousPro" w:cs="AnonymousPro"/>
-          <w:sz w:val="18"/>
-          <w:szCs w:val="18"/>
         </w:rPr>
         <w:t>double</w:t>
       </w:r>
       <w:r>
         <w:rPr>
           <w:rFonts w:ascii="Merriweather-Regular" w:hAnsi="Merriweather-Regular" w:cs="Merriweather-Regular"/>
-          <w:sz w:val="17"/>
-          <w:szCs w:val="17"/>
+          <w:sz w:val="21"/>
+          <w:szCs w:val="21"/>
         </w:rPr>
         <w:t xml:space="preserve">, </w:t>
       </w:r>
       <w:r>
         <w:rPr>
           <w:rFonts w:ascii="AnonymousPro" w:hAnsi="AnonymousPro" w:cs="AnonymousPro"/>
-          <w:sz w:val="18"/>
-          <w:szCs w:val="18"/>
         </w:rPr>
         <w:t>int</w:t>
       </w:r>
       <w:r>
         <w:rPr>
           <w:rFonts w:ascii="Merriweather-Regular" w:hAnsi="Merriweather-Regular" w:cs="Merriweather-Regular"/>
-          <w:sz w:val="17"/>
-          <w:szCs w:val="17"/>
+          <w:sz w:val="21"/>
+          <w:szCs w:val="21"/>
         </w:rPr>
         <w:t xml:space="preserve">, or </w:t>
       </w:r>
       <w:r>
         <w:rPr>
           <w:rFonts w:ascii="AnonymousPro" w:hAnsi="AnonymousPro" w:cs="AnonymousPro"/>
-          <w:sz w:val="18"/>
-          <w:szCs w:val="18"/>
         </w:rPr>
         <w:t>long</w:t>
       </w:r>
       <w:r>
         <w:rPr>
           <w:rFonts w:ascii="Merriweather-Regular" w:hAnsi="Merriweather-Regular" w:cs="Merriweather-Regular"/>
-          <w:sz w:val="17"/>
-          <w:szCs w:val="17"/>
+          <w:sz w:val="21"/>
+          <w:szCs w:val="21"/>
         </w:rPr>
         <w:t>.</w:t>
       </w:r>
@@ -6230,16 +6354,14 @@
         <w:spacing w:after="0" w:line="240" w:lineRule="auto"/>
         <w:rPr>
           <w:rFonts w:ascii="Merriweather-Regular" w:hAnsi="Merriweather-Regular" w:cs="Merriweather-Regular"/>
-          <w:sz w:val="17"/>
-          <w:szCs w:val="17"/>
+          <w:sz w:val="21"/>
+          <w:szCs w:val="21"/>
         </w:rPr>
       </w:pPr>
       <w:proofErr w:type="gramStart"/>
       <w:r>
         <w:rPr>
           <w:rFonts w:ascii="AnonymousPro" w:hAnsi="AnonymousPro" w:cs="AnonymousPro"/>
-          <w:sz w:val="18"/>
-          <w:szCs w:val="18"/>
         </w:rPr>
         <w:t>.</w:t>
       </w:r>
@@ -6247,8 +6369,6 @@
       <w:r>
         <w:rPr>
           <w:rFonts w:ascii="AnonymousPro" w:hAnsi="AnonymousPro" w:cs="AnonymousPro"/>
-          <w:sz w:val="18"/>
-          <w:szCs w:val="18"/>
         </w:rPr>
         <w:t>mapToDouble</w:t>
       </w:r>
@@ -6257,8 +6377,6 @@
       <w:r>
         <w:rPr>
           <w:rFonts w:ascii="AnonymousPro" w:hAnsi="AnonymousPro" w:cs="AnonymousPro"/>
-          <w:sz w:val="18"/>
-          <w:szCs w:val="18"/>
         </w:rPr>
         <w:t xml:space="preserve">(s -&gt; </w:t>
       </w:r>
@@ -6266,8 +6384,6 @@
       <w:r>
         <w:rPr>
           <w:rFonts w:ascii="AnonymousPro" w:hAnsi="AnonymousPro" w:cs="AnonymousPro"/>
-          <w:sz w:val="18"/>
-          <w:szCs w:val="18"/>
         </w:rPr>
         <w:t>s.price</w:t>
       </w:r>
@@ -6275,8 +6391,6 @@
       <w:r>
         <w:rPr>
           <w:rFonts w:ascii="AnonymousPro" w:hAnsi="AnonymousPro" w:cs="AnonymousPro"/>
-          <w:sz w:val="18"/>
-          <w:szCs w:val="18"/>
         </w:rPr>
         <w:t>)</w:t>
       </w:r>
@@ -6290,11 +6404,15 @@
         <w:ind w:left="360"/>
         <w:rPr>
           <w:rFonts w:ascii="Merriweather-Regular" w:hAnsi="Merriweather-Regular" w:cs="Merriweather-Regular"/>
-          <w:sz w:val="17"/>
-          <w:szCs w:val="17"/>
-        </w:rPr>
-      </w:pPr>
-      <w:r>
+          <w:sz w:val="21"/>
+          <w:szCs w:val="21"/>
+        </w:rPr>
+      </w:pPr>
+      <w:r>
+        <w:rPr>
+          <w:sz w:val="28"/>
+          <w:szCs w:val="28"/>
+        </w:rPr>
         <w:drawing>
           <wp:anchor distT="0" distB="0" distL="114300" distR="114300" simplePos="0" relativeHeight="251658240" behindDoc="1" locked="0" layoutInCell="1" allowOverlap="1" wp14:anchorId="0836F87C" wp14:editId="4690F2F1">
             <wp:simplePos x="689610" y="1854200"/>
@@ -6354,15 +6472,15 @@
         <w:spacing w:after="0" w:line="240" w:lineRule="auto"/>
         <w:rPr>
           <w:rFonts w:ascii="Merriweather-Regular" w:hAnsi="Merriweather-Regular" w:cs="Merriweather-Regular"/>
-          <w:sz w:val="17"/>
-          <w:szCs w:val="17"/>
-        </w:rPr>
-      </w:pPr>
-      <w:r>
-        <w:rPr>
-          <w:rFonts w:ascii="Merriweather-Regular" w:hAnsi="Merriweather-Regular" w:cs="Merriweather-Regular"/>
-          <w:sz w:val="17"/>
-          <w:szCs w:val="17"/>
+          <w:sz w:val="21"/>
+          <w:szCs w:val="21"/>
+        </w:rPr>
+      </w:pPr>
+      <w:r>
+        <w:rPr>
+          <w:rFonts w:ascii="Merriweather-Regular" w:hAnsi="Merriweather-Regular" w:cs="Merriweather-Regular"/>
+          <w:sz w:val="21"/>
+          <w:szCs w:val="21"/>
         </w:rPr>
         <w:t xml:space="preserve">Streams come in two basic </w:t>
       </w:r>
@@ -6370,8 +6488,8 @@
       <w:r>
         <w:rPr>
           <w:rFonts w:ascii="Merriweather-Regular" w:hAnsi="Merriweather-Regular" w:cs="Merriweather-Regular"/>
-          <w:sz w:val="17"/>
-          <w:szCs w:val="17"/>
+          <w:sz w:val="21"/>
+          <w:szCs w:val="21"/>
         </w:rPr>
         <w:t>flavors</w:t>
       </w:r>
@@ -6379,8 +6497,8 @@
       <w:r>
         <w:rPr>
           <w:rFonts w:ascii="Merriweather-Regular" w:hAnsi="Merriweather-Regular" w:cs="Merriweather-Regular"/>
-          <w:sz w:val="17"/>
-          <w:szCs w:val="17"/>
+          <w:sz w:val="21"/>
+          <w:szCs w:val="21"/>
         </w:rPr>
         <w:t xml:space="preserve">: </w:t>
       </w:r>
@@ -6389,16 +6507,16 @@
           <w:rFonts w:ascii="Merriweather-Italic" w:hAnsi="Merriweather-Italic" w:cs="Merriweather-Italic"/>
           <w:i/>
           <w:iCs/>
-          <w:sz w:val="17"/>
-          <w:szCs w:val="17"/>
+          <w:sz w:val="21"/>
+          <w:szCs w:val="21"/>
         </w:rPr>
         <w:t xml:space="preserve">sequential </w:t>
       </w:r>
       <w:r>
         <w:rPr>
           <w:rFonts w:ascii="Merriweather-Regular" w:hAnsi="Merriweather-Regular" w:cs="Merriweather-Regular"/>
-          <w:sz w:val="17"/>
-          <w:szCs w:val="17"/>
+          <w:sz w:val="21"/>
+          <w:szCs w:val="21"/>
         </w:rPr>
         <w:t xml:space="preserve">and </w:t>
       </w:r>
@@ -6407,16 +6525,16 @@
           <w:rFonts w:ascii="Merriweather-Italic" w:hAnsi="Merriweather-Italic" w:cs="Merriweather-Italic"/>
           <w:i/>
           <w:iCs/>
-          <w:sz w:val="17"/>
-          <w:szCs w:val="17"/>
+          <w:sz w:val="21"/>
+          <w:szCs w:val="21"/>
         </w:rPr>
         <w:t>parallel</w:t>
       </w:r>
       <w:r>
         <w:rPr>
           <w:rFonts w:ascii="Merriweather-Regular" w:hAnsi="Merriweather-Regular" w:cs="Merriweather-Regular"/>
-          <w:sz w:val="17"/>
-          <w:szCs w:val="17"/>
+          <w:sz w:val="21"/>
+          <w:szCs w:val="21"/>
         </w:rPr>
         <w:t>. Elements in a sequential</w:t>
       </w:r>
@@ -6429,15 +6547,15 @@
         <w:spacing w:after="0" w:line="240" w:lineRule="auto"/>
         <w:rPr>
           <w:rFonts w:ascii="Merriweather-Regular" w:hAnsi="Merriweather-Regular" w:cs="Merriweather-Regular"/>
-          <w:sz w:val="17"/>
-          <w:szCs w:val="17"/>
-        </w:rPr>
-      </w:pPr>
-      <w:r>
-        <w:rPr>
-          <w:rFonts w:ascii="Merriweather-Regular" w:hAnsi="Merriweather-Regular" w:cs="Merriweather-Regular"/>
-          <w:sz w:val="17"/>
-          <w:szCs w:val="17"/>
+          <w:sz w:val="21"/>
+          <w:szCs w:val="21"/>
+        </w:rPr>
+      </w:pPr>
+      <w:r>
+        <w:rPr>
+          <w:rFonts w:ascii="Merriweather-Regular" w:hAnsi="Merriweather-Regular" w:cs="Merriweather-Regular"/>
+          <w:sz w:val="21"/>
+          <w:szCs w:val="21"/>
         </w:rPr>
         <w:t xml:space="preserve">stream </w:t>
       </w:r>
@@ -6445,8 +6563,8 @@
       <w:r>
         <w:rPr>
           <w:rFonts w:ascii="Merriweather-Regular" w:hAnsi="Merriweather-Regular" w:cs="Merriweather-Regular"/>
-          <w:sz w:val="17"/>
-          <w:szCs w:val="17"/>
+          <w:sz w:val="21"/>
+          <w:szCs w:val="21"/>
         </w:rPr>
         <w:t>are</w:t>
       </w:r>
@@ -6454,24 +6572,22 @@
       <w:r>
         <w:rPr>
           <w:rFonts w:ascii="Merriweather-Regular" w:hAnsi="Merriweather-Regular" w:cs="Merriweather-Regular"/>
-          <w:sz w:val="17"/>
-          <w:szCs w:val="17"/>
+          <w:sz w:val="21"/>
+          <w:szCs w:val="21"/>
         </w:rPr>
         <w:t xml:space="preserve"> produced by the </w:t>
       </w:r>
       <w:r>
         <w:rPr>
           <w:rFonts w:ascii="AnonymousPro" w:hAnsi="AnonymousPro" w:cs="AnonymousPro"/>
-          <w:sz w:val="18"/>
-          <w:szCs w:val="18"/>
         </w:rPr>
         <w:t xml:space="preserve">stream </w:t>
       </w:r>
       <w:r>
         <w:rPr>
           <w:rFonts w:ascii="Merriweather-Regular" w:hAnsi="Merriweather-Regular" w:cs="Merriweather-Regular"/>
-          <w:sz w:val="17"/>
-          <w:szCs w:val="17"/>
+          <w:sz w:val="21"/>
+          <w:szCs w:val="21"/>
         </w:rPr>
         <w:t>method and create streams that are processed</w:t>
       </w:r>
@@ -6484,15 +6600,15 @@
         <w:spacing w:after="0" w:line="240" w:lineRule="auto"/>
         <w:rPr>
           <w:rFonts w:ascii="Merriweather-Regular" w:hAnsi="Merriweather-Regular" w:cs="Merriweather-Regular"/>
-          <w:sz w:val="17"/>
-          <w:szCs w:val="17"/>
-        </w:rPr>
-      </w:pPr>
-      <w:r>
-        <w:rPr>
-          <w:rFonts w:ascii="Merriweather-Regular" w:hAnsi="Merriweather-Regular" w:cs="Merriweather-Regular"/>
-          <w:sz w:val="17"/>
-          <w:szCs w:val="17"/>
+          <w:sz w:val="21"/>
+          <w:szCs w:val="21"/>
+        </w:rPr>
+      </w:pPr>
+      <w:r>
+        <w:rPr>
+          <w:rFonts w:ascii="Merriweather-Regular" w:hAnsi="Merriweather-Regular" w:cs="Merriweather-Regular"/>
+          <w:sz w:val="21"/>
+          <w:szCs w:val="21"/>
         </w:rPr>
         <w:t>one element after the next. Parallel streams, in contrast, can take full advantage of</w:t>
       </w:r>
@@ -6505,15 +6621,15 @@
         <w:spacing w:after="0" w:line="240" w:lineRule="auto"/>
         <w:rPr>
           <w:rFonts w:ascii="Merriweather-Regular" w:hAnsi="Merriweather-Regular" w:cs="Merriweather-Regular"/>
-          <w:sz w:val="17"/>
-          <w:szCs w:val="17"/>
-        </w:rPr>
-      </w:pPr>
-      <w:r>
-        <w:rPr>
-          <w:rFonts w:ascii="Merriweather-Regular" w:hAnsi="Merriweather-Regular" w:cs="Merriweather-Regular"/>
-          <w:sz w:val="17"/>
-          <w:szCs w:val="17"/>
+          <w:sz w:val="21"/>
+          <w:szCs w:val="21"/>
+        </w:rPr>
+      </w:pPr>
+      <w:r>
+        <w:rPr>
+          <w:rFonts w:ascii="Merriweather-Regular" w:hAnsi="Merriweather-Regular" w:cs="Merriweather-Regular"/>
+          <w:sz w:val="21"/>
+          <w:szCs w:val="21"/>
         </w:rPr>
         <w:t>multicore processors by breaking its elements into two or more smaller streams,</w:t>
       </w:r>
@@ -6526,15 +6642,15 @@
         <w:spacing w:after="0" w:line="240" w:lineRule="auto"/>
         <w:rPr>
           <w:rFonts w:ascii="Merriweather-Regular" w:hAnsi="Merriweather-Regular" w:cs="Merriweather-Regular"/>
-          <w:sz w:val="17"/>
-          <w:szCs w:val="17"/>
-        </w:rPr>
-      </w:pPr>
-      <w:r>
-        <w:rPr>
-          <w:rFonts w:ascii="Merriweather-Regular" w:hAnsi="Merriweather-Regular" w:cs="Merriweather-Regular"/>
-          <w:sz w:val="17"/>
-          <w:szCs w:val="17"/>
+          <w:sz w:val="21"/>
+          <w:szCs w:val="21"/>
+        </w:rPr>
+      </w:pPr>
+      <w:r>
+        <w:rPr>
+          <w:rFonts w:ascii="Merriweather-Regular" w:hAnsi="Merriweather-Regular" w:cs="Merriweather-Regular"/>
+          <w:sz w:val="21"/>
+          <w:szCs w:val="21"/>
         </w:rPr>
         <w:t>performing operations on them, and then recombining the separate streams to</w:t>
       </w:r>
@@ -6547,15 +6663,15 @@
         <w:spacing w:after="0" w:line="240" w:lineRule="auto"/>
         <w:rPr>
           <w:rFonts w:ascii="Merriweather-Regular" w:hAnsi="Merriweather-Regular" w:cs="Merriweather-Regular"/>
-          <w:sz w:val="17"/>
-          <w:szCs w:val="17"/>
-        </w:rPr>
-      </w:pPr>
-      <w:r>
-        <w:rPr>
-          <w:rFonts w:ascii="Merriweather-Regular" w:hAnsi="Merriweather-Regular" w:cs="Merriweather-Regular"/>
-          <w:sz w:val="17"/>
-          <w:szCs w:val="17"/>
+          <w:sz w:val="21"/>
+          <w:szCs w:val="21"/>
+        </w:rPr>
+      </w:pPr>
+      <w:r>
+        <w:rPr>
+          <w:rFonts w:ascii="Merriweather-Regular" w:hAnsi="Merriweather-Regular" w:cs="Merriweather-Regular"/>
+          <w:sz w:val="21"/>
+          <w:szCs w:val="21"/>
         </w:rPr>
         <w:t>create the final result stream. Each of the intermediate streams can be processed</w:t>
       </w:r>
@@ -6568,15 +6684,15 @@
         <w:spacing w:after="0" w:line="240" w:lineRule="auto"/>
         <w:rPr>
           <w:rFonts w:ascii="Merriweather-Regular" w:hAnsi="Merriweather-Regular" w:cs="Merriweather-Regular"/>
-          <w:sz w:val="17"/>
-          <w:szCs w:val="17"/>
-        </w:rPr>
-      </w:pPr>
-      <w:r>
-        <w:rPr>
-          <w:rFonts w:ascii="Merriweather-Regular" w:hAnsi="Merriweather-Regular" w:cs="Merriweather-Regular"/>
-          <w:sz w:val="17"/>
-          <w:szCs w:val="17"/>
+          <w:sz w:val="21"/>
+          <w:szCs w:val="21"/>
+        </w:rPr>
+      </w:pPr>
+      <w:r>
+        <w:rPr>
+          <w:rFonts w:ascii="Merriweather-Regular" w:hAnsi="Merriweather-Regular" w:cs="Merriweather-Regular"/>
+          <w:sz w:val="21"/>
+          <w:szCs w:val="21"/>
         </w:rPr>
         <w:t>by a separate thread, which can improve performance for large streams.</w:t>
       </w:r>
@@ -6589,15 +6705,15 @@
         <w:spacing w:after="0" w:line="240" w:lineRule="auto"/>
         <w:rPr>
           <w:rFonts w:ascii="Merriweather-Regular" w:hAnsi="Merriweather-Regular" w:cs="Merriweather-Regular"/>
-          <w:sz w:val="17"/>
-          <w:szCs w:val="17"/>
-        </w:rPr>
-      </w:pPr>
-      <w:r>
-        <w:rPr>
-          <w:rFonts w:ascii="Merriweather-Regular" w:hAnsi="Merriweather-Regular" w:cs="Merriweather-Regular"/>
-          <w:sz w:val="17"/>
-          <w:szCs w:val="17"/>
+          <w:sz w:val="21"/>
+          <w:szCs w:val="21"/>
+        </w:rPr>
+      </w:pPr>
+      <w:r>
+        <w:rPr>
+          <w:rFonts w:ascii="Merriweather-Regular" w:hAnsi="Merriweather-Regular" w:cs="Merriweather-Regular"/>
+          <w:sz w:val="21"/>
+          <w:szCs w:val="21"/>
         </w:rPr>
         <w:t>By default, streams are sequential. But creating a parallel stream is easy: Just use</w:t>
       </w:r>
@@ -6610,15 +6726,15 @@
         <w:spacing w:after="0" w:line="240" w:lineRule="auto"/>
         <w:rPr>
           <w:rFonts w:ascii="Merriweather-Regular" w:hAnsi="Merriweather-Regular" w:cs="Merriweather-Regular"/>
-          <w:sz w:val="17"/>
-          <w:szCs w:val="17"/>
-        </w:rPr>
-      </w:pPr>
-      <w:r>
-        <w:rPr>
-          <w:rFonts w:ascii="Merriweather-Regular" w:hAnsi="Merriweather-Regular" w:cs="Merriweather-Regular"/>
-          <w:sz w:val="17"/>
-          <w:szCs w:val="17"/>
+          <w:sz w:val="21"/>
+          <w:szCs w:val="21"/>
+        </w:rPr>
+      </w:pPr>
+      <w:r>
+        <w:rPr>
+          <w:rFonts w:ascii="Merriweather-Regular" w:hAnsi="Merriweather-Regular" w:cs="Merriweather-Regular"/>
+          <w:sz w:val="21"/>
+          <w:szCs w:val="21"/>
         </w:rPr>
         <w:t xml:space="preserve">the </w:t>
       </w:r>
@@ -6626,8 +6742,6 @@
       <w:r>
         <w:rPr>
           <w:rFonts w:ascii="AnonymousPro" w:hAnsi="AnonymousPro" w:cs="AnonymousPro"/>
-          <w:sz w:val="18"/>
-          <w:szCs w:val="18"/>
         </w:rPr>
         <w:t>parallelStream</w:t>
       </w:r>
@@ -6635,32 +6749,28 @@
       <w:r>
         <w:rPr>
           <w:rFonts w:ascii="AnonymousPro" w:hAnsi="AnonymousPro" w:cs="AnonymousPro"/>
-          <w:sz w:val="18"/>
-          <w:szCs w:val="18"/>
         </w:rPr>
         <w:t xml:space="preserve"> </w:t>
       </w:r>
       <w:r>
         <w:rPr>
           <w:rFonts w:ascii="Merriweather-Regular" w:hAnsi="Merriweather-Regular" w:cs="Merriweather-Regular"/>
-          <w:sz w:val="17"/>
-          <w:szCs w:val="17"/>
+          <w:sz w:val="21"/>
+          <w:szCs w:val="21"/>
         </w:rPr>
         <w:t xml:space="preserve">method instead of the </w:t>
       </w:r>
       <w:r>
         <w:rPr>
           <w:rFonts w:ascii="AnonymousPro" w:hAnsi="AnonymousPro" w:cs="AnonymousPro"/>
-          <w:sz w:val="18"/>
-          <w:szCs w:val="18"/>
         </w:rPr>
         <w:t xml:space="preserve">stream </w:t>
       </w:r>
       <w:r>
         <w:rPr>
           <w:rFonts w:ascii="Merriweather-Regular" w:hAnsi="Merriweather-Regular" w:cs="Merriweather-Regular"/>
-          <w:sz w:val="17"/>
-          <w:szCs w:val="17"/>
+          <w:sz w:val="21"/>
+          <w:szCs w:val="21"/>
         </w:rPr>
         <w:t>method at the beginning of</w:t>
       </w:r>
@@ -6674,21 +6784,31 @@
         <w:ind w:left="360"/>
         <w:rPr>
           <w:rFonts w:ascii="Merriweather-Regular" w:hAnsi="Merriweather-Regular" w:cs="Merriweather-Regular"/>
-          <w:sz w:val="17"/>
-          <w:szCs w:val="17"/>
-        </w:rPr>
-      </w:pPr>
-      <w:r>
-        <w:rPr>
-          <w:rFonts w:ascii="Merriweather-Regular" w:hAnsi="Merriweather-Regular" w:cs="Merriweather-Regular"/>
-          <w:sz w:val="17"/>
-          <w:szCs w:val="17"/>
+          <w:sz w:val="21"/>
+          <w:szCs w:val="21"/>
+        </w:rPr>
+      </w:pPr>
+      <w:r>
+        <w:rPr>
+          <w:rFonts w:ascii="Merriweather-Regular" w:hAnsi="Merriweather-Regular" w:cs="Merriweather-Regular"/>
+          <w:sz w:val="21"/>
+          <w:szCs w:val="21"/>
         </w:rPr>
         <w:t>the pipeline.</w:t>
       </w:r>
     </w:p>
     <w:p>
-      <w:r>
+      <w:pPr>
+        <w:rPr>
+          <w:sz w:val="28"/>
+          <w:szCs w:val="28"/>
+        </w:rPr>
+      </w:pPr>
+      <w:r>
+        <w:rPr>
+          <w:sz w:val="28"/>
+          <w:szCs w:val="28"/>
+        </w:rPr>
         <w:br w:type="page"/>
       </w:r>
     </w:p>

</xml_diff>